<commit_message>
default court report template uses org address
</commit_message>
<xml_diff>
--- a/app/documents/templates/default_report_template.docx
+++ b/app/documents/templates/default_report_template.docx
@@ -21,27 +21,6 @@
           <w:szCs w:val="24"/>
         </w:rPr>
       </w:pPr>
-      <w:r>
-        <w:rPr>
-          <w:rFonts w:ascii="Century" w:hAnsi="Century" w:cs="Times New Roman"/>
-          <w:szCs w:val="24"/>
-        </w:rPr>
-        <w:fldChar w:fldCharType="begin"/>
-      </w:r>
-      <w:r>
-        <w:rPr>
-          <w:rFonts w:ascii="Century" w:hAnsi="Century" w:cs="Times New Roman"/>
-          <w:szCs w:val="24"/>
-        </w:rPr>
-        <w:instrText xml:space="preserve"> SEQ CHAPTER \h \r 1</w:instrText>
-      </w:r>
-      <w:r>
-        <w:rPr>
-          <w:rFonts w:ascii="Century" w:hAnsi="Century" w:cs="Times New Roman"/>
-          <w:szCs w:val="24"/>
-        </w:rPr>
-        <w:fldChar w:fldCharType="end"/>
-      </w:r>
       <w:r>
         <w:rPr>
           <w:rFonts w:ascii="Century" w:hAnsi="Century" w:cs="Times New Roman"/>
@@ -3129,9 +3108,8 @@
     </w:p>
     <w:sectPr>
       <w:headerReference w:type="even" r:id="rId8"/>
-      <w:footerReference w:type="default" r:id="rId9"/>
-      <w:headerReference w:type="first" r:id="rId10"/>
-      <w:footerReference w:type="first" r:id="rId11"/>
+      <w:headerReference w:type="first" r:id="rId9"/>
+      <w:footerReference w:type="first" r:id="rId10"/>
       <w:pgSz w:w="12240" w:h="15840"/>
       <w:pgMar w:top="1440" w:right="1440" w:bottom="1440" w:left="1440" w:header="708" w:footer="708" w:gutter="0"/>
       <w:cols w:space="708"/>
@@ -3168,10 +3146,6 @@
 </file>
 
 <file path=word/footer1.xml><?xml version="1.0" encoding="utf-8"?>
-<w:ftr xmlns:ve="http://schemas.openxmlformats.org/markup-compatibility/2006" xmlns:o="urn:schemas-microsoft-com:office:office" xmlns:r="http://schemas.openxmlformats.org/officeDocument/2006/relationships" xmlns:m="http://schemas.openxmlformats.org/officeDocument/2006/math" xmlns:v="urn:schemas-microsoft-com:vml" xmlns:wp="http://schemas.openxmlformats.org/drawingml/2006/wordprocessingDrawing" xmlns:w10="urn:schemas-microsoft-com:office:word" xmlns:w="http://schemas.openxmlformats.org/wordprocessingml/2006/main" xmlns:wne="http://schemas.microsoft.com/office/word/2006/wordml"/>
-</file>
-
-<file path=word/footer2.xml><?xml version="1.0" encoding="utf-8"?>
 <w:ftr xmlns:ve="http://schemas.openxmlformats.org/markup-compatibility/2006" xmlns:o="urn:schemas-microsoft-com:office:office" xmlns:r="http://schemas.openxmlformats.org/officeDocument/2006/relationships" xmlns:m="http://schemas.openxmlformats.org/officeDocument/2006/math" xmlns:v="urn:schemas-microsoft-com:vml" xmlns:wp="http://schemas.openxmlformats.org/drawingml/2006/wordprocessingDrawing" xmlns:w10="urn:schemas-microsoft-com:office:word" xmlns:w="http://schemas.openxmlformats.org/wordprocessingml/2006/main" xmlns:wne="http://schemas.microsoft.com/office/word/2006/wordml">
   <w:p>
     <w:pPr>
@@ -3211,7 +3185,7 @@
                   <a:blip r:embed="rId1">
                     <a:extLst>
                       <a:ext uri="{28A0092B-C50C-407E-A947-70E740481C1C}">
-                        <a14:useLocalDpi xmlns:a14="http://schemas.microsoft.com/office/drawing/2010/main" xmlns:wps="http://schemas.microsoft.com/office/word/2010/wordprocessingShape" xmlns:wpi="http://schemas.microsoft.com/office/word/2010/wordprocessingInk" xmlns:wpg="http://schemas.microsoft.com/office/word/2010/wordprocessingGroup" xmlns:w16se="http://schemas.microsoft.com/office/word/2015/wordml/symex" xmlns:w16="http://schemas.microsoft.com/office/word/2018/wordml" xmlns:w16cid="http://schemas.microsoft.com/office/word/2016/wordml/cid" xmlns:w16cex="http://schemas.microsoft.com/office/word/2018/wordml/cex" xmlns:w15="http://schemas.microsoft.com/office/word/2012/wordml" xmlns:w14="http://schemas.microsoft.com/office/word/2010/wordml" xmlns:w="http://schemas.openxmlformats.org/wordprocessingml/2006/main" xmlns:w10="urn:schemas-microsoft-com:office:word" xmlns:wp14="http://schemas.microsoft.com/office/word/2010/wordprocessingDrawing" xmlns:v="urn:schemas-microsoft-com:vml" xmlns:o="urn:schemas-microsoft-com:office:office" xmlns:am3d="http://schemas.microsoft.com/office/drawing/2017/model3d" xmlns:aink="http://schemas.microsoft.com/office/drawing/2016/ink" xmlns:mc="http://schemas.openxmlformats.org/markup-compatibility/2006" xmlns:cx8="http://schemas.microsoft.com/office/drawing/2016/5/14/chartex" xmlns:cx7="http://schemas.microsoft.com/office/drawing/2016/5/13/chartex" xmlns:cx6="http://schemas.microsoft.com/office/drawing/2016/5/12/chartex" xmlns:cx5="http://schemas.microsoft.com/office/drawing/2016/5/11/chartex" xmlns:cx4="http://schemas.microsoft.com/office/drawing/2016/5/10/chartex" xmlns:cx3="http://schemas.microsoft.com/office/drawing/2016/5/9/chartex" xmlns:cx2="http://schemas.microsoft.com/office/drawing/2015/10/21/chartex" xmlns:cx1="http://schemas.microsoft.com/office/drawing/2015/9/8/chartex" xmlns:cx="http://schemas.microsoft.com/office/drawing/2014/chartex" xmlns:wpc="http://schemas.microsoft.com/office/word/2010/wordprocessingCanvas" xmlns="" val="0"/>
+                        <a14:useLocalDpi xmlns="" xmlns:wpc="http://schemas.microsoft.com/office/word/2010/wordprocessingCanvas" xmlns:cx="http://schemas.microsoft.com/office/drawing/2014/chartex" xmlns:cx1="http://schemas.microsoft.com/office/drawing/2015/9/8/chartex" xmlns:cx2="http://schemas.microsoft.com/office/drawing/2015/10/21/chartex" xmlns:cx3="http://schemas.microsoft.com/office/drawing/2016/5/9/chartex" xmlns:cx4="http://schemas.microsoft.com/office/drawing/2016/5/10/chartex" xmlns:cx5="http://schemas.microsoft.com/office/drawing/2016/5/11/chartex" xmlns:cx6="http://schemas.microsoft.com/office/drawing/2016/5/12/chartex" xmlns:cx7="http://schemas.microsoft.com/office/drawing/2016/5/13/chartex" xmlns:cx8="http://schemas.microsoft.com/office/drawing/2016/5/14/chartex" xmlns:mc="http://schemas.openxmlformats.org/markup-compatibility/2006" xmlns:aink="http://schemas.microsoft.com/office/drawing/2016/ink" xmlns:am3d="http://schemas.microsoft.com/office/drawing/2017/model3d" xmlns:o="urn:schemas-microsoft-com:office:office" xmlns:v="urn:schemas-microsoft-com:vml" xmlns:wp14="http://schemas.microsoft.com/office/word/2010/wordprocessingDrawing" xmlns:w10="urn:schemas-microsoft-com:office:word" xmlns:w="http://schemas.openxmlformats.org/wordprocessingml/2006/main" xmlns:w14="http://schemas.microsoft.com/office/word/2010/wordml" xmlns:w15="http://schemas.microsoft.com/office/word/2012/wordml" xmlns:w16cex="http://schemas.microsoft.com/office/word/2018/wordml/cex" xmlns:w16cid="http://schemas.microsoft.com/office/word/2016/wordml/cid" xmlns:w16="http://schemas.microsoft.com/office/word/2018/wordml" xmlns:w16se="http://schemas.microsoft.com/office/word/2015/wordml/symex" xmlns:wpg="http://schemas.microsoft.com/office/word/2010/wordprocessingGroup" xmlns:wpi="http://schemas.microsoft.com/office/word/2010/wordprocessingInk" xmlns:wps="http://schemas.microsoft.com/office/word/2010/wordprocessingShape" xmlns:a14="http://schemas.microsoft.com/office/drawing/2010/main" val="0"/>
                       </a:ext>
                     </a:extLst>
                   </a:blip>
@@ -3318,7 +3292,7 @@
         <w:lang w:val="en-US"/>
       </w:rPr>
       <w:pict>
-        <v:group id="Group 8" o:spid="_x0000_s2051" style="position:absolute;margin-left:185.4pt;margin-top:28.8pt;width:414pt;height:59.85pt;z-index:251662336" coordorigin="7082,1451" coordsize="4685,419">
+        <v:group id="Group 8" o:spid="_x0000_s2051" style="position:absolute;margin-left:169.8pt;margin-top:28.85pt;width:392.4pt;height:59.85pt;z-index:251662336" coordorigin="7082,1451" coordsize="4685,419">
           <v:shapetype id="_x0000_t202" coordsize="21600,21600" o:spt="202" path="m,l,21600r21600,l21600,xe">
             <v:stroke joinstyle="miter"/>
             <v:path gradientshapeok="t" o:connecttype="rect"/>
@@ -3343,6 +3317,7 @@
               <w:txbxContent>
                 <w:p>
                   <w:pPr>
+                    <w:jc w:val="right"/>
                     <w:rPr>
                       <w:rFonts w:ascii="Century" w:hAnsi="Century" w:cs="Arial"/>
                       <w:color w:val="F83030"/>
@@ -3360,23 +3335,28 @@
                 </w:p>
                 <w:p>
                   <w:pPr>
+                    <w:jc w:val="right"/>
                     <w:rPr>
                       <w:rFonts w:ascii="Century" w:hAnsi="Century"/>
                       <w:color w:val="1F497D" w:themeColor="text2"/>
                       <w:sz w:val="18"/>
                     </w:rPr>
                   </w:pPr>
-                  <w:r>
-                    <w:rPr>
-                      <w:rFonts w:ascii="Century" w:hAnsi="Century"/>
-                      <w:color w:val="1F497D" w:themeColor="text2"/>
-                      <w:sz w:val="18"/>
-                    </w:rPr>
-                    <w:t>ADDRESS GOES HERE</w:t>
-                  </w:r>
+                  <w:fldSimple w:instr=" MERGEFIELD  =org_address \* MERGEFORMAT ">
+                    <w:r>
+                      <w:rPr>
+                        <w:rFonts w:ascii="Century" w:hAnsi="Century"/>
+                        <w:noProof/>
+                        <w:color w:val="1F497D" w:themeColor="text2"/>
+                        <w:sz w:val="18"/>
+                      </w:rPr>
+                      <w:t>«=org_address»</w:t>
+                    </w:r>
+                  </w:fldSimple>
                 </w:p>
                 <w:p>
                   <w:pPr>
+                    <w:jc w:val="right"/>
                     <w:rPr>
                       <w:rFonts w:ascii="Century" w:hAnsi="Century"/>
                       <w:b/>
@@ -4226,6 +4206,7 @@
   <w:style w:type="character" w:default="1" w:styleId="DefaultParagraphFont">
     <w:name w:val="Default Paragraph Font"/>
     <w:uiPriority w:val="1"/>
+    <w:semiHidden/>
     <w:unhideWhenUsed/>
   </w:style>
   <w:style w:type="table" w:default="1" w:styleId="TableNormal">

</xml_diff>

<commit_message>
default court report contains court mandates
</commit_message>
<xml_diff>
--- a/app/documents/templates/default_report_template.docx
+++ b/app/documents/templates/default_report_template.docx
@@ -667,7 +667,220 @@
       <w:pPr>
         <w:rPr>
           <w:rFonts w:ascii="Century" w:hAnsi="Century" w:cs="Times New Roman"/>
-          <w:szCs w:val="24"/>
+          <w:sz w:val="22"/>
+        </w:rPr>
+      </w:pPr>
+    </w:p>
+    <w:p>
+      <w:pPr>
+        <w:rPr>
+          <w:rFonts w:ascii="Century" w:hAnsi="Century" w:cs="Times New Roman"/>
+          <w:sz w:val="22"/>
+        </w:rPr>
+      </w:pPr>
+      <w:fldSimple w:instr=" MERGEFIELD  case_mandates:if \* MERGEFORMAT ">
+        <w:r>
+          <w:rPr>
+            <w:rFonts w:ascii="Century" w:hAnsi="Century" w:cs="Times New Roman"/>
+            <w:noProof/>
+            <w:sz w:val="22"/>
+          </w:rPr>
+          <w:t>«case_mandates:if»</w:t>
+        </w:r>
+      </w:fldSimple>
+    </w:p>
+    <w:tbl>
+      <w:tblPr>
+        <w:tblStyle w:val="TableGrid"/>
+        <w:tblW w:w="0" w:type="auto"/>
+        <w:tblLook w:val="04A0"/>
+      </w:tblPr>
+      <w:tblGrid>
+        <w:gridCol w:w="3513"/>
+        <w:gridCol w:w="3192"/>
+      </w:tblGrid>
+      <w:tr>
+        <w:tc>
+          <w:tcPr>
+            <w:tcW w:w="3192" w:type="dxa"/>
+          </w:tcPr>
+          <w:p>
+            <w:pPr>
+              <w:jc w:val="center"/>
+              <w:rPr>
+                <w:rFonts w:ascii="Century" w:hAnsi="Century" w:cs="Times New Roman"/>
+                <w:b/>
+              </w:rPr>
+            </w:pPr>
+            <w:r>
+              <w:rPr>
+                <w:rFonts w:ascii="Century" w:hAnsi="Century" w:cs="Times New Roman"/>
+                <w:b/>
+              </w:rPr>
+              <w:t>Ordered</w:t>
+            </w:r>
+          </w:p>
+        </w:tc>
+        <w:tc>
+          <w:tcPr>
+            <w:tcW w:w="3192" w:type="dxa"/>
+          </w:tcPr>
+          <w:p>
+            <w:pPr>
+              <w:jc w:val="center"/>
+              <w:rPr>
+                <w:rFonts w:ascii="Century" w:hAnsi="Century" w:cs="Times New Roman"/>
+                <w:b/>
+              </w:rPr>
+            </w:pPr>
+            <w:r>
+              <w:rPr>
+                <w:rFonts w:ascii="Century" w:hAnsi="Century" w:cs="Times New Roman"/>
+                <w:b/>
+              </w:rPr>
+              <w:t>Status</w:t>
+            </w:r>
+          </w:p>
+        </w:tc>
+      </w:tr>
+      <w:tr>
+        <w:tc>
+          <w:tcPr>
+            <w:tcW w:w="3192" w:type="dxa"/>
+          </w:tcPr>
+          <w:p>
+            <w:pPr>
+              <w:rPr>
+                <w:rFonts w:ascii="Century" w:hAnsi="Century" w:cs="Times New Roman"/>
+              </w:rPr>
+            </w:pPr>
+            <w:fldSimple w:instr=" MERGEFIELD  case_mandates:each(mandate) \* MERGEFORMAT ">
+              <w:r>
+                <w:rPr>
+                  <w:rFonts w:ascii="Century" w:hAnsi="Century" w:cs="Times New Roman"/>
+                  <w:noProof/>
+                </w:rPr>
+                <w:t>«case_mandates:each(mandate)»</w:t>
+              </w:r>
+            </w:fldSimple>
+          </w:p>
+        </w:tc>
+        <w:tc>
+          <w:tcPr>
+            <w:tcW w:w="3192" w:type="dxa"/>
+          </w:tcPr>
+          <w:p>
+            <w:pPr>
+              <w:rPr>
+                <w:rFonts w:ascii="Century" w:hAnsi="Century" w:cs="Times New Roman"/>
+              </w:rPr>
+            </w:pPr>
+          </w:p>
+        </w:tc>
+      </w:tr>
+      <w:tr>
+        <w:tc>
+          <w:tcPr>
+            <w:tcW w:w="3192" w:type="dxa"/>
+          </w:tcPr>
+          <w:p>
+            <w:pPr>
+              <w:rPr>
+                <w:rFonts w:ascii="Century" w:hAnsi="Century" w:cs="Times New Roman"/>
+              </w:rPr>
+            </w:pPr>
+            <w:fldSimple w:instr=" MERGEFIELD  =mandate.order \* MERGEFORMAT ">
+              <w:r>
+                <w:rPr>
+                  <w:rFonts w:ascii="Century" w:hAnsi="Century" w:cs="Times New Roman"/>
+                  <w:noProof/>
+                </w:rPr>
+                <w:t>«=mandate.order»</w:t>
+              </w:r>
+            </w:fldSimple>
+          </w:p>
+        </w:tc>
+        <w:tc>
+          <w:tcPr>
+            <w:tcW w:w="3192" w:type="dxa"/>
+          </w:tcPr>
+          <w:p>
+            <w:pPr>
+              <w:rPr>
+                <w:rFonts w:ascii="Century" w:hAnsi="Century" w:cs="Times New Roman"/>
+              </w:rPr>
+            </w:pPr>
+            <w:fldSimple w:instr=" MERGEFIELD  =mandate.status \* MERGEFORMAT ">
+              <w:r>
+                <w:rPr>
+                  <w:rFonts w:ascii="Century" w:hAnsi="Century" w:cs="Times New Roman"/>
+                  <w:noProof/>
+                </w:rPr>
+                <w:t>«=mandate.status»</w:t>
+              </w:r>
+            </w:fldSimple>
+          </w:p>
+        </w:tc>
+      </w:tr>
+      <w:tr>
+        <w:tc>
+          <w:tcPr>
+            <w:tcW w:w="3192" w:type="dxa"/>
+          </w:tcPr>
+          <w:p>
+            <w:pPr>
+              <w:rPr>
+                <w:rFonts w:ascii="Century" w:hAnsi="Century" w:cs="Times New Roman"/>
+              </w:rPr>
+            </w:pPr>
+            <w:fldSimple w:instr=" MERGEFIELD  case_mandates:endEach \* MERGEFORMAT ">
+              <w:r>
+                <w:rPr>
+                  <w:rFonts w:ascii="Century" w:hAnsi="Century" w:cs="Times New Roman"/>
+                  <w:noProof/>
+                </w:rPr>
+                <w:t>«case_mandates:endEach»</w:t>
+              </w:r>
+            </w:fldSimple>
+          </w:p>
+        </w:tc>
+        <w:tc>
+          <w:tcPr>
+            <w:tcW w:w="3192" w:type="dxa"/>
+          </w:tcPr>
+          <w:p>
+            <w:pPr>
+              <w:rPr>
+                <w:rFonts w:ascii="Century" w:hAnsi="Century" w:cs="Times New Roman"/>
+              </w:rPr>
+            </w:pPr>
+          </w:p>
+        </w:tc>
+      </w:tr>
+    </w:tbl>
+    <w:p>
+      <w:pPr>
+        <w:rPr>
+          <w:rFonts w:ascii="Century" w:hAnsi="Century" w:cs="Times New Roman"/>
+          <w:sz w:val="22"/>
+        </w:rPr>
+      </w:pPr>
+      <w:fldSimple w:instr=" MERGEFIELD  case_mandates:endIf \* MERGEFORMAT ">
+        <w:r>
+          <w:rPr>
+            <w:rFonts w:ascii="Century" w:hAnsi="Century" w:cs="Times New Roman"/>
+            <w:noProof/>
+            <w:sz w:val="22"/>
+          </w:rPr>
+          <w:t>«case_mandates:endIf»</w:t>
+        </w:r>
+      </w:fldSimple>
+    </w:p>
+    <w:p>
+      <w:pPr>
+        <w:rPr>
+          <w:rFonts w:ascii="Century" w:hAnsi="Century" w:cs="Times New Roman"/>
+          <w:sz w:val="22"/>
         </w:rPr>
       </w:pPr>
     </w:p>
@@ -885,6 +1098,7 @@
           <w:szCs w:val="24"/>
           <w:u w:val="single"/>
         </w:rPr>
+        <w:lastRenderedPageBreak/>
         <w:t>REMEMBER</w:t>
       </w:r>
       <w:r>
@@ -1739,7 +1953,6 @@
           <w:rFonts w:ascii="Century" w:hAnsi="Century"/>
           <w:color w:val="984806" w:themeColor="accent6" w:themeShade="80"/>
         </w:rPr>
-        <w:lastRenderedPageBreak/>
         <w:t>Is the child up to date with medical exams?</w:t>
       </w:r>
     </w:p>
@@ -2327,6 +2540,7 @@
           <w:color w:val="984806" w:themeColor="accent6" w:themeShade="80"/>
           <w:szCs w:val="24"/>
         </w:rPr>
+        <w:lastRenderedPageBreak/>
         <w:t>This section should provide information that leads to your recommendations, but be based on the objective information included in the section above.</w:t>
       </w:r>
     </w:p>
@@ -2377,7 +2591,6 @@
           <w:color w:val="984806" w:themeColor="accent6" w:themeShade="80"/>
           <w:szCs w:val="24"/>
         </w:rPr>
-        <w:lastRenderedPageBreak/>
         <w:t>What are the current concerns for the child? Is there a need that is not being met?</w:t>
       </w:r>
       <w:r>
@@ -2983,6 +3196,7 @@
                 <w:rFonts w:ascii="Century" w:hAnsi="Century" w:cs="Times New Roman"/>
                 <w:szCs w:val="24"/>
               </w:rPr>
+              <w:lastRenderedPageBreak/>
               <w:t>Court Appointed Special Advocate</w:t>
             </w:r>
           </w:p>
@@ -3042,6 +3256,7 @@
                 <w:rFonts w:ascii="Century" w:hAnsi="Century" w:cs="Times New Roman"/>
                 <w:szCs w:val="24"/>
               </w:rPr>
+              <w:lastRenderedPageBreak/>
               <w:t>__________________________</w:t>
             </w:r>
           </w:p>
@@ -3078,6 +3293,7 @@
                 <w:rFonts w:ascii="Century" w:hAnsi="Century" w:cs="Times New Roman"/>
                 <w:szCs w:val="24"/>
               </w:rPr>
+              <w:lastRenderedPageBreak/>
               <w:t>CASA Case Supervisor</w:t>
             </w:r>
           </w:p>
@@ -3185,7 +3401,7 @@
                   <a:blip r:embed="rId1">
                     <a:extLst>
                       <a:ext uri="{28A0092B-C50C-407E-A947-70E740481C1C}">
-                        <a14:useLocalDpi xmlns="" xmlns:wpc="http://schemas.microsoft.com/office/word/2010/wordprocessingCanvas" xmlns:cx="http://schemas.microsoft.com/office/drawing/2014/chartex" xmlns:cx1="http://schemas.microsoft.com/office/drawing/2015/9/8/chartex" xmlns:cx2="http://schemas.microsoft.com/office/drawing/2015/10/21/chartex" xmlns:cx3="http://schemas.microsoft.com/office/drawing/2016/5/9/chartex" xmlns:cx4="http://schemas.microsoft.com/office/drawing/2016/5/10/chartex" xmlns:cx5="http://schemas.microsoft.com/office/drawing/2016/5/11/chartex" xmlns:cx6="http://schemas.microsoft.com/office/drawing/2016/5/12/chartex" xmlns:cx7="http://schemas.microsoft.com/office/drawing/2016/5/13/chartex" xmlns:cx8="http://schemas.microsoft.com/office/drawing/2016/5/14/chartex" xmlns:mc="http://schemas.openxmlformats.org/markup-compatibility/2006" xmlns:aink="http://schemas.microsoft.com/office/drawing/2016/ink" xmlns:am3d="http://schemas.microsoft.com/office/drawing/2017/model3d" xmlns:o="urn:schemas-microsoft-com:office:office" xmlns:v="urn:schemas-microsoft-com:vml" xmlns:wp14="http://schemas.microsoft.com/office/word/2010/wordprocessingDrawing" xmlns:w10="urn:schemas-microsoft-com:office:word" xmlns:w="http://schemas.openxmlformats.org/wordprocessingml/2006/main" xmlns:w14="http://schemas.microsoft.com/office/word/2010/wordml" xmlns:w15="http://schemas.microsoft.com/office/word/2012/wordml" xmlns:w16cex="http://schemas.microsoft.com/office/word/2018/wordml/cex" xmlns:w16cid="http://schemas.microsoft.com/office/word/2016/wordml/cid" xmlns:w16="http://schemas.microsoft.com/office/word/2018/wordml" xmlns:w16se="http://schemas.microsoft.com/office/word/2015/wordml/symex" xmlns:wpg="http://schemas.microsoft.com/office/word/2010/wordprocessingGroup" xmlns:wpi="http://schemas.microsoft.com/office/word/2010/wordprocessingInk" xmlns:wps="http://schemas.microsoft.com/office/word/2010/wordprocessingShape" xmlns:a14="http://schemas.microsoft.com/office/drawing/2010/main" val="0"/>
+                        <a14:useLocalDpi xmlns:a14="http://schemas.microsoft.com/office/drawing/2010/main" xmlns:wps="http://schemas.microsoft.com/office/word/2010/wordprocessingShape" xmlns:wpi="http://schemas.microsoft.com/office/word/2010/wordprocessingInk" xmlns:wpg="http://schemas.microsoft.com/office/word/2010/wordprocessingGroup" xmlns:w16se="http://schemas.microsoft.com/office/word/2015/wordml/symex" xmlns:w16="http://schemas.microsoft.com/office/word/2018/wordml" xmlns:w16cid="http://schemas.microsoft.com/office/word/2016/wordml/cid" xmlns:w16cex="http://schemas.microsoft.com/office/word/2018/wordml/cex" xmlns:w15="http://schemas.microsoft.com/office/word/2012/wordml" xmlns:w14="http://schemas.microsoft.com/office/word/2010/wordml" xmlns:w="http://schemas.openxmlformats.org/wordprocessingml/2006/main" xmlns:w10="urn:schemas-microsoft-com:office:word" xmlns:wp14="http://schemas.microsoft.com/office/word/2010/wordprocessingDrawing" xmlns:v="urn:schemas-microsoft-com:vml" xmlns:o="urn:schemas-microsoft-com:office:office" xmlns:am3d="http://schemas.microsoft.com/office/drawing/2017/model3d" xmlns:aink="http://schemas.microsoft.com/office/drawing/2016/ink" xmlns:mc="http://schemas.openxmlformats.org/markup-compatibility/2006" xmlns:cx8="http://schemas.microsoft.com/office/drawing/2016/5/14/chartex" xmlns:cx7="http://schemas.microsoft.com/office/drawing/2016/5/13/chartex" xmlns:cx6="http://schemas.microsoft.com/office/drawing/2016/5/12/chartex" xmlns:cx5="http://schemas.microsoft.com/office/drawing/2016/5/11/chartex" xmlns:cx4="http://schemas.microsoft.com/office/drawing/2016/5/10/chartex" xmlns:cx3="http://schemas.microsoft.com/office/drawing/2016/5/9/chartex" xmlns:cx2="http://schemas.microsoft.com/office/drawing/2015/10/21/chartex" xmlns:cx1="http://schemas.microsoft.com/office/drawing/2015/9/8/chartex" xmlns:cx="http://schemas.microsoft.com/office/drawing/2014/chartex" xmlns:wpc="http://schemas.microsoft.com/office/word/2010/wordprocessingCanvas" xmlns="" val="0"/>
                       </a:ext>
                     </a:extLst>
                   </a:blip>

</xml_diff>

<commit_message>
wrote test to check if default template is used for generation
</commit_message>
<xml_diff>
--- a/app/documents/templates/default_report_template.docx
+++ b/app/documents/templates/default_report_template.docx
@@ -3324,8 +3324,11 @@
     </w:p>
     <w:sectPr>
       <w:headerReference w:type="even" r:id="rId8"/>
-      <w:headerReference w:type="first" r:id="rId9"/>
-      <w:footerReference w:type="first" r:id="rId10"/>
+      <w:headerReference w:type="default" r:id="rId9"/>
+      <w:footerReference w:type="even" r:id="rId10"/>
+      <w:footerReference w:type="default" r:id="rId11"/>
+      <w:headerReference w:type="first" r:id="rId12"/>
+      <w:footerReference w:type="first" r:id="rId13"/>
       <w:pgSz w:w="12240" w:h="15840"/>
       <w:pgMar w:top="1440" w:right="1440" w:bottom="1440" w:left="1440" w:header="708" w:footer="708" w:gutter="0"/>
       <w:cols w:space="708"/>
@@ -3367,65 +3370,26 @@
     <w:pPr>
       <w:pStyle w:val="Footer"/>
     </w:pPr>
-    <w:r>
-      <w:rPr>
-        <w:noProof/>
-        <w:lang w:val="en-US"/>
-      </w:rPr>
-      <w:drawing>
-        <wp:anchor distT="0" distB="0" distL="114300" distR="114300" simplePos="0" relativeHeight="251661312" behindDoc="1" locked="0" layoutInCell="0" allowOverlap="1">
-          <wp:simplePos x="0" y="0"/>
-          <wp:positionH relativeFrom="margin">
-            <wp:posOffset>-882650</wp:posOffset>
-          </wp:positionH>
-          <wp:positionV relativeFrom="bottomMargin">
-            <wp:align>top</wp:align>
-          </wp:positionV>
-          <wp:extent cx="7772400" cy="783590"/>
-          <wp:effectExtent l="19050" t="0" r="0" b="0"/>
-          <wp:wrapNone/>
-          <wp:docPr id="21" name="Picture 21" descr="CASA_Letterhead-01"/>
-          <wp:cNvGraphicFramePr>
-            <a:graphicFrameLocks xmlns:a="http://schemas.openxmlformats.org/drawingml/2006/main" noChangeAspect="1"/>
-          </wp:cNvGraphicFramePr>
-          <a:graphic xmlns:a="http://schemas.openxmlformats.org/drawingml/2006/main">
-            <a:graphicData uri="http://schemas.openxmlformats.org/drawingml/2006/picture">
-              <pic:pic xmlns:pic="http://schemas.openxmlformats.org/drawingml/2006/picture">
-                <pic:nvPicPr>
-                  <pic:cNvPr id="0" name="Picture 7" descr="CASA_Letterhead-01"/>
-                  <pic:cNvPicPr>
-                    <a:picLocks noChangeAspect="1" noChangeArrowheads="1"/>
-                  </pic:cNvPicPr>
-                </pic:nvPicPr>
-                <pic:blipFill>
-                  <a:blip r:embed="rId1">
-                    <a:extLst>
-                      <a:ext uri="{28A0092B-C50C-407E-A947-70E740481C1C}">
-                        <a14:useLocalDpi xmlns:a14="http://schemas.microsoft.com/office/drawing/2010/main" xmlns:wps="http://schemas.microsoft.com/office/word/2010/wordprocessingShape" xmlns:wpi="http://schemas.microsoft.com/office/word/2010/wordprocessingInk" xmlns:wpg="http://schemas.microsoft.com/office/word/2010/wordprocessingGroup" xmlns:w16se="http://schemas.microsoft.com/office/word/2015/wordml/symex" xmlns:w16="http://schemas.microsoft.com/office/word/2018/wordml" xmlns:w16cid="http://schemas.microsoft.com/office/word/2016/wordml/cid" xmlns:w16cex="http://schemas.microsoft.com/office/word/2018/wordml/cex" xmlns:w15="http://schemas.microsoft.com/office/word/2012/wordml" xmlns:w14="http://schemas.microsoft.com/office/word/2010/wordml" xmlns:w="http://schemas.openxmlformats.org/wordprocessingml/2006/main" xmlns:w10="urn:schemas-microsoft-com:office:word" xmlns:wp14="http://schemas.microsoft.com/office/word/2010/wordprocessingDrawing" xmlns:v="urn:schemas-microsoft-com:vml" xmlns:o="urn:schemas-microsoft-com:office:office" xmlns:am3d="http://schemas.microsoft.com/office/drawing/2017/model3d" xmlns:aink="http://schemas.microsoft.com/office/drawing/2016/ink" xmlns:mc="http://schemas.openxmlformats.org/markup-compatibility/2006" xmlns:cx8="http://schemas.microsoft.com/office/drawing/2016/5/14/chartex" xmlns:cx7="http://schemas.microsoft.com/office/drawing/2016/5/13/chartex" xmlns:cx6="http://schemas.microsoft.com/office/drawing/2016/5/12/chartex" xmlns:cx5="http://schemas.microsoft.com/office/drawing/2016/5/11/chartex" xmlns:cx4="http://schemas.microsoft.com/office/drawing/2016/5/10/chartex" xmlns:cx3="http://schemas.microsoft.com/office/drawing/2016/5/9/chartex" xmlns:cx2="http://schemas.microsoft.com/office/drawing/2015/10/21/chartex" xmlns:cx1="http://schemas.microsoft.com/office/drawing/2015/9/8/chartex" xmlns:cx="http://schemas.microsoft.com/office/drawing/2014/chartex" xmlns:wpc="http://schemas.microsoft.com/office/word/2010/wordprocessingCanvas" xmlns="" val="0"/>
-                      </a:ext>
-                    </a:extLst>
-                  </a:blip>
-                  <a:srcRect t="93338" b="-1129"/>
-                  <a:stretch>
-                    <a:fillRect/>
-                  </a:stretch>
-                </pic:blipFill>
-                <pic:spPr bwMode="auto">
-                  <a:xfrm>
-                    <a:off x="0" y="0"/>
-                    <a:ext cx="7772400" cy="783590"/>
-                  </a:xfrm>
-                  <a:prstGeom prst="rect">
-                    <a:avLst/>
-                  </a:prstGeom>
-                  <a:noFill/>
-                </pic:spPr>
-              </pic:pic>
-            </a:graphicData>
-          </a:graphic>
-        </wp:anchor>
-      </w:drawing>
-    </w:r>
+  </w:p>
+</w:ftr>
+</file>
+
+<file path=word/footer2.xml><?xml version="1.0" encoding="utf-8"?>
+<w:ftr xmlns:ve="http://schemas.openxmlformats.org/markup-compatibility/2006" xmlns:o="urn:schemas-microsoft-com:office:office" xmlns:r="http://schemas.openxmlformats.org/officeDocument/2006/relationships" xmlns:m="http://schemas.openxmlformats.org/officeDocument/2006/math" xmlns:v="urn:schemas-microsoft-com:vml" xmlns:wp="http://schemas.openxmlformats.org/drawingml/2006/wordprocessingDrawing" xmlns:w10="urn:schemas-microsoft-com:office:word" xmlns:w="http://schemas.openxmlformats.org/wordprocessingml/2006/main" xmlns:wne="http://schemas.microsoft.com/office/word/2006/wordml">
+  <w:p>
+    <w:pPr>
+      <w:pStyle w:val="Footer"/>
+    </w:pPr>
+  </w:p>
+</w:ftr>
+</file>
+
+<file path=word/footer3.xml><?xml version="1.0" encoding="utf-8"?>
+<w:ftr xmlns:ve="http://schemas.openxmlformats.org/markup-compatibility/2006" xmlns:o="urn:schemas-microsoft-com:office:office" xmlns:r="http://schemas.openxmlformats.org/officeDocument/2006/relationships" xmlns:m="http://schemas.openxmlformats.org/officeDocument/2006/math" xmlns:v="urn:schemas-microsoft-com:vml" xmlns:wp="http://schemas.openxmlformats.org/drawingml/2006/wordprocessingDrawing" xmlns:w10="urn:schemas-microsoft-com:office:word" xmlns:w="http://schemas.openxmlformats.org/wordprocessingml/2006/main" xmlns:wne="http://schemas.microsoft.com/office/word/2006/wordml">
+  <w:p>
+    <w:pPr>
+      <w:pStyle w:val="Footer"/>
+    </w:pPr>
   </w:p>
 </w:ftr>
 </file>
@@ -3497,6 +3461,16 @@
 </file>
 
 <file path=word/header2.xml><?xml version="1.0" encoding="utf-8"?>
+<w:hdr xmlns:ve="http://schemas.openxmlformats.org/markup-compatibility/2006" xmlns:o="urn:schemas-microsoft-com:office:office" xmlns:r="http://schemas.openxmlformats.org/officeDocument/2006/relationships" xmlns:m="http://schemas.openxmlformats.org/officeDocument/2006/math" xmlns:v="urn:schemas-microsoft-com:vml" xmlns:wp="http://schemas.openxmlformats.org/drawingml/2006/wordprocessingDrawing" xmlns:w10="urn:schemas-microsoft-com:office:word" xmlns:w="http://schemas.openxmlformats.org/wordprocessingml/2006/main" xmlns:wne="http://schemas.microsoft.com/office/word/2006/wordml">
+  <w:p>
+    <w:pPr>
+      <w:pStyle w:val="Header"/>
+    </w:pPr>
+  </w:p>
+</w:hdr>
+</file>
+
+<file path=word/header3.xml><?xml version="1.0" encoding="utf-8"?>
 <w:hdr xmlns:ve="http://schemas.openxmlformats.org/markup-compatibility/2006" xmlns:o="urn:schemas-microsoft-com:office:office" xmlns:r="http://schemas.openxmlformats.org/officeDocument/2006/relationships" xmlns:m="http://schemas.openxmlformats.org/officeDocument/2006/math" xmlns:v="urn:schemas-microsoft-com:vml" xmlns:wp="http://schemas.openxmlformats.org/drawingml/2006/wordprocessingDrawing" xmlns:w10="urn:schemas-microsoft-com:office:word" xmlns:w="http://schemas.openxmlformats.org/wordprocessingml/2006/main" xmlns:wne="http://schemas.microsoft.com/office/word/2006/wordml">
   <w:p>
     <w:pPr>
@@ -3586,6 +3560,7 @@
                       <w:b/>
                       <w:color w:val="1F497D" w:themeColor="text2"/>
                       <w:sz w:val="18"/>
+                      <w:szCs w:val="18"/>
                     </w:rPr>
                     <w:t xml:space="preserve">Phone: </w:t>
                   </w:r>
@@ -3594,8 +3569,9 @@
                       <w:rFonts w:ascii="Century" w:hAnsi="Century"/>
                       <w:color w:val="1F497D" w:themeColor="text2"/>
                       <w:sz w:val="18"/>
+                      <w:szCs w:val="18"/>
                     </w:rPr>
-                    <w:t>Y</w:t>
+                    <w:t>YOUR CASA ORG’S NUMBER</w:t>
                   </w:r>
                   <w:r>
                     <w:rPr>
@@ -3603,71 +3579,7 @@
                       <w:color w:val="1F497D" w:themeColor="text2"/>
                       <w:sz w:val="18"/>
                     </w:rPr>
-                    <w:t>OUR</w:t>
-                  </w:r>
-                  <w:r>
-                    <w:rPr>
-                      <w:rFonts w:ascii="Century" w:hAnsi="Century"/>
-                      <w:color w:val="1F497D" w:themeColor="text2"/>
-                      <w:sz w:val="18"/>
-                    </w:rPr>
-                    <w:t xml:space="preserve"> </w:t>
-                  </w:r>
-                  <w:r>
-                    <w:rPr>
-                      <w:rFonts w:ascii="Century" w:hAnsi="Century"/>
-                      <w:color w:val="1F497D" w:themeColor="text2"/>
-                      <w:sz w:val="18"/>
-                    </w:rPr>
-                    <w:t>CASA</w:t>
-                  </w:r>
-                  <w:r>
-                    <w:rPr>
-                      <w:rFonts w:ascii="Century" w:hAnsi="Century"/>
-                      <w:color w:val="1F497D" w:themeColor="text2"/>
-                      <w:sz w:val="18"/>
-                    </w:rPr>
-                    <w:t xml:space="preserve"> </w:t>
-                  </w:r>
-                  <w:r>
-                    <w:rPr>
-                      <w:rFonts w:ascii="Century" w:hAnsi="Century"/>
-                      <w:color w:val="1F497D" w:themeColor="text2"/>
-                      <w:sz w:val="18"/>
-                    </w:rPr>
-                    <w:t>ORG</w:t>
-                  </w:r>
-                  <w:r>
-                    <w:rPr>
-                      <w:rFonts w:ascii="Century" w:hAnsi="Century"/>
-                      <w:color w:val="1F497D" w:themeColor="text2"/>
-                      <w:sz w:val="18"/>
-                    </w:rPr>
-                    <w:t>’</w:t>
-                  </w:r>
-                  <w:r>
-                    <w:rPr>
-                      <w:rFonts w:ascii="Century" w:hAnsi="Century"/>
-                      <w:color w:val="1F497D" w:themeColor="text2"/>
-                      <w:sz w:val="18"/>
-                    </w:rPr>
-                    <w:t>S</w:t>
-                  </w:r>
-                  <w:r>
-                    <w:rPr>
-                      <w:rFonts w:ascii="Century" w:hAnsi="Century"/>
-                      <w:color w:val="1F497D" w:themeColor="text2"/>
-                      <w:sz w:val="18"/>
-                    </w:rPr>
-                    <w:t xml:space="preserve"> </w:t>
-                  </w:r>
-                  <w:r>
-                    <w:rPr>
-                      <w:rFonts w:ascii="Century" w:hAnsi="Century"/>
-                      <w:color w:val="1F497D" w:themeColor="text2"/>
-                      <w:sz w:val="18"/>
-                    </w:rPr>
-                    <w:t xml:space="preserve">NUMBER   </w:t>
+                    <w:t xml:space="preserve">   </w:t>
                   </w:r>
                   <w:r>
                     <w:rPr>

</xml_diff>

<commit_message>
Updates court_date, docx template, and specs
</commit_message>
<xml_diff>
--- a/app/documents/templates/default_report_template.docx
+++ b/app/documents/templates/default_report_template.docx
@@ -82,34 +82,50 @@
         </w:rPr>
         <w:t xml:space="preserve">Hearing Date: </w:t>
       </w:r>
-      <w:fldSimple w:instr=" MERGEFIELD =casa_case.court_date \* MERGEFORMAT ">
-        <w:r>
-          <w:rPr>
-            <w:rFonts w:ascii="Century" w:hAnsi="Century" w:cs="Times New Roman"/>
-            <w:bCs/>
-            <w:noProof/>
-            <w:szCs w:val="24"/>
-          </w:rPr>
-          <w:t>«=</w:t>
-        </w:r>
-        <w:r>
-          <w:rPr>
-            <w:rFonts w:ascii="Century" w:hAnsi="Century" w:cs="Times New Roman"/>
-            <w:noProof/>
-            <w:szCs w:val="24"/>
-          </w:rPr>
-          <w:t>casa_case.</w:t>
-        </w:r>
-        <w:r>
-          <w:rPr>
-            <w:rFonts w:ascii="Century" w:hAnsi="Century" w:cs="Times New Roman"/>
-            <w:bCs/>
-            <w:noProof/>
-            <w:szCs w:val="24"/>
-          </w:rPr>
-          <w:t>court_date»</w:t>
-        </w:r>
-      </w:fldSimple>
+      <w:r>
+        <w:fldChar w:fldCharType="begin"/>
+      </w:r>
+      <w:r>
+        <w:instrText xml:space="preserve"> MERGEFIELD =</w:instrText>
+      </w:r>
+      <w:r>
+        <w:instrText>court_date</w:instrText>
+      </w:r>
+      <w:r>
+        <w:instrText xml:space="preserve"> \* MERGEFORMAT </w:instrText>
+      </w:r>
+      <w:r>
+        <w:fldChar w:fldCharType="separate"/>
+      </w:r>
+      <w:r>
+        <w:rPr>
+          <w:rFonts w:ascii="Century" w:hAnsi="Century" w:cs="Times New Roman"/>
+          <w:bCs/>
+          <w:noProof/>
+          <w:szCs w:val="24"/>
+        </w:rPr>
+        <w:t>«=</w:t>
+      </w:r>
+      <w:r>
+        <w:rPr>
+          <w:rFonts w:ascii="Century" w:hAnsi="Century" w:cs="Times New Roman"/>
+          <w:noProof/>
+          <w:szCs w:val="24"/>
+        </w:rPr>
+        <w:t>casa_case.</w:t>
+      </w:r>
+      <w:r>
+        <w:rPr>
+          <w:rFonts w:ascii="Century" w:hAnsi="Century" w:cs="Times New Roman"/>
+          <w:bCs/>
+          <w:noProof/>
+          <w:szCs w:val="24"/>
+        </w:rPr>
+        <w:t>court_date»</w:t>
+      </w:r>
+      <w:r>
+        <w:fldChar w:fldCharType="end"/>
+      </w:r>
     </w:p>
     <w:p>
       <w:pPr>
@@ -156,14 +172,31 @@
           <w:b/>
           <w:szCs w:val="24"/>
         </w:rPr>
-        <w:t>Respondent(s)</w:t>
-      </w:r>
-      <w:r>
-        <w:rPr>
-          <w:rFonts w:ascii="Century" w:hAnsi="Century" w:cs="Times New Roman"/>
-          <w:szCs w:val="24"/>
-        </w:rPr>
-        <w:t xml:space="preserve">: </w:t>
+        <w:t>Respondent(s</w:t>
+      </w:r>
+      <w:proofErr w:type="gramStart"/>
+      <w:r>
+        <w:rPr>
+          <w:rFonts w:ascii="Century" w:hAnsi="Century" w:cs="Times New Roman"/>
+          <w:b/>
+          <w:szCs w:val="24"/>
+        </w:rPr>
+        <w:t>)</w:t>
+      </w:r>
+      <w:r>
+        <w:rPr>
+          <w:rFonts w:ascii="Century" w:hAnsi="Century" w:cs="Times New Roman"/>
+          <w:szCs w:val="24"/>
+        </w:rPr>
+        <w:t>:</w:t>
+      </w:r>
+      <w:proofErr w:type="gramEnd"/>
+      <w:r>
+        <w:rPr>
+          <w:rFonts w:ascii="Century" w:hAnsi="Century" w:cs="Times New Roman"/>
+          <w:szCs w:val="24"/>
+        </w:rPr>
+        <w:t xml:space="preserve"> </w:t>
       </w:r>
       <w:r>
         <w:rPr>
@@ -197,16 +230,44 @@
         </w:rPr>
         <w:t>Case#:</w:t>
       </w:r>
-      <w:fldSimple w:instr=" MERGEFIELD =casa_case.case_number \* MERGEFORMAT ">
-        <w:r>
-          <w:rPr>
-            <w:rFonts w:ascii="Century" w:hAnsi="Century" w:cs="Times New Roman"/>
-            <w:noProof/>
-            <w:szCs w:val="24"/>
-          </w:rPr>
-          <w:t>«=casa_case.case_number»</w:t>
-        </w:r>
-      </w:fldSimple>
+      <w:r>
+        <w:fldChar w:fldCharType="begin"/>
+      </w:r>
+      <w:r>
+        <w:instrText xml:space="preserve"> MERGEFIELD =casa_case.case_number \* MERGEFORMAT </w:instrText>
+      </w:r>
+      <w:r>
+        <w:fldChar w:fldCharType="separate"/>
+      </w:r>
+      <w:r>
+        <w:rPr>
+          <w:rFonts w:ascii="Century" w:hAnsi="Century" w:cs="Times New Roman"/>
+          <w:noProof/>
+          <w:szCs w:val="24"/>
+        </w:rPr>
+        <w:t>«=</w:t>
+      </w:r>
+      <w:proofErr w:type="spellStart"/>
+      <w:r>
+        <w:rPr>
+          <w:rFonts w:ascii="Century" w:hAnsi="Century" w:cs="Times New Roman"/>
+          <w:noProof/>
+          <w:szCs w:val="24"/>
+        </w:rPr>
+        <w:t>casa_case.case_number</w:t>
+      </w:r>
+      <w:proofErr w:type="spellEnd"/>
+      <w:r>
+        <w:rPr>
+          <w:rFonts w:ascii="Century" w:hAnsi="Century" w:cs="Times New Roman"/>
+          <w:noProof/>
+          <w:szCs w:val="24"/>
+        </w:rPr>
+        <w:t>»</w:t>
+      </w:r>
+      <w:r>
+        <w:fldChar w:fldCharType="end"/>
+      </w:r>
       <w:r>
         <w:rPr>
           <w:rFonts w:ascii="Century" w:hAnsi="Century" w:cs="Times New Roman"/>
@@ -1091,7 +1152,143 @@
           <w:color w:val="984806" w:themeColor="accent6" w:themeShade="80"/>
           <w:szCs w:val="24"/>
         </w:rPr>
-        <w:t xml:space="preserve"> Summarize factual information gathered from your contacts. Just the Facts! Your fact-based opinions come later! Indicate sources and dates from school personnel, physicians,psychological reports, psychiatric reports, etc. (For example: This CASA spoke with Ms. Teacheron January 12, 2009. Ms. Teacher stated...) After each sentence if someone asked “says who?”the answer should be “Jordy, Mom, DSS, school, foster parents, my eyes”,the answer shouldnot be “the CASA volunteer thinks so”.</w:t>
+        <w:t xml:space="preserve"> Summarize factual information gathered from your contacts. Just the Facts! Your fact-based opinions come later! Indicate sources and dates from school personnel, </w:t>
+      </w:r>
+      <w:proofErr w:type="spellStart"/>
+      <w:r>
+        <w:rPr>
+          <w:rFonts w:ascii="Century" w:hAnsi="Century" w:cs="Times New Roman"/>
+          <w:color w:val="984806" w:themeColor="accent6" w:themeShade="80"/>
+          <w:szCs w:val="24"/>
+        </w:rPr>
+        <w:t>physicians</w:t>
+      </w:r>
+      <w:proofErr w:type="gramStart"/>
+      <w:r>
+        <w:rPr>
+          <w:rFonts w:ascii="Century" w:hAnsi="Century" w:cs="Times New Roman"/>
+          <w:color w:val="984806" w:themeColor="accent6" w:themeShade="80"/>
+          <w:szCs w:val="24"/>
+        </w:rPr>
+        <w:t>,psychological</w:t>
+      </w:r>
+      <w:proofErr w:type="spellEnd"/>
+      <w:proofErr w:type="gramEnd"/>
+      <w:r>
+        <w:rPr>
+          <w:rFonts w:ascii="Century" w:hAnsi="Century" w:cs="Times New Roman"/>
+          <w:color w:val="984806" w:themeColor="accent6" w:themeShade="80"/>
+          <w:szCs w:val="24"/>
+        </w:rPr>
+        <w:t xml:space="preserve"> reports, psychiatric reports, etc. (For example: This CASA spoke with Ms. </w:t>
+      </w:r>
+      <w:proofErr w:type="spellStart"/>
+      <w:r>
+        <w:rPr>
+          <w:rFonts w:ascii="Century" w:hAnsi="Century" w:cs="Times New Roman"/>
+          <w:color w:val="984806" w:themeColor="accent6" w:themeShade="80"/>
+          <w:szCs w:val="24"/>
+        </w:rPr>
+        <w:t>Teacheron</w:t>
+      </w:r>
+      <w:proofErr w:type="spellEnd"/>
+      <w:r>
+        <w:rPr>
+          <w:rFonts w:ascii="Century" w:hAnsi="Century" w:cs="Times New Roman"/>
+          <w:color w:val="984806" w:themeColor="accent6" w:themeShade="80"/>
+          <w:szCs w:val="24"/>
+        </w:rPr>
+        <w:t xml:space="preserve"> January 12, 2009. Ms. Teacher stated...) </w:t>
+      </w:r>
+      <w:proofErr w:type="gramStart"/>
+      <w:r>
+        <w:rPr>
+          <w:rFonts w:ascii="Century" w:hAnsi="Century" w:cs="Times New Roman"/>
+          <w:color w:val="984806" w:themeColor="accent6" w:themeShade="80"/>
+          <w:szCs w:val="24"/>
+        </w:rPr>
+        <w:t>After</w:t>
+      </w:r>
+      <w:proofErr w:type="gramEnd"/>
+      <w:r>
+        <w:rPr>
+          <w:rFonts w:ascii="Century" w:hAnsi="Century" w:cs="Times New Roman"/>
+          <w:color w:val="984806" w:themeColor="accent6" w:themeShade="80"/>
+          <w:szCs w:val="24"/>
+        </w:rPr>
+        <w:t xml:space="preserve"> each sentence if someone asked “says who?”</w:t>
+      </w:r>
+      <w:proofErr w:type="gramStart"/>
+      <w:r>
+        <w:rPr>
+          <w:rFonts w:ascii="Century" w:hAnsi="Century" w:cs="Times New Roman"/>
+          <w:color w:val="984806" w:themeColor="accent6" w:themeShade="80"/>
+          <w:szCs w:val="24"/>
+        </w:rPr>
+        <w:t>the</w:t>
+      </w:r>
+      <w:proofErr w:type="gramEnd"/>
+      <w:r>
+        <w:rPr>
+          <w:rFonts w:ascii="Century" w:hAnsi="Century" w:cs="Times New Roman"/>
+          <w:color w:val="984806" w:themeColor="accent6" w:themeShade="80"/>
+          <w:szCs w:val="24"/>
+        </w:rPr>
+        <w:t xml:space="preserve"> answer should be “</w:t>
+      </w:r>
+      <w:proofErr w:type="spellStart"/>
+      <w:r>
+        <w:rPr>
+          <w:rFonts w:ascii="Century" w:hAnsi="Century" w:cs="Times New Roman"/>
+          <w:color w:val="984806" w:themeColor="accent6" w:themeShade="80"/>
+          <w:szCs w:val="24"/>
+        </w:rPr>
+        <w:t>Jordy</w:t>
+      </w:r>
+      <w:proofErr w:type="spellEnd"/>
+      <w:r>
+        <w:rPr>
+          <w:rFonts w:ascii="Century" w:hAnsi="Century" w:cs="Times New Roman"/>
+          <w:color w:val="984806" w:themeColor="accent6" w:themeShade="80"/>
+          <w:szCs w:val="24"/>
+        </w:rPr>
+        <w:t xml:space="preserve">, Mom, DSS, school, foster parents, my </w:t>
+      </w:r>
+      <w:proofErr w:type="spellStart"/>
+      <w:r>
+        <w:rPr>
+          <w:rFonts w:ascii="Century" w:hAnsi="Century" w:cs="Times New Roman"/>
+          <w:color w:val="984806" w:themeColor="accent6" w:themeShade="80"/>
+          <w:szCs w:val="24"/>
+        </w:rPr>
+        <w:t>eyes”,the</w:t>
+      </w:r>
+      <w:proofErr w:type="spellEnd"/>
+      <w:r>
+        <w:rPr>
+          <w:rFonts w:ascii="Century" w:hAnsi="Century" w:cs="Times New Roman"/>
+          <w:color w:val="984806" w:themeColor="accent6" w:themeShade="80"/>
+          <w:szCs w:val="24"/>
+        </w:rPr>
+        <w:t xml:space="preserve"> answer </w:t>
+      </w:r>
+      <w:proofErr w:type="spellStart"/>
+      <w:r>
+        <w:rPr>
+          <w:rFonts w:ascii="Century" w:hAnsi="Century" w:cs="Times New Roman"/>
+          <w:color w:val="984806" w:themeColor="accent6" w:themeShade="80"/>
+          <w:szCs w:val="24"/>
+        </w:rPr>
+        <w:t>shouldnot</w:t>
+      </w:r>
+      <w:proofErr w:type="spellEnd"/>
+      <w:r>
+        <w:rPr>
+          <w:rFonts w:ascii="Century" w:hAnsi="Century" w:cs="Times New Roman"/>
+          <w:color w:val="984806" w:themeColor="accent6" w:themeShade="80"/>
+          <w:szCs w:val="24"/>
+        </w:rPr>
+        <w:t xml:space="preserve"> be “the CASA volunteer thinks so”.</w:t>
       </w:r>
     </w:p>
     <w:p>
@@ -1459,7 +1656,25 @@
           <w:color w:val="984806" w:themeColor="accent6" w:themeShade="80"/>
           <w:szCs w:val="24"/>
         </w:rPr>
-        <w:t>Where is the child placed for education (public school, non-public school, GED, JobCorps, etc)?</w:t>
+        <w:t xml:space="preserve">Where is the child placed for education (public school, non-public school, GED, </w:t>
+      </w:r>
+      <w:proofErr w:type="spellStart"/>
+      <w:r>
+        <w:rPr>
+          <w:rFonts w:ascii="Century" w:hAnsi="Century" w:cs="Times New Roman"/>
+          <w:color w:val="984806" w:themeColor="accent6" w:themeShade="80"/>
+          <w:szCs w:val="24"/>
+        </w:rPr>
+        <w:t>JobCorps</w:t>
+      </w:r>
+      <w:proofErr w:type="spellEnd"/>
+      <w:r>
+        <w:rPr>
+          <w:rFonts w:ascii="Century" w:hAnsi="Century" w:cs="Times New Roman"/>
+          <w:color w:val="984806" w:themeColor="accent6" w:themeShade="80"/>
+          <w:szCs w:val="24"/>
+        </w:rPr>
+        <w:t>, etc)?</w:t>
       </w:r>
     </w:p>
     <w:p>
@@ -1527,24 +1742,60 @@
           <w:color w:val="984806" w:themeColor="accent6" w:themeShade="80"/>
           <w:szCs w:val="24"/>
         </w:rPr>
-        <w:t>Does this child have any IEP? if not, is there a need for one?</w:t>
-      </w:r>
-    </w:p>
-    <w:p>
-      <w:pPr>
-        <w:rPr>
-          <w:rFonts w:ascii="Century" w:hAnsi="Century" w:cs="Times New Roman"/>
-          <w:color w:val="984806" w:themeColor="accent6" w:themeShade="80"/>
-          <w:szCs w:val="24"/>
-        </w:rPr>
-      </w:pPr>
-      <w:r>
-        <w:rPr>
-          <w:rFonts w:ascii="Century" w:hAnsi="Century" w:cs="Times New Roman"/>
-          <w:color w:val="984806" w:themeColor="accent6" w:themeShade="80"/>
-          <w:szCs w:val="24"/>
-        </w:rPr>
-        <w:t>Is the child employed? If so, where? If not, are they looking for a job?</w:t>
+        <w:t xml:space="preserve">Does this child have any IEP? </w:t>
+      </w:r>
+      <w:proofErr w:type="gramStart"/>
+      <w:r>
+        <w:rPr>
+          <w:rFonts w:ascii="Century" w:hAnsi="Century" w:cs="Times New Roman"/>
+          <w:color w:val="984806" w:themeColor="accent6" w:themeShade="80"/>
+          <w:szCs w:val="24"/>
+        </w:rPr>
+        <w:t>if</w:t>
+      </w:r>
+      <w:proofErr w:type="gramEnd"/>
+      <w:r>
+        <w:rPr>
+          <w:rFonts w:ascii="Century" w:hAnsi="Century" w:cs="Times New Roman"/>
+          <w:color w:val="984806" w:themeColor="accent6" w:themeShade="80"/>
+          <w:szCs w:val="24"/>
+        </w:rPr>
+        <w:t xml:space="preserve"> not, is there a need for one?</w:t>
+      </w:r>
+    </w:p>
+    <w:p>
+      <w:pPr>
+        <w:rPr>
+          <w:rFonts w:ascii="Century" w:hAnsi="Century" w:cs="Times New Roman"/>
+          <w:color w:val="984806" w:themeColor="accent6" w:themeShade="80"/>
+          <w:szCs w:val="24"/>
+        </w:rPr>
+      </w:pPr>
+      <w:r>
+        <w:rPr>
+          <w:rFonts w:ascii="Century" w:hAnsi="Century" w:cs="Times New Roman"/>
+          <w:color w:val="984806" w:themeColor="accent6" w:themeShade="80"/>
+          <w:szCs w:val="24"/>
+        </w:rPr>
+        <w:t xml:space="preserve">Is the child employed? </w:t>
+      </w:r>
+      <w:proofErr w:type="gramStart"/>
+      <w:r>
+        <w:rPr>
+          <w:rFonts w:ascii="Century" w:hAnsi="Century" w:cs="Times New Roman"/>
+          <w:color w:val="984806" w:themeColor="accent6" w:themeShade="80"/>
+          <w:szCs w:val="24"/>
+        </w:rPr>
+        <w:t>If so, where?</w:t>
+      </w:r>
+      <w:proofErr w:type="gramEnd"/>
+      <w:r>
+        <w:rPr>
+          <w:rFonts w:ascii="Century" w:hAnsi="Century" w:cs="Times New Roman"/>
+          <w:color w:val="984806" w:themeColor="accent6" w:themeShade="80"/>
+          <w:szCs w:val="24"/>
+        </w:rPr>
+        <w:t xml:space="preserve"> If not, are they looking for a job?</w:t>
       </w:r>
     </w:p>
     <w:p>
@@ -1596,8 +1847,18 @@
           <w:color w:val="984806" w:themeColor="accent6" w:themeShade="80"/>
           <w:szCs w:val="24"/>
         </w:rPr>
-        <w:t>Do they have any other life skills needs? (Driver’s education, state ID, transportation assistance, clothing voucher, etc. )</w:t>
-      </w:r>
+        <w:t>Do they have any other life skills needs? (Driver’s education, state ID, transportation assistance, clothing voucher, etc</w:t>
+      </w:r>
+      <w:proofErr w:type="gramStart"/>
+      <w:r>
+        <w:rPr>
+          <w:rFonts w:ascii="Century" w:hAnsi="Century" w:cs="Times New Roman"/>
+          <w:color w:val="984806" w:themeColor="accent6" w:themeShade="80"/>
+          <w:szCs w:val="24"/>
+        </w:rPr>
+        <w:t>. )</w:t>
+      </w:r>
+      <w:proofErr w:type="gramEnd"/>
     </w:p>
     <w:p>
       <w:pPr>
@@ -1824,6 +2085,7 @@
           <w:color w:val="984806" w:themeColor="accent6" w:themeShade="80"/>
         </w:rPr>
       </w:pPr>
+      <w:proofErr w:type="gramStart"/>
       <w:r>
         <w:rPr>
           <w:rFonts w:ascii="Century" w:hAnsi="Century"/>
@@ -1831,6 +2093,7 @@
         </w:rPr>
         <w:t>If so, with whom?</w:t>
       </w:r>
+      <w:proofErr w:type="gramEnd"/>
     </w:p>
     <w:p>
       <w:pPr>
@@ -2007,33 +2270,75 @@
           <w:rFonts w:ascii="Century" w:hAnsi="Century"/>
           <w:color w:val="984806" w:themeColor="accent6" w:themeShade="80"/>
         </w:rPr>
-        <w:t>Is this child seeing parents, siblings, other relatives? If so, who is the child visiting, and howoften?</w:t>
-      </w:r>
-    </w:p>
-    <w:p>
-      <w:pPr>
-        <w:rPr>
-          <w:rFonts w:ascii="Century" w:hAnsi="Century" w:cs="Times New Roman"/>
-          <w:color w:val="984806" w:themeColor="accent6" w:themeShade="80"/>
-          <w:szCs w:val="24"/>
-        </w:rPr>
-      </w:pPr>
+        <w:t xml:space="preserve">Is this child seeing parents, siblings, other relatives? If so, who is the child visiting, and </w:t>
+      </w:r>
+      <w:proofErr w:type="spellStart"/>
       <w:r>
         <w:rPr>
           <w:rFonts w:ascii="Century" w:hAnsi="Century"/>
           <w:color w:val="984806" w:themeColor="accent6" w:themeShade="80"/>
         </w:rPr>
+        <w:t>howoften</w:t>
+      </w:r>
+      <w:proofErr w:type="spellEnd"/>
+      <w:r>
+        <w:rPr>
+          <w:rFonts w:ascii="Century" w:hAnsi="Century"/>
+          <w:color w:val="984806" w:themeColor="accent6" w:themeShade="80"/>
+        </w:rPr>
+        <w:t>?</w:t>
+      </w:r>
+    </w:p>
+    <w:p>
+      <w:pPr>
+        <w:rPr>
+          <w:rFonts w:ascii="Century" w:hAnsi="Century" w:cs="Times New Roman"/>
+          <w:color w:val="984806" w:themeColor="accent6" w:themeShade="80"/>
+          <w:szCs w:val="24"/>
+        </w:rPr>
+      </w:pPr>
+      <w:r>
+        <w:rPr>
+          <w:rFonts w:ascii="Century" w:hAnsi="Century"/>
+          <w:color w:val="984806" w:themeColor="accent6" w:themeShade="80"/>
+        </w:rPr>
         <w:t>If there is no visitation, why is it not happening?</w:t>
       </w:r>
-      <w:fldSimple w:instr=" MERGEFIELD  casa_case.is_transitioning:endIf \* MERGEFORMAT ">
-        <w:r>
-          <w:rPr>
-            <w:rFonts w:ascii="Century" w:hAnsi="Century"/>
-            <w:noProof/>
-          </w:rPr>
-          <w:t>«casa_case.is_transitioning:endIf»</w:t>
-        </w:r>
-      </w:fldSimple>
+      <w:r>
+        <w:fldChar w:fldCharType="begin"/>
+      </w:r>
+      <w:r>
+        <w:instrText xml:space="preserve"> MERGEFIELD  casa_case.is_transitioning:endIf \* MERGEFORMAT </w:instrText>
+      </w:r>
+      <w:r>
+        <w:fldChar w:fldCharType="separate"/>
+      </w:r>
+      <w:r>
+        <w:rPr>
+          <w:rFonts w:ascii="Century" w:hAnsi="Century"/>
+          <w:noProof/>
+        </w:rPr>
+        <w:t>«</w:t>
+      </w:r>
+      <w:proofErr w:type="spellStart"/>
+      <w:r>
+        <w:rPr>
+          <w:rFonts w:ascii="Century" w:hAnsi="Century"/>
+          <w:noProof/>
+        </w:rPr>
+        <w:t>casa_case.is_transitioning:endIf</w:t>
+      </w:r>
+      <w:proofErr w:type="spellEnd"/>
+      <w:r>
+        <w:rPr>
+          <w:rFonts w:ascii="Century" w:hAnsi="Century"/>
+          <w:noProof/>
+        </w:rPr>
+        <w:t>»</w:t>
+      </w:r>
+      <w:r>
+        <w:fldChar w:fldCharType="end"/>
+      </w:r>
     </w:p>
     <w:p>
       <w:pPr>
@@ -3312,7 +3617,25 @@
                       <w:color w:val="F83030"/>
                       <w:sz w:val="18"/>
                     </w:rPr>
-                    <w:t>Court Appointed Special Advocate (CASA)/YOUR CASA REGION</w:t>
+                    <w:t>Court Appointed Special Advocate (CASA)/</w:t>
+                  </w:r>
+                  <w:proofErr w:type="gramStart"/>
+                  <w:r>
+                    <w:rPr>
+                      <w:rFonts w:ascii="Century" w:hAnsi="Century" w:cs="Arial"/>
+                      <w:color w:val="F83030"/>
+                      <w:sz w:val="18"/>
+                    </w:rPr>
+                    <w:t>YOUR</w:t>
+                  </w:r>
+                  <w:proofErr w:type="gramEnd"/>
+                  <w:r>
+                    <w:rPr>
+                      <w:rFonts w:ascii="Century" w:hAnsi="Century" w:cs="Arial"/>
+                      <w:color w:val="F83030"/>
+                      <w:sz w:val="18"/>
+                    </w:rPr>
+                    <w:t xml:space="preserve"> CASA REGION</w:t>
                   </w:r>
                 </w:p>
                 <w:p>
@@ -3363,7 +3686,17 @@
                       <w:sz w:val="18"/>
                       <w:szCs w:val="18"/>
                     </w:rPr>
-                    <w:t>YOUR CASA ORG’S NUMBER</w:t>
+                    <w:t xml:space="preserve">YOUR CASA ORG’S </w:t>
+                  </w:r>
+                  <w:proofErr w:type="spellStart"/>
+                  <w:r>
+                    <w:rPr>
+                      <w:rFonts w:ascii="Century" w:hAnsi="Century"/>
+                      <w:color w:val="1F497D" w:themeColor="text2"/>
+                      <w:sz w:val="18"/>
+                      <w:szCs w:val="18"/>
+                    </w:rPr>
+                    <w:t>NUMBER</w:t>
                   </w:r>
                   <w:r>
                     <w:rPr>
@@ -3372,7 +3705,17 @@
                       <w:color w:val="1F497D" w:themeColor="text2"/>
                       <w:sz w:val="18"/>
                     </w:rPr>
-                    <w:t>Website:</w:t>
+                    <w:t>Website</w:t>
+                  </w:r>
+                  <w:proofErr w:type="gramStart"/>
+                  <w:r>
+                    <w:rPr>
+                      <w:rFonts w:ascii="Century" w:hAnsi="Century"/>
+                      <w:b/>
+                      <w:color w:val="1F497D" w:themeColor="text2"/>
+                      <w:sz w:val="18"/>
+                    </w:rPr>
+                    <w:t>:</w:t>
                   </w:r>
                   <w:r>
                     <w:rPr>
@@ -3388,7 +3731,17 @@
                       <w:color w:val="1F497D" w:themeColor="text2"/>
                       <w:sz w:val="18"/>
                     </w:rPr>
-                    <w:t>R CASA ORG’S WEBSITE</w:t>
+                    <w:t>R</w:t>
+                  </w:r>
+                  <w:proofErr w:type="spellEnd"/>
+                  <w:proofErr w:type="gramEnd"/>
+                  <w:r>
+                    <w:rPr>
+                      <w:rFonts w:ascii="Century" w:hAnsi="Century"/>
+                      <w:color w:val="1F497D" w:themeColor="text2"/>
+                      <w:sz w:val="18"/>
+                    </w:rPr>
+                    <w:t xml:space="preserve"> CASA ORG’S WEBSITE</w:t>
                   </w:r>
                 </w:p>
               </w:txbxContent>

</xml_diff>

<commit_message>
feat: add contact topics to reports
In #5388 I added ContacTopics and ContactTopicAnswers to CaseContacts.
This allowed CasaOrgs to set topics and Users to create
ContactTopicAnswers on specific CaseContacts.

Now we want to have those answers appear in the court reports.

This PR modifies CourtReportContext to include topic information, as
well as modifies CourtReport templates to accept that information.

Modified the templates to render the correct information. If an org has
no topics the fallback is the old values.

Additionally if a org has no topics the form/details page should not
show the card for court topics.

Adds after_party update task to update prod organizations with new
templates.
</commit_message>
<xml_diff>
--- a/app/documents/templates/default_report_template.docx
+++ b/app/documents/templates/default_report_template.docx
@@ -1,6 +1,6 @@
 
 <file path=word/document.xml><?xml version="1.0" encoding="utf-8"?>
-<w:document xmlns:ve="http://schemas.openxmlformats.org/markup-compatibility/2006" xmlns:o="urn:schemas-microsoft-com:office:office" xmlns:r="http://schemas.openxmlformats.org/officeDocument/2006/relationships" xmlns:m="http://schemas.openxmlformats.org/officeDocument/2006/math" xmlns:v="urn:schemas-microsoft-com:vml" xmlns:wp="http://schemas.openxmlformats.org/drawingml/2006/wordprocessingDrawing" xmlns:w10="urn:schemas-microsoft-com:office:word" xmlns:w="http://schemas.openxmlformats.org/wordprocessingml/2006/main" xmlns:wne="http://schemas.microsoft.com/office/word/2006/wordml">
+<w:document xmlns:wpc="http://schemas.microsoft.com/office/word/2010/wordprocessingCanvas" xmlns:cx="http://schemas.microsoft.com/office/drawing/2014/chartex" xmlns:cx1="http://schemas.microsoft.com/office/drawing/2015/9/8/chartex" xmlns:cx2="http://schemas.microsoft.com/office/drawing/2015/10/21/chartex" xmlns:cx3="http://schemas.microsoft.com/office/drawing/2016/5/9/chartex" xmlns:cx4="http://schemas.microsoft.com/office/drawing/2016/5/10/chartex" xmlns:cx5="http://schemas.microsoft.com/office/drawing/2016/5/11/chartex" xmlns:cx6="http://schemas.microsoft.com/office/drawing/2016/5/12/chartex" xmlns:cx7="http://schemas.microsoft.com/office/drawing/2016/5/13/chartex" xmlns:cx8="http://schemas.microsoft.com/office/drawing/2016/5/14/chartex" xmlns:mc="http://schemas.openxmlformats.org/markup-compatibility/2006" xmlns:aink="http://schemas.microsoft.com/office/drawing/2016/ink" xmlns:am3d="http://schemas.microsoft.com/office/drawing/2017/model3d" xmlns:o="urn:schemas-microsoft-com:office:office" xmlns:oel="http://schemas.microsoft.com/office/2019/extlst" xmlns:r="http://schemas.openxmlformats.org/officeDocument/2006/relationships" xmlns:m="http://schemas.openxmlformats.org/officeDocument/2006/math" xmlns:v="urn:schemas-microsoft-com:vml" xmlns:wp14="http://schemas.microsoft.com/office/word/2010/wordprocessingDrawing" xmlns:wp="http://schemas.openxmlformats.org/drawingml/2006/wordprocessingDrawing" xmlns:w10="urn:schemas-microsoft-com:office:word" xmlns:w="http://schemas.openxmlformats.org/wordprocessingml/2006/main" xmlns:w14="http://schemas.microsoft.com/office/word/2010/wordml" xmlns:w15="http://schemas.microsoft.com/office/word/2012/wordml" xmlns:w16cex="http://schemas.microsoft.com/office/word/2018/wordml/cex" xmlns:w16cid="http://schemas.microsoft.com/office/word/2016/wordml/cid" xmlns:w16="http://schemas.microsoft.com/office/word/2018/wordml" xmlns:w16du="http://schemas.microsoft.com/office/word/2023/wordml/word16du" xmlns:w16sdtdh="http://schemas.microsoft.com/office/word/2020/wordml/sdtdatahash" xmlns:w16se="http://schemas.microsoft.com/office/word/2015/wordml/symex" xmlns:wpg="http://schemas.microsoft.com/office/word/2010/wordprocessingGroup" xmlns:wpi="http://schemas.microsoft.com/office/word/2010/wordprocessingInk" xmlns:wne="http://schemas.microsoft.com/office/word/2006/wordml" xmlns:wps="http://schemas.microsoft.com/office/word/2010/wordprocessingShape" mc:Ignorable="w14 w15 w16se w16cid w16 w16cex w16sdtdh w16du wp14">
   <w:body>
     <w:p>
       <w:pPr>
@@ -336,7 +336,7 @@
           <w:insideH w:val="none" w:sz="0" w:space="0" w:color="auto"/>
           <w:insideV w:val="none" w:sz="0" w:space="0" w:color="auto"/>
         </w:tblBorders>
-        <w:tblLook w:val="04A0"/>
+        <w:tblLook w:val="04A0" w:firstRow="1" w:lastRow="0" w:firstColumn="1" w:lastColumn="0" w:noHBand="0" w:noVBand="1"/>
       </w:tblPr>
       <w:tblGrid>
         <w:gridCol w:w="3277"/>
@@ -665,7 +665,7 @@
       <w:tblPr>
         <w:tblStyle w:val="TableGrid"/>
         <w:tblW w:w="0" w:type="auto"/>
-        <w:tblLook w:val="04A0"/>
+        <w:tblLook w:val="04A0" w:firstRow="1" w:lastRow="0" w:firstColumn="1" w:lastColumn="0" w:noHBand="0" w:noVBand="1"/>
       </w:tblPr>
       <w:tblGrid>
         <w:gridCol w:w="3192"/>
@@ -998,14 +998,7 @@
           <w:rFonts w:ascii="Century" w:hAnsi="Century"/>
           <w:color w:val="984806" w:themeColor="accent6" w:themeShade="80"/>
         </w:rPr>
-        <w:t>Case Supervisor</w:t>
-      </w:r>
-      <w:r>
-        <w:rPr>
-          <w:rFonts w:ascii="Century" w:hAnsi="Century"/>
-          <w:color w:val="984806" w:themeColor="accent6" w:themeShade="80"/>
-        </w:rPr>
-        <w:t xml:space="preserve"> will provide this information.</w:t>
+        <w:t>Case Supervisor will provide this information.</w:t>
       </w:r>
     </w:p>
     <w:p>
@@ -1037,7 +1030,10 @@
     <w:p>
       <w:pPr>
         <w:rPr>
-          <w:rFonts w:ascii="Century" w:hAnsi="Century"/>
+          <w:rFonts w:ascii="Century" w:hAnsi="Century" w:cs="Times New Roman"/>
+          <w:b/>
+          <w:bCs/>
+          <w:szCs w:val="24"/>
         </w:rPr>
       </w:pPr>
       <w:r>
@@ -1091,7 +1087,127 @@
           <w:color w:val="984806" w:themeColor="accent6" w:themeShade="80"/>
           <w:szCs w:val="24"/>
         </w:rPr>
-        <w:t xml:space="preserve"> Summarize factual information gathered from your contacts. Just the Facts! Your fact-based opinions come later! Indicate sources and dates from school personnel, physicians,psychological reports, psychiatric reports, etc. (For example: This CASA spoke with Ms. Teacheron January 12, 2009. Ms. Teacher stated...) After each sentence if someone asked “says who?”the answer should be “Jordy, Mom, DSS, school, foster parents, my eyes”,the answer shouldnot be “the CASA volunteer thinks so”.</w:t>
+        <w:t xml:space="preserve"> Summarize </w:t>
+      </w:r>
+      <w:proofErr w:type="gramStart"/>
+      <w:r>
+        <w:rPr>
+          <w:rFonts w:ascii="Century" w:hAnsi="Century" w:cs="Times New Roman"/>
+          <w:color w:val="984806" w:themeColor="accent6" w:themeShade="80"/>
+          <w:szCs w:val="24"/>
+        </w:rPr>
+        <w:t>factual information</w:t>
+      </w:r>
+      <w:proofErr w:type="gramEnd"/>
+      <w:r>
+        <w:rPr>
+          <w:rFonts w:ascii="Century" w:hAnsi="Century" w:cs="Times New Roman"/>
+          <w:color w:val="984806" w:themeColor="accent6" w:themeShade="80"/>
+          <w:szCs w:val="24"/>
+        </w:rPr>
+        <w:t xml:space="preserve"> gathered from your contacts. Just the Facts! Your fact-based opinions come later! Indicate sources and dates from school personnel, </w:t>
+      </w:r>
+      <w:proofErr w:type="spellStart"/>
+      <w:proofErr w:type="gramStart"/>
+      <w:r>
+        <w:rPr>
+          <w:rFonts w:ascii="Century" w:hAnsi="Century" w:cs="Times New Roman"/>
+          <w:color w:val="984806" w:themeColor="accent6" w:themeShade="80"/>
+          <w:szCs w:val="24"/>
+        </w:rPr>
+        <w:t>physicians,psychological</w:t>
+      </w:r>
+      <w:proofErr w:type="spellEnd"/>
+      <w:proofErr w:type="gramEnd"/>
+      <w:r>
+        <w:rPr>
+          <w:rFonts w:ascii="Century" w:hAnsi="Century" w:cs="Times New Roman"/>
+          <w:color w:val="984806" w:themeColor="accent6" w:themeShade="80"/>
+          <w:szCs w:val="24"/>
+        </w:rPr>
+        <w:t xml:space="preserve"> reports, psychiatric reports, etc. (For example: This CASA spoke with Ms. </w:t>
+      </w:r>
+      <w:proofErr w:type="spellStart"/>
+      <w:r>
+        <w:rPr>
+          <w:rFonts w:ascii="Century" w:hAnsi="Century" w:cs="Times New Roman"/>
+          <w:color w:val="984806" w:themeColor="accent6" w:themeShade="80"/>
+          <w:szCs w:val="24"/>
+        </w:rPr>
+        <w:t>Teacheron</w:t>
+      </w:r>
+      <w:proofErr w:type="spellEnd"/>
+      <w:r>
+        <w:rPr>
+          <w:rFonts w:ascii="Century" w:hAnsi="Century" w:cs="Times New Roman"/>
+          <w:color w:val="984806" w:themeColor="accent6" w:themeShade="80"/>
+          <w:szCs w:val="24"/>
+        </w:rPr>
+        <w:t xml:space="preserve"> January 12, 2009. Ms. Teacher stated...) After each sentence if someone asked “says </w:t>
+      </w:r>
+      <w:proofErr w:type="spellStart"/>
+      <w:r>
+        <w:rPr>
+          <w:rFonts w:ascii="Century" w:hAnsi="Century" w:cs="Times New Roman"/>
+          <w:color w:val="984806" w:themeColor="accent6" w:themeShade="80"/>
+          <w:szCs w:val="24"/>
+        </w:rPr>
+        <w:t>who</w:t>
+      </w:r>
+      <w:proofErr w:type="gramStart"/>
+      <w:r>
+        <w:rPr>
+          <w:rFonts w:ascii="Century" w:hAnsi="Century" w:cs="Times New Roman"/>
+          <w:color w:val="984806" w:themeColor="accent6" w:themeShade="80"/>
+          <w:szCs w:val="24"/>
+        </w:rPr>
+        <w:t>?”the</w:t>
+      </w:r>
+      <w:proofErr w:type="spellEnd"/>
+      <w:proofErr w:type="gramEnd"/>
+      <w:r>
+        <w:rPr>
+          <w:rFonts w:ascii="Century" w:hAnsi="Century" w:cs="Times New Roman"/>
+          <w:color w:val="984806" w:themeColor="accent6" w:themeShade="80"/>
+          <w:szCs w:val="24"/>
+        </w:rPr>
+        <w:t xml:space="preserve"> answer should be “Jordy, Mom, DSS, school, foster parents, my </w:t>
+      </w:r>
+      <w:proofErr w:type="spellStart"/>
+      <w:r>
+        <w:rPr>
+          <w:rFonts w:ascii="Century" w:hAnsi="Century" w:cs="Times New Roman"/>
+          <w:color w:val="984806" w:themeColor="accent6" w:themeShade="80"/>
+          <w:szCs w:val="24"/>
+        </w:rPr>
+        <w:t>eyes”,the</w:t>
+      </w:r>
+      <w:proofErr w:type="spellEnd"/>
+      <w:r>
+        <w:rPr>
+          <w:rFonts w:ascii="Century" w:hAnsi="Century" w:cs="Times New Roman"/>
+          <w:color w:val="984806" w:themeColor="accent6" w:themeShade="80"/>
+          <w:szCs w:val="24"/>
+        </w:rPr>
+        <w:t xml:space="preserve"> answer </w:t>
+      </w:r>
+      <w:proofErr w:type="spellStart"/>
+      <w:r>
+        <w:rPr>
+          <w:rFonts w:ascii="Century" w:hAnsi="Century" w:cs="Times New Roman"/>
+          <w:color w:val="984806" w:themeColor="accent6" w:themeShade="80"/>
+          <w:szCs w:val="24"/>
+        </w:rPr>
+        <w:t>shouldnot</w:t>
+      </w:r>
+      <w:proofErr w:type="spellEnd"/>
+      <w:r>
+        <w:rPr>
+          <w:rFonts w:ascii="Century" w:hAnsi="Century" w:cs="Times New Roman"/>
+          <w:color w:val="984806" w:themeColor="accent6" w:themeShade="80"/>
+          <w:szCs w:val="24"/>
+        </w:rPr>
+        <w:t xml:space="preserve"> be “the CASA volunteer thinks so”.</w:t>
       </w:r>
     </w:p>
     <w:p>
@@ -1125,9 +1241,8 @@
     <w:p>
       <w:pPr>
         <w:rPr>
-          <w:rFonts w:ascii="Century" w:hAnsi="Century" w:cs="Times New Roman"/>
-          <w:color w:val="984806" w:themeColor="accent6" w:themeShade="80"/>
-          <w:szCs w:val="24"/>
+          <w:rFonts w:ascii="Century" w:hAnsi="Century"/>
+          <w:noProof/>
         </w:rPr>
       </w:pPr>
       <w:fldSimple w:instr=" MERGEFIELD  !casa_case.is_transitioning:endIf \* MERGEFORMAT ">
@@ -1141,6 +1256,334 @@
       </w:fldSimple>
     </w:p>
     <w:p>
+      <w:fldSimple w:instr=" MERGEFIELD  case_topics:if  \* MERGEFORMAT ">
+        <w:r>
+          <w:rPr>
+            <w:noProof/>
+          </w:rPr>
+          <w:t>«case_topics:if»</w:t>
+        </w:r>
+      </w:fldSimple>
+    </w:p>
+    <w:p>
+      <w:r>
+        <w:fldChar w:fldCharType="begin"/>
+      </w:r>
+      <w:r>
+        <w:instrText xml:space="preserve"> MERGEFIELD  case_topics:each(topic)  \* MERGEFORMAT </w:instrText>
+      </w:r>
+      <w:r>
+        <w:fldChar w:fldCharType="separate"/>
+      </w:r>
+      <w:r>
+        <w:rPr>
+          <w:noProof/>
+        </w:rPr>
+        <w:t>«case_topics:each(topic)»</w:t>
+      </w:r>
+      <w:r>
+        <w:rPr>
+          <w:noProof/>
+        </w:rPr>
+        <w:fldChar w:fldCharType="end"/>
+      </w:r>
+    </w:p>
+    <w:p>
+      <w:pPr>
+        <w:rPr>
+          <w:noProof/>
+        </w:rPr>
+      </w:pPr>
+    </w:p>
+    <w:p>
+      <w:pPr>
+        <w:rPr>
+          <w:rFonts w:ascii="Century" w:hAnsi="Century"/>
+          <w:b/>
+          <w:bCs/>
+        </w:rPr>
+      </w:pPr>
+      <w:r>
+        <w:rPr>
+          <w:rFonts w:ascii="Century" w:hAnsi="Century"/>
+          <w:b/>
+          <w:bCs/>
+        </w:rPr>
+        <w:fldChar w:fldCharType="begin"/>
+      </w:r>
+      <w:r>
+        <w:rPr>
+          <w:rFonts w:ascii="Century" w:hAnsi="Century"/>
+          <w:b/>
+          <w:bCs/>
+        </w:rPr>
+        <w:instrText xml:space="preserve"> MERGEFIELD  =topic.topic  \* MERGEFORMAT </w:instrText>
+      </w:r>
+      <w:r>
+        <w:rPr>
+          <w:rFonts w:ascii="Century" w:hAnsi="Century"/>
+          <w:b/>
+          <w:bCs/>
+        </w:rPr>
+        <w:fldChar w:fldCharType="separate"/>
+      </w:r>
+      <w:r>
+        <w:rPr>
+          <w:rFonts w:ascii="Century" w:hAnsi="Century"/>
+          <w:b/>
+          <w:bCs/>
+          <w:noProof/>
+        </w:rPr>
+        <w:t>«=topic.topic»</w:t>
+      </w:r>
+      <w:r>
+        <w:rPr>
+          <w:rFonts w:ascii="Century" w:hAnsi="Century"/>
+          <w:b/>
+          <w:bCs/>
+        </w:rPr>
+        <w:fldChar w:fldCharType="end"/>
+      </w:r>
+      <w:r>
+        <w:rPr>
+          <w:rFonts w:ascii="Century" w:hAnsi="Century"/>
+          <w:b/>
+          <w:bCs/>
+        </w:rPr>
+        <w:t>:</w:t>
+      </w:r>
+    </w:p>
+    <w:p>
+      <w:pPr>
+        <w:pStyle w:val="pstyle"/>
+      </w:pPr>
+      <w:r>
+        <w:fldChar w:fldCharType="begin"/>
+      </w:r>
+      <w:r>
+        <w:instrText xml:space="preserve"> MERGEFIELD  =topic.details  \* MERGEFORMAT </w:instrText>
+      </w:r>
+      <w:r>
+        <w:fldChar w:fldCharType="separate"/>
+      </w:r>
+      <w:r>
+        <w:rPr>
+          <w:noProof/>
+        </w:rPr>
+        <w:t>«=topic.details»</w:t>
+      </w:r>
+      <w:r>
+        <w:rPr>
+          <w:noProof/>
+        </w:rPr>
+        <w:fldChar w:fldCharType="end"/>
+      </w:r>
+    </w:p>
+    <w:p>
+      <w:pPr>
+        <w:pStyle w:val="pstyle"/>
+      </w:pPr>
+    </w:p>
+    <w:p>
+      <w:pPr>
+        <w:pStyle w:val="pstyle"/>
+        <w:numPr>
+          <w:ilvl w:val="0"/>
+          <w:numId w:val="8"/>
+        </w:numPr>
+        <w:rPr>
+          <w:noProof/>
+        </w:rPr>
+      </w:pPr>
+      <w:r>
+        <w:fldChar w:fldCharType="begin"/>
+      </w:r>
+      <w:r>
+        <w:instrText xml:space="preserve"> MERGEFIELD  topic.answers:each(answer)  \* MERGEFORMAT </w:instrText>
+      </w:r>
+      <w:r>
+        <w:fldChar w:fldCharType="separate"/>
+      </w:r>
+      <w:r>
+        <w:rPr>
+          <w:noProof/>
+        </w:rPr>
+        <w:t>«topic.answers:each(answer)»</w:t>
+      </w:r>
+      <w:r>
+        <w:rPr>
+          <w:noProof/>
+        </w:rPr>
+        <w:fldChar w:fldCharType="end"/>
+      </w:r>
+    </w:p>
+    <w:p>
+      <w:pPr>
+        <w:pStyle w:val="pstyle"/>
+        <w:numPr>
+          <w:ilvl w:val="0"/>
+          <w:numId w:val="8"/>
+        </w:numPr>
+      </w:pPr>
+      <w:r>
+        <w:fldChar w:fldCharType="begin"/>
+      </w:r>
+      <w:r>
+        <w:instrText xml:space="preserve"> MERGEFIELD  =answer.medium  \* MERGEFORMAT </w:instrText>
+      </w:r>
+      <w:r>
+        <w:fldChar w:fldCharType="separate"/>
+      </w:r>
+      <w:r>
+        <w:rPr>
+          <w:noProof/>
+        </w:rPr>
+        <w:t>«=answer.medium»</w:t>
+      </w:r>
+      <w:r>
+        <w:rPr>
+          <w:noProof/>
+        </w:rPr>
+        <w:fldChar w:fldCharType="end"/>
+      </w:r>
+      <w:r>
+        <w:t xml:space="preserve"> (</w:t>
+      </w:r>
+      <w:r>
+        <w:fldChar w:fldCharType="begin"/>
+      </w:r>
+      <w:r>
+        <w:instrText xml:space="preserve"> MERGEFIELD  =answer.date  \* MERGEFORMAT </w:instrText>
+      </w:r>
+      <w:r>
+        <w:fldChar w:fldCharType="separate"/>
+      </w:r>
+      <w:r>
+        <w:rPr>
+          <w:noProof/>
+        </w:rPr>
+        <w:t>«=</w:t>
+      </w:r>
+      <w:proofErr w:type="spellStart"/>
+      <w:r>
+        <w:rPr>
+          <w:noProof/>
+        </w:rPr>
+        <w:t>answer.date</w:t>
+      </w:r>
+      <w:proofErr w:type="spellEnd"/>
+      <w:r>
+        <w:rPr>
+          <w:noProof/>
+        </w:rPr>
+        <w:t>»</w:t>
+      </w:r>
+      <w:r>
+        <w:rPr>
+          <w:noProof/>
+        </w:rPr>
+        <w:fldChar w:fldCharType="end"/>
+      </w:r>
+      <w:r>
+        <w:rPr>
+          <w:noProof/>
+        </w:rPr>
+        <w:t>)</w:t>
+      </w:r>
+      <w:r>
+        <w:t xml:space="preserve">: </w:t>
+      </w:r>
+      <w:r>
+        <w:fldChar w:fldCharType="begin"/>
+      </w:r>
+      <w:r>
+        <w:instrText xml:space="preserve"> MERGEFIELD  =answer.value  \* MERGEFORMAT </w:instrText>
+      </w:r>
+      <w:r>
+        <w:fldChar w:fldCharType="separate"/>
+      </w:r>
+      <w:r>
+        <w:rPr>
+          <w:noProof/>
+        </w:rPr>
+        <w:t>«=answer.value»</w:t>
+      </w:r>
+      <w:r>
+        <w:rPr>
+          <w:noProof/>
+        </w:rPr>
+        <w:fldChar w:fldCharType="end"/>
+      </w:r>
+    </w:p>
+    <w:p>
+      <w:pPr>
+        <w:pStyle w:val="pstyle"/>
+        <w:numPr>
+          <w:ilvl w:val="0"/>
+          <w:numId w:val="8"/>
+        </w:numPr>
+      </w:pPr>
+      <w:r>
+        <w:fldChar w:fldCharType="begin"/>
+      </w:r>
+      <w:r>
+        <w:instrText xml:space="preserve"> MERGEFIELD  topic.answers:endEach  \* MERGEFORMAT </w:instrText>
+      </w:r>
+      <w:r>
+        <w:fldChar w:fldCharType="separate"/>
+      </w:r>
+      <w:r>
+        <w:rPr>
+          <w:noProof/>
+        </w:rPr>
+        <w:t>«topic.answers:endEach»</w:t>
+      </w:r>
+      <w:r>
+        <w:rPr>
+          <w:noProof/>
+        </w:rPr>
+        <w:fldChar w:fldCharType="end"/>
+      </w:r>
+    </w:p>
+    <w:p>
+      <w:pPr>
+        <w:rPr>
+          <w:rFonts w:ascii="Century" w:hAnsi="Century" w:cs="Times New Roman"/>
+        </w:rPr>
+      </w:pPr>
+      <w:r>
+        <w:fldChar w:fldCharType="begin"/>
+      </w:r>
+      <w:r>
+        <w:instrText xml:space="preserve"> MERGEFIELD  case_topics:endEach  \* MERGEFORMAT </w:instrText>
+      </w:r>
+      <w:r>
+        <w:fldChar w:fldCharType="separate"/>
+      </w:r>
+      <w:r>
+        <w:rPr>
+          <w:noProof/>
+        </w:rPr>
+        <w:t>«case_topics:endEach»</w:t>
+      </w:r>
+      <w:r>
+        <w:rPr>
+          <w:noProof/>
+        </w:rPr>
+        <w:fldChar w:fldCharType="end"/>
+      </w:r>
+    </w:p>
+    <w:p>
+      <w:fldSimple w:instr=" MERGEFIELD  case_topics:else  \* MERGEFORMAT ">
+        <w:r>
+          <w:rPr>
+            <w:noProof/>
+          </w:rPr>
+          <w:t>«case_topics:else»</w:t>
+        </w:r>
+      </w:fldSimple>
+    </w:p>
+    <w:p>
       <w:pPr>
         <w:rPr>
           <w:rFonts w:ascii="Century" w:hAnsi="Century" w:cs="Times New Roman"/>
@@ -1168,6 +1611,1408 @@
       <w:pPr>
         <w:rPr>
           <w:rFonts w:ascii="Century" w:hAnsi="Century"/>
+        </w:rPr>
+      </w:pPr>
+      <w:r>
+        <w:fldChar w:fldCharType="begin"/>
+      </w:r>
+      <w:r>
+        <w:instrText xml:space="preserve"> MERGEFIELD  casa_case.is_transitioning:if \* MERGEFORMAT </w:instrText>
+      </w:r>
+      <w:r>
+        <w:fldChar w:fldCharType="separate"/>
+      </w:r>
+      <w:r>
+        <w:rPr>
+          <w:rFonts w:ascii="Century" w:hAnsi="Century"/>
+          <w:noProof/>
+        </w:rPr>
+        <w:t>«casa_case.is_transitioning:if»</w:t>
+      </w:r>
+      <w:r>
+        <w:rPr>
+          <w:rFonts w:ascii="Century" w:hAnsi="Century"/>
+          <w:noProof/>
+        </w:rPr>
+        <w:fldChar w:fldCharType="end"/>
+      </w:r>
+    </w:p>
+    <w:p>
+      <w:pPr>
+        <w:rPr>
+          <w:rFonts w:ascii="Century" w:hAnsi="Century" w:cs="Times New Roman"/>
+          <w:szCs w:val="24"/>
+        </w:rPr>
+      </w:pPr>
+      <w:r>
+        <w:rPr>
+          <w:rFonts w:ascii="Century" w:hAnsi="Century" w:cs="Times New Roman"/>
+          <w:szCs w:val="24"/>
+        </w:rPr>
+        <w:t>&lt;</w:t>
+      </w:r>
+      <w:r>
+        <w:rPr>
+          <w:rFonts w:ascii="Century" w:hAnsi="Century" w:cs="Times New Roman"/>
+          <w:i/>
+          <w:iCs/>
+          <w:szCs w:val="24"/>
+        </w:rPr>
+        <w:t>For volunteers - Objective Information</w:t>
+      </w:r>
+      <w:r>
+        <w:rPr>
+          <w:rFonts w:ascii="Century" w:hAnsi="Century" w:cs="Times New Roman"/>
+          <w:szCs w:val="24"/>
+        </w:rPr>
+        <w:t>&gt;</w:t>
+      </w:r>
+    </w:p>
+    <w:p>
+      <w:pPr>
+        <w:rPr>
+          <w:rFonts w:ascii="Century" w:hAnsi="Century" w:cs="Times New Roman"/>
+          <w:szCs w:val="24"/>
+        </w:rPr>
+      </w:pPr>
+      <w:r>
+        <w:fldChar w:fldCharType="begin"/>
+      </w:r>
+      <w:r>
+        <w:instrText xml:space="preserve"> MERGEFIELD  casa_case.is_transitioning:else \* MERGEFORMAT </w:instrText>
+      </w:r>
+      <w:r>
+        <w:fldChar w:fldCharType="separate"/>
+      </w:r>
+      <w:r>
+        <w:rPr>
+          <w:rFonts w:ascii="Century" w:hAnsi="Century"/>
+          <w:noProof/>
+        </w:rPr>
+        <w:t>«casa_case.is_transitioning:else»</w:t>
+      </w:r>
+      <w:r>
+        <w:rPr>
+          <w:rFonts w:ascii="Century" w:hAnsi="Century"/>
+          <w:noProof/>
+        </w:rPr>
+        <w:fldChar w:fldCharType="end"/>
+      </w:r>
+    </w:p>
+    <w:p>
+      <w:pPr>
+        <w:rPr>
+          <w:rFonts w:ascii="Century" w:hAnsi="Century" w:cs="Times New Roman"/>
+          <w:color w:val="984806" w:themeColor="accent6" w:themeShade="80"/>
+          <w:szCs w:val="24"/>
+          <w:lang w:val="vi-VN"/>
+        </w:rPr>
+      </w:pPr>
+      <w:r>
+        <w:rPr>
+          <w:rFonts w:ascii="Century" w:hAnsi="Century" w:cs="Times New Roman"/>
+          <w:color w:val="984806" w:themeColor="accent6" w:themeShade="80"/>
+          <w:szCs w:val="24"/>
+        </w:rPr>
+        <w:t>&lt;For volunteers - Objective Information&gt;</w:t>
+      </w:r>
+    </w:p>
+    <w:p>
+      <w:pPr>
+        <w:rPr>
+          <w:rFonts w:ascii="Century" w:hAnsi="Century"/>
+          <w:color w:val="984806" w:themeColor="accent6" w:themeShade="80"/>
+        </w:rPr>
+      </w:pPr>
+      <w:r>
+        <w:rPr>
+          <w:rFonts w:ascii="Century" w:hAnsi="Century"/>
+          <w:color w:val="984806" w:themeColor="accent6" w:themeShade="80"/>
+        </w:rPr>
+        <w:t>Where is the child placed?</w:t>
+      </w:r>
+    </w:p>
+    <w:p>
+      <w:pPr>
+        <w:rPr>
+          <w:rFonts w:ascii="Century" w:hAnsi="Century"/>
+          <w:color w:val="984806" w:themeColor="accent6" w:themeShade="80"/>
+        </w:rPr>
+      </w:pPr>
+      <w:r>
+        <w:rPr>
+          <w:rFonts w:ascii="Century" w:hAnsi="Century"/>
+          <w:color w:val="984806" w:themeColor="accent6" w:themeShade="80"/>
+        </w:rPr>
+        <w:t>How is the child adjusting to the placement?</w:t>
+      </w:r>
+    </w:p>
+    <w:p>
+      <w:pPr>
+        <w:rPr>
+          <w:rFonts w:ascii="Century" w:hAnsi="Century"/>
+          <w:color w:val="984806" w:themeColor="accent6" w:themeShade="80"/>
+        </w:rPr>
+      </w:pPr>
+      <w:r>
+        <w:rPr>
+          <w:rFonts w:ascii="Century" w:hAnsi="Century"/>
+          <w:color w:val="984806" w:themeColor="accent6" w:themeShade="80"/>
+        </w:rPr>
+        <w:t xml:space="preserve">Are there any issues or concerns </w:t>
+      </w:r>
+      <w:proofErr w:type="gramStart"/>
+      <w:r>
+        <w:rPr>
+          <w:rFonts w:ascii="Century" w:hAnsi="Century"/>
+          <w:color w:val="984806" w:themeColor="accent6" w:themeShade="80"/>
+        </w:rPr>
+        <w:t>at this point in time</w:t>
+      </w:r>
+      <w:proofErr w:type="gramEnd"/>
+      <w:r>
+        <w:rPr>
+          <w:rFonts w:ascii="Century" w:hAnsi="Century"/>
+          <w:color w:val="984806" w:themeColor="accent6" w:themeShade="80"/>
+        </w:rPr>
+        <w:t xml:space="preserve"> at the placement?</w:t>
+      </w:r>
+    </w:p>
+    <w:p>
+      <w:pPr>
+        <w:rPr>
+          <w:rFonts w:ascii="Century" w:hAnsi="Century" w:cs="Times New Roman"/>
+          <w:color w:val="984806" w:themeColor="accent6" w:themeShade="80"/>
+          <w:szCs w:val="24"/>
+        </w:rPr>
+      </w:pPr>
+      <w:r>
+        <w:rPr>
+          <w:rFonts w:ascii="Century" w:hAnsi="Century"/>
+          <w:color w:val="984806" w:themeColor="accent6" w:themeShade="80"/>
+        </w:rPr>
+        <w:t>If so, what are they and who is doing what to address those issues or concerns?</w:t>
+      </w:r>
+    </w:p>
+    <w:p>
+      <w:pPr>
+        <w:rPr>
+          <w:rFonts w:ascii="Century" w:hAnsi="Century" w:cs="Times New Roman"/>
+          <w:color w:val="984806" w:themeColor="accent6" w:themeShade="80"/>
+          <w:szCs w:val="24"/>
+        </w:rPr>
+      </w:pPr>
+      <w:r>
+        <w:fldChar w:fldCharType="begin"/>
+      </w:r>
+      <w:r>
+        <w:instrText xml:space="preserve"> MERGEFIELD =casa_case.dob \* MERGEFORMAT </w:instrText>
+      </w:r>
+      <w:r>
+        <w:fldChar w:fldCharType="end"/>
+      </w:r>
+      <w:r>
+        <w:fldChar w:fldCharType="begin"/>
+      </w:r>
+      <w:r>
+        <w:instrText xml:space="preserve"> MERGEFIELD  casa_case.is_transitioning:endIf \* MERGEFORMAT </w:instrText>
+      </w:r>
+      <w:r>
+        <w:fldChar w:fldCharType="separate"/>
+      </w:r>
+      <w:r>
+        <w:rPr>
+          <w:rFonts w:ascii="Century" w:hAnsi="Century"/>
+          <w:noProof/>
+        </w:rPr>
+        <w:t>«casa_case.is_transitioning:endIf»</w:t>
+      </w:r>
+      <w:r>
+        <w:rPr>
+          <w:rFonts w:ascii="Century" w:hAnsi="Century"/>
+          <w:noProof/>
+        </w:rPr>
+        <w:fldChar w:fldCharType="end"/>
+      </w:r>
+    </w:p>
+    <w:p>
+      <w:pPr>
+        <w:rPr>
+          <w:rFonts w:ascii="Century" w:hAnsi="Century" w:cs="Times New Roman"/>
+          <w:szCs w:val="24"/>
+          <w:lang w:val="en-US"/>
+        </w:rPr>
+      </w:pPr>
+    </w:p>
+    <w:p>
+      <w:pPr>
+        <w:rPr>
+          <w:rFonts w:ascii="Century" w:hAnsi="Century" w:cs="Times New Roman"/>
+          <w:b/>
+          <w:bCs/>
+          <w:szCs w:val="24"/>
+        </w:rPr>
+      </w:pPr>
+      <w:r>
+        <w:rPr>
+          <w:rFonts w:ascii="Century" w:hAnsi="Century" w:cs="Times New Roman"/>
+          <w:b/>
+          <w:i/>
+          <w:lang w:val="en-US"/>
+        </w:rPr>
+        <w:t>Education/Vocation</w:t>
+      </w:r>
+    </w:p>
+    <w:p>
+      <w:pPr>
+        <w:rPr>
+          <w:rFonts w:ascii="Century" w:hAnsi="Century" w:cs="Times New Roman"/>
+          <w:i/>
+          <w:szCs w:val="24"/>
+        </w:rPr>
+      </w:pPr>
+      <w:r>
+        <w:fldChar w:fldCharType="begin"/>
+      </w:r>
+      <w:r>
+        <w:instrText xml:space="preserve"> MERGEFIELD  casa_case.is_transitioning:if \* MERGEFORMAT </w:instrText>
+      </w:r>
+      <w:r>
+        <w:fldChar w:fldCharType="separate"/>
+      </w:r>
+      <w:r>
+        <w:rPr>
+          <w:rFonts w:ascii="Century" w:hAnsi="Century"/>
+          <w:noProof/>
+        </w:rPr>
+        <w:t>«casa_case.is_transitioning:if»</w:t>
+      </w:r>
+      <w:r>
+        <w:rPr>
+          <w:rFonts w:ascii="Century" w:hAnsi="Century"/>
+          <w:noProof/>
+        </w:rPr>
+        <w:fldChar w:fldCharType="end"/>
+      </w:r>
+    </w:p>
+    <w:p>
+      <w:pPr>
+        <w:rPr>
+          <w:rFonts w:ascii="Century" w:hAnsi="Century" w:cs="Times New Roman"/>
+          <w:szCs w:val="24"/>
+        </w:rPr>
+      </w:pPr>
+      <w:r>
+        <w:rPr>
+          <w:rFonts w:ascii="Century" w:hAnsi="Century" w:cs="Times New Roman"/>
+          <w:szCs w:val="24"/>
+        </w:rPr>
+        <w:lastRenderedPageBreak/>
+        <w:t>&lt;</w:t>
+      </w:r>
+      <w:r>
+        <w:rPr>
+          <w:rFonts w:ascii="Century" w:hAnsi="Century" w:cs="Times New Roman"/>
+          <w:i/>
+          <w:iCs/>
+          <w:szCs w:val="24"/>
+        </w:rPr>
+        <w:t>For volunteers - Objective Information</w:t>
+      </w:r>
+      <w:r>
+        <w:rPr>
+          <w:rFonts w:ascii="Century" w:hAnsi="Century" w:cs="Times New Roman"/>
+          <w:szCs w:val="24"/>
+        </w:rPr>
+        <w:t>&gt;</w:t>
+      </w:r>
+    </w:p>
+    <w:p>
+      <w:pPr>
+        <w:rPr>
+          <w:rFonts w:ascii="Century" w:hAnsi="Century" w:cs="Times New Roman"/>
+          <w:szCs w:val="24"/>
+        </w:rPr>
+      </w:pPr>
+      <w:r>
+        <w:fldChar w:fldCharType="begin"/>
+      </w:r>
+      <w:r>
+        <w:instrText xml:space="preserve"> MERGEFIELD  casa_case.is_transitioning:else \* MERGEFORMAT </w:instrText>
+      </w:r>
+      <w:r>
+        <w:fldChar w:fldCharType="separate"/>
+      </w:r>
+      <w:r>
+        <w:rPr>
+          <w:rFonts w:ascii="Century" w:hAnsi="Century"/>
+          <w:noProof/>
+        </w:rPr>
+        <w:t>«casa_case.is_transitioning:else»</w:t>
+      </w:r>
+      <w:r>
+        <w:rPr>
+          <w:rFonts w:ascii="Century" w:hAnsi="Century"/>
+          <w:noProof/>
+        </w:rPr>
+        <w:fldChar w:fldCharType="end"/>
+      </w:r>
+    </w:p>
+    <w:p>
+      <w:pPr>
+        <w:rPr>
+          <w:rFonts w:ascii="Century" w:hAnsi="Century" w:cs="Times New Roman"/>
+          <w:color w:val="984806" w:themeColor="accent6" w:themeShade="80"/>
+          <w:szCs w:val="24"/>
+        </w:rPr>
+      </w:pPr>
+      <w:r>
+        <w:rPr>
+          <w:rFonts w:ascii="Century" w:hAnsi="Century" w:cs="Times New Roman"/>
+          <w:color w:val="984806" w:themeColor="accent6" w:themeShade="80"/>
+          <w:szCs w:val="24"/>
+        </w:rPr>
+        <w:t>&lt; For volunteers - Objective Information&gt;</w:t>
+      </w:r>
+    </w:p>
+    <w:p>
+      <w:pPr>
+        <w:rPr>
+          <w:rFonts w:ascii="Century" w:hAnsi="Century" w:cs="Times New Roman"/>
+          <w:color w:val="984806" w:themeColor="accent6" w:themeShade="80"/>
+          <w:szCs w:val="24"/>
+        </w:rPr>
+      </w:pPr>
+      <w:r>
+        <w:rPr>
+          <w:rFonts w:ascii="Century" w:hAnsi="Century" w:cs="Times New Roman"/>
+          <w:color w:val="984806" w:themeColor="accent6" w:themeShade="80"/>
+          <w:szCs w:val="24"/>
+        </w:rPr>
+        <w:t xml:space="preserve">Where is the child placed for education (public school, non-public school, GED, </w:t>
+      </w:r>
+      <w:proofErr w:type="spellStart"/>
+      <w:r>
+        <w:rPr>
+          <w:rFonts w:ascii="Century" w:hAnsi="Century" w:cs="Times New Roman"/>
+          <w:color w:val="984806" w:themeColor="accent6" w:themeShade="80"/>
+          <w:szCs w:val="24"/>
+        </w:rPr>
+        <w:t>JobCorps</w:t>
+      </w:r>
+      <w:proofErr w:type="spellEnd"/>
+      <w:r>
+        <w:rPr>
+          <w:rFonts w:ascii="Century" w:hAnsi="Century" w:cs="Times New Roman"/>
+          <w:color w:val="984806" w:themeColor="accent6" w:themeShade="80"/>
+          <w:szCs w:val="24"/>
+        </w:rPr>
+        <w:t xml:space="preserve">, </w:t>
+      </w:r>
+      <w:proofErr w:type="spellStart"/>
+      <w:r>
+        <w:rPr>
+          <w:rFonts w:ascii="Century" w:hAnsi="Century" w:cs="Times New Roman"/>
+          <w:color w:val="984806" w:themeColor="accent6" w:themeShade="80"/>
+          <w:szCs w:val="24"/>
+        </w:rPr>
+        <w:t>etc</w:t>
+      </w:r>
+      <w:proofErr w:type="spellEnd"/>
+      <w:r>
+        <w:rPr>
+          <w:rFonts w:ascii="Century" w:hAnsi="Century" w:cs="Times New Roman"/>
+          <w:color w:val="984806" w:themeColor="accent6" w:themeShade="80"/>
+          <w:szCs w:val="24"/>
+        </w:rPr>
+        <w:t>)?</w:t>
+      </w:r>
+    </w:p>
+    <w:p>
+      <w:pPr>
+        <w:rPr>
+          <w:rFonts w:ascii="Century" w:hAnsi="Century" w:cs="Times New Roman"/>
+          <w:color w:val="984806" w:themeColor="accent6" w:themeShade="80"/>
+          <w:szCs w:val="24"/>
+        </w:rPr>
+      </w:pPr>
+      <w:r>
+        <w:rPr>
+          <w:rFonts w:ascii="Century" w:hAnsi="Century" w:cs="Times New Roman"/>
+          <w:color w:val="984806" w:themeColor="accent6" w:themeShade="80"/>
+          <w:szCs w:val="24"/>
+        </w:rPr>
+        <w:t>How is the child adjusting to the placement?</w:t>
+      </w:r>
+    </w:p>
+    <w:p>
+      <w:pPr>
+        <w:rPr>
+          <w:rFonts w:ascii="Century" w:hAnsi="Century" w:cs="Times New Roman"/>
+          <w:color w:val="984806" w:themeColor="accent6" w:themeShade="80"/>
+          <w:szCs w:val="24"/>
+        </w:rPr>
+      </w:pPr>
+      <w:r>
+        <w:rPr>
+          <w:rFonts w:ascii="Century" w:hAnsi="Century" w:cs="Times New Roman"/>
+          <w:color w:val="984806" w:themeColor="accent6" w:themeShade="80"/>
+          <w:szCs w:val="24"/>
+        </w:rPr>
+        <w:t xml:space="preserve">Are there any concerns </w:t>
+      </w:r>
+      <w:proofErr w:type="gramStart"/>
+      <w:r>
+        <w:rPr>
+          <w:rFonts w:ascii="Century" w:hAnsi="Century" w:cs="Times New Roman"/>
+          <w:color w:val="984806" w:themeColor="accent6" w:themeShade="80"/>
+          <w:szCs w:val="24"/>
+        </w:rPr>
+        <w:t>at this point in time</w:t>
+      </w:r>
+      <w:proofErr w:type="gramEnd"/>
+      <w:r>
+        <w:rPr>
+          <w:rFonts w:ascii="Century" w:hAnsi="Century" w:cs="Times New Roman"/>
+          <w:color w:val="984806" w:themeColor="accent6" w:themeShade="80"/>
+          <w:szCs w:val="24"/>
+        </w:rPr>
+        <w:t xml:space="preserve">? </w:t>
+      </w:r>
+    </w:p>
+    <w:p>
+      <w:pPr>
+        <w:rPr>
+          <w:rFonts w:ascii="Century" w:hAnsi="Century" w:cs="Times New Roman"/>
+          <w:color w:val="984806" w:themeColor="accent6" w:themeShade="80"/>
+          <w:szCs w:val="24"/>
+        </w:rPr>
+      </w:pPr>
+      <w:r>
+        <w:rPr>
+          <w:rFonts w:ascii="Century" w:hAnsi="Century" w:cs="Times New Roman"/>
+          <w:color w:val="984806" w:themeColor="accent6" w:themeShade="80"/>
+          <w:szCs w:val="24"/>
+        </w:rPr>
+        <w:t xml:space="preserve">If so, what are they and who is doing what to address those concerns? </w:t>
+      </w:r>
+    </w:p>
+    <w:p>
+      <w:pPr>
+        <w:rPr>
+          <w:rFonts w:ascii="Century" w:hAnsi="Century" w:cs="Times New Roman"/>
+          <w:color w:val="984806" w:themeColor="accent6" w:themeShade="80"/>
+          <w:szCs w:val="24"/>
+        </w:rPr>
+      </w:pPr>
+      <w:r>
+        <w:rPr>
+          <w:rFonts w:ascii="Century" w:hAnsi="Century" w:cs="Times New Roman"/>
+          <w:color w:val="984806" w:themeColor="accent6" w:themeShade="80"/>
+          <w:szCs w:val="24"/>
+        </w:rPr>
+        <w:t>Does this child have any IEP? if not, is there a need for one?</w:t>
+      </w:r>
+    </w:p>
+    <w:p>
+      <w:pPr>
+        <w:rPr>
+          <w:rFonts w:ascii="Century" w:hAnsi="Century" w:cs="Times New Roman"/>
+          <w:color w:val="984806" w:themeColor="accent6" w:themeShade="80"/>
+          <w:szCs w:val="24"/>
+        </w:rPr>
+      </w:pPr>
+      <w:r>
+        <w:rPr>
+          <w:rFonts w:ascii="Century" w:hAnsi="Century" w:cs="Times New Roman"/>
+          <w:color w:val="984806" w:themeColor="accent6" w:themeShade="80"/>
+          <w:szCs w:val="24"/>
+        </w:rPr>
+        <w:t>Is the child employed? If so, where? If not, are they looking for a job?</w:t>
+      </w:r>
+    </w:p>
+    <w:p>
+      <w:pPr>
+        <w:rPr>
+          <w:rFonts w:ascii="Century" w:hAnsi="Century" w:cs="Times New Roman"/>
+          <w:color w:val="984806" w:themeColor="accent6" w:themeShade="80"/>
+          <w:szCs w:val="24"/>
+        </w:rPr>
+      </w:pPr>
+      <w:r>
+        <w:rPr>
+          <w:rFonts w:ascii="Century" w:hAnsi="Century" w:cs="Times New Roman"/>
+          <w:color w:val="984806" w:themeColor="accent6" w:themeShade="80"/>
+          <w:szCs w:val="24"/>
+        </w:rPr>
+        <w:t>Does the child have any vocational/life skills?</w:t>
+      </w:r>
+    </w:p>
+    <w:p>
+      <w:pPr>
+        <w:rPr>
+          <w:rFonts w:ascii="Century" w:hAnsi="Century" w:cs="Times New Roman"/>
+          <w:color w:val="984806" w:themeColor="accent6" w:themeShade="80"/>
+          <w:szCs w:val="24"/>
+        </w:rPr>
+      </w:pPr>
+      <w:r>
+        <w:rPr>
+          <w:rFonts w:ascii="Century" w:hAnsi="Century" w:cs="Times New Roman"/>
+          <w:color w:val="984806" w:themeColor="accent6" w:themeShade="80"/>
+          <w:szCs w:val="24"/>
+        </w:rPr>
+        <w:t>Are they attending life skill classes?</w:t>
+      </w:r>
+    </w:p>
+    <w:p>
+      <w:pPr>
+        <w:rPr>
+          <w:rFonts w:ascii="Century" w:hAnsi="Century" w:cs="Times New Roman"/>
+          <w:color w:val="984806" w:themeColor="accent6" w:themeShade="80"/>
+          <w:szCs w:val="24"/>
+        </w:rPr>
+      </w:pPr>
+      <w:r>
+        <w:rPr>
+          <w:rFonts w:ascii="Century" w:hAnsi="Century" w:cs="Times New Roman"/>
+          <w:color w:val="984806" w:themeColor="accent6" w:themeShade="80"/>
+          <w:szCs w:val="24"/>
+        </w:rPr>
+        <w:t xml:space="preserve">Do they have any other life skills needs? (Driver’s education, state ID, transportation assistance, clothing voucher, </w:t>
+      </w:r>
+      <w:proofErr w:type="gramStart"/>
+      <w:r>
+        <w:rPr>
+          <w:rFonts w:ascii="Century" w:hAnsi="Century" w:cs="Times New Roman"/>
+          <w:color w:val="984806" w:themeColor="accent6" w:themeShade="80"/>
+          <w:szCs w:val="24"/>
+        </w:rPr>
+        <w:t>etc. )</w:t>
+      </w:r>
+      <w:proofErr w:type="gramEnd"/>
+    </w:p>
+    <w:p>
+      <w:pPr>
+        <w:rPr>
+          <w:rFonts w:ascii="Century" w:hAnsi="Century" w:cs="Times New Roman"/>
+          <w:color w:val="984806" w:themeColor="accent6" w:themeShade="80"/>
+          <w:szCs w:val="24"/>
+        </w:rPr>
+      </w:pPr>
+      <w:r>
+        <w:fldChar w:fldCharType="begin"/>
+      </w:r>
+      <w:r>
+        <w:instrText xml:space="preserve"> MERGEFIELD  casa_case.is_transitioning:endIf \* MERGEFORMAT </w:instrText>
+      </w:r>
+      <w:r>
+        <w:fldChar w:fldCharType="separate"/>
+      </w:r>
+      <w:r>
+        <w:rPr>
+          <w:rFonts w:ascii="Century" w:hAnsi="Century"/>
+          <w:noProof/>
+        </w:rPr>
+        <w:t>«casa_case.is_transitioning:endIf»</w:t>
+      </w:r>
+      <w:r>
+        <w:rPr>
+          <w:rFonts w:ascii="Century" w:hAnsi="Century"/>
+          <w:noProof/>
+        </w:rPr>
+        <w:fldChar w:fldCharType="end"/>
+      </w:r>
+    </w:p>
+    <w:p>
+      <w:pPr>
+        <w:rPr>
+          <w:rFonts w:ascii="Century" w:hAnsi="Century" w:cs="Times New Roman"/>
+          <w:szCs w:val="24"/>
+        </w:rPr>
+      </w:pPr>
+    </w:p>
+    <w:p>
+      <w:pPr>
+        <w:rPr>
+          <w:rFonts w:ascii="Century" w:hAnsi="Century" w:cs="Times New Roman"/>
+          <w:b/>
+          <w:i/>
+          <w:lang w:val="en-US"/>
+        </w:rPr>
+      </w:pPr>
+      <w:r>
+        <w:rPr>
+          <w:rFonts w:ascii="Century" w:hAnsi="Century" w:cs="Times New Roman"/>
+          <w:b/>
+          <w:i/>
+        </w:rPr>
+        <w:t>Health</w:t>
+      </w:r>
+      <w:r>
+        <w:rPr>
+          <w:rFonts w:ascii="Century" w:hAnsi="Century" w:cs="Times New Roman"/>
+          <w:i/>
+        </w:rPr>
+        <w:t>/</w:t>
+      </w:r>
+      <w:r>
+        <w:rPr>
+          <w:rFonts w:ascii="Century" w:hAnsi="Century" w:cs="Times New Roman"/>
+          <w:b/>
+          <w:i/>
+          <w:lang w:val="en-US"/>
+        </w:rPr>
+        <w:t>Mental Health</w:t>
+      </w:r>
+    </w:p>
+    <w:p>
+      <w:pPr>
+        <w:rPr>
+          <w:rFonts w:ascii="Century" w:hAnsi="Century" w:cs="Times New Roman"/>
+          <w:bCs/>
+          <w:szCs w:val="24"/>
+        </w:rPr>
+      </w:pPr>
+      <w:r>
+        <w:fldChar w:fldCharType="begin"/>
+      </w:r>
+      <w:r>
+        <w:instrText xml:space="preserve"> MERGEFIELD casa_case.is_transitioning:if \* MERGEFORMAT </w:instrText>
+      </w:r>
+      <w:r>
+        <w:fldChar w:fldCharType="separate"/>
+      </w:r>
+      <w:r>
+        <w:rPr>
+          <w:rFonts w:ascii="Century" w:hAnsi="Century" w:cs="Times New Roman"/>
+          <w:bCs/>
+          <w:noProof/>
+          <w:szCs w:val="24"/>
+        </w:rPr>
+        <w:t>«casa_case.is_transitioning:if»</w:t>
+      </w:r>
+      <w:r>
+        <w:rPr>
+          <w:rFonts w:ascii="Century" w:hAnsi="Century" w:cs="Times New Roman"/>
+          <w:bCs/>
+          <w:noProof/>
+          <w:szCs w:val="24"/>
+        </w:rPr>
+        <w:fldChar w:fldCharType="end"/>
+      </w:r>
+    </w:p>
+    <w:p>
+      <w:pPr>
+        <w:rPr>
+          <w:rFonts w:ascii="Century" w:hAnsi="Century" w:cs="Times New Roman"/>
+          <w:i/>
+          <w:szCs w:val="24"/>
+        </w:rPr>
+      </w:pPr>
+      <w:r>
+        <w:rPr>
+          <w:rFonts w:ascii="Century" w:hAnsi="Century" w:cs="Times New Roman"/>
+          <w:szCs w:val="24"/>
+        </w:rPr>
+        <w:t>&lt;</w:t>
+      </w:r>
+      <w:r>
+        <w:rPr>
+          <w:rFonts w:ascii="Century" w:hAnsi="Century" w:cs="Times New Roman"/>
+          <w:i/>
+          <w:iCs/>
+          <w:szCs w:val="24"/>
+        </w:rPr>
+        <w:t>For volunteers - Objective Information</w:t>
+      </w:r>
+      <w:r>
+        <w:rPr>
+          <w:rFonts w:ascii="Century" w:hAnsi="Century" w:cs="Times New Roman"/>
+          <w:szCs w:val="24"/>
+        </w:rPr>
+        <w:t>&gt;</w:t>
+      </w:r>
+    </w:p>
+    <w:p>
+      <w:pPr>
+        <w:rPr>
+          <w:rFonts w:ascii="Century" w:hAnsi="Century" w:cs="Times New Roman"/>
+          <w:szCs w:val="24"/>
+        </w:rPr>
+      </w:pPr>
+      <w:r>
+        <w:fldChar w:fldCharType="begin"/>
+      </w:r>
+      <w:r>
+        <w:instrText xml:space="preserve"> MERGEFIELD  casa_case.is_transitioning:else \* MERGEFORMAT </w:instrText>
+      </w:r>
+      <w:r>
+        <w:fldChar w:fldCharType="separate"/>
+      </w:r>
+      <w:r>
+        <w:rPr>
+          <w:rFonts w:ascii="Century" w:hAnsi="Century"/>
+          <w:noProof/>
+        </w:rPr>
+        <w:t>«casa_case.is_transitioning:else»</w:t>
+      </w:r>
+      <w:r>
+        <w:rPr>
+          <w:rFonts w:ascii="Century" w:hAnsi="Century"/>
+          <w:noProof/>
+        </w:rPr>
+        <w:fldChar w:fldCharType="end"/>
+      </w:r>
+    </w:p>
+    <w:p>
+      <w:pPr>
+        <w:rPr>
+          <w:rFonts w:ascii="Century" w:hAnsi="Century" w:cs="Times New Roman"/>
+          <w:color w:val="984806" w:themeColor="accent6" w:themeShade="80"/>
+          <w:szCs w:val="24"/>
+        </w:rPr>
+      </w:pPr>
+      <w:r>
+        <w:rPr>
+          <w:rFonts w:ascii="Century" w:hAnsi="Century" w:cs="Times New Roman"/>
+          <w:color w:val="984806" w:themeColor="accent6" w:themeShade="80"/>
+          <w:szCs w:val="24"/>
+        </w:rPr>
+        <w:t>&lt;</w:t>
+      </w:r>
+      <w:r>
+        <w:rPr>
+          <w:rFonts w:ascii="Century" w:hAnsi="Century" w:cs="Times New Roman"/>
+          <w:i/>
+          <w:iCs/>
+          <w:color w:val="984806" w:themeColor="accent6" w:themeShade="80"/>
+          <w:szCs w:val="24"/>
+        </w:rPr>
+        <w:t xml:space="preserve"> For volunteers - Objective Information</w:t>
+      </w:r>
+      <w:r>
+        <w:rPr>
+          <w:rFonts w:ascii="Century" w:hAnsi="Century" w:cs="Times New Roman"/>
+          <w:color w:val="984806" w:themeColor="accent6" w:themeShade="80"/>
+          <w:szCs w:val="24"/>
+        </w:rPr>
+        <w:t>&gt;</w:t>
+      </w:r>
+    </w:p>
+    <w:p>
+      <w:pPr>
+        <w:rPr>
+          <w:rFonts w:ascii="Century" w:hAnsi="Century"/>
+          <w:color w:val="984806" w:themeColor="accent6" w:themeShade="80"/>
+        </w:rPr>
+      </w:pPr>
+      <w:r>
+        <w:rPr>
+          <w:rFonts w:ascii="Century" w:hAnsi="Century"/>
+          <w:color w:val="984806" w:themeColor="accent6" w:themeShade="80"/>
+        </w:rPr>
+        <w:t>Is the child up to date with medical exams?</w:t>
+      </w:r>
+    </w:p>
+    <w:p>
+      <w:pPr>
+        <w:rPr>
+          <w:rFonts w:ascii="Century" w:hAnsi="Century"/>
+          <w:color w:val="984806" w:themeColor="accent6" w:themeShade="80"/>
+        </w:rPr>
+      </w:pPr>
+      <w:r>
+        <w:rPr>
+          <w:rFonts w:ascii="Century" w:hAnsi="Century"/>
+          <w:color w:val="984806" w:themeColor="accent6" w:themeShade="80"/>
+        </w:rPr>
+        <w:t>Are there any other medical concerns?</w:t>
+      </w:r>
+    </w:p>
+    <w:p>
+      <w:pPr>
+        <w:rPr>
+          <w:rFonts w:ascii="Century" w:hAnsi="Century"/>
+          <w:color w:val="984806" w:themeColor="accent6" w:themeShade="80"/>
+        </w:rPr>
+      </w:pPr>
+      <w:r>
+        <w:rPr>
+          <w:rFonts w:ascii="Century" w:hAnsi="Century"/>
+          <w:color w:val="984806" w:themeColor="accent6" w:themeShade="80"/>
+        </w:rPr>
+        <w:t>Is the child receiving therapy, medication monitoring, mentoring, other therapeutic services?</w:t>
+      </w:r>
+    </w:p>
+    <w:p>
+      <w:pPr>
+        <w:rPr>
+          <w:rFonts w:ascii="Century" w:hAnsi="Century"/>
+          <w:color w:val="984806" w:themeColor="accent6" w:themeShade="80"/>
+        </w:rPr>
+      </w:pPr>
+      <w:r>
+        <w:rPr>
+          <w:rFonts w:ascii="Century" w:hAnsi="Century"/>
+          <w:color w:val="984806" w:themeColor="accent6" w:themeShade="80"/>
+        </w:rPr>
+        <w:t>If so, with whom?</w:t>
+      </w:r>
+    </w:p>
+    <w:p>
+      <w:pPr>
+        <w:rPr>
+          <w:rFonts w:ascii="Century" w:hAnsi="Century" w:cs="Times New Roman"/>
+          <w:color w:val="984806" w:themeColor="accent6" w:themeShade="80"/>
+          <w:szCs w:val="24"/>
+        </w:rPr>
+      </w:pPr>
+      <w:r>
+        <w:rPr>
+          <w:rFonts w:ascii="Century" w:hAnsi="Century"/>
+          <w:color w:val="984806" w:themeColor="accent6" w:themeShade="80"/>
+        </w:rPr>
+        <w:t>What do the professionals (who are providing these services) say about the child's progress?</w:t>
+      </w:r>
+    </w:p>
+    <w:p>
+      <w:pPr>
+        <w:rPr>
+          <w:rFonts w:ascii="Century" w:hAnsi="Century" w:cs="Times New Roman"/>
+          <w:color w:val="984806" w:themeColor="accent6" w:themeShade="80"/>
+          <w:szCs w:val="24"/>
+        </w:rPr>
+      </w:pPr>
+      <w:r>
+        <w:fldChar w:fldCharType="begin"/>
+      </w:r>
+      <w:r>
+        <w:instrText xml:space="preserve"> MERGEFIELD  casa_case.is_transitioning:endIf \* MERGEFORMAT </w:instrText>
+      </w:r>
+      <w:r>
+        <w:fldChar w:fldCharType="separate"/>
+      </w:r>
+      <w:r>
+        <w:rPr>
+          <w:rFonts w:ascii="Century" w:hAnsi="Century"/>
+          <w:noProof/>
+        </w:rPr>
+        <w:t>«casa_case.is_transitioning:endIf»</w:t>
+      </w:r>
+      <w:r>
+        <w:rPr>
+          <w:rFonts w:ascii="Century" w:hAnsi="Century"/>
+          <w:noProof/>
+        </w:rPr>
+        <w:fldChar w:fldCharType="end"/>
+      </w:r>
+    </w:p>
+    <w:p>
+      <w:pPr>
+        <w:rPr>
+          <w:rFonts w:ascii="Century" w:hAnsi="Century" w:cs="Times New Roman"/>
+          <w:szCs w:val="24"/>
+          <w:lang w:val="en-AU"/>
+        </w:rPr>
+      </w:pPr>
+    </w:p>
+    <w:p>
+      <w:pPr>
+        <w:rPr>
+          <w:rFonts w:ascii="Century" w:hAnsi="Century" w:cs="Times New Roman"/>
+          <w:i/>
+          <w:szCs w:val="24"/>
+        </w:rPr>
+      </w:pPr>
+      <w:r>
+        <w:rPr>
+          <w:rFonts w:ascii="Century" w:hAnsi="Century" w:cs="Times New Roman"/>
+          <w:b/>
+          <w:i/>
+          <w:lang w:val="en-US"/>
+        </w:rPr>
+        <w:t>Family/Community Connections</w:t>
+      </w:r>
+    </w:p>
+    <w:p>
+      <w:pPr>
+        <w:rPr>
+          <w:rFonts w:ascii="Century" w:hAnsi="Century" w:cs="Times New Roman"/>
+          <w:szCs w:val="24"/>
+        </w:rPr>
+      </w:pPr>
+      <w:r>
+        <w:fldChar w:fldCharType="begin"/>
+      </w:r>
+      <w:r>
+        <w:instrText xml:space="preserve"> MERGEFIELD casa_case.is_transitioning:if \* MERGEFORMAT </w:instrText>
+      </w:r>
+      <w:r>
+        <w:fldChar w:fldCharType="separate"/>
+      </w:r>
+      <w:r>
+        <w:rPr>
+          <w:rFonts w:ascii="Century" w:hAnsi="Century" w:cs="Times New Roman"/>
+          <w:noProof/>
+          <w:szCs w:val="24"/>
+        </w:rPr>
+        <w:t>«casa_case.is_transitioning:if»</w:t>
+      </w:r>
+      <w:r>
+        <w:rPr>
+          <w:rFonts w:ascii="Century" w:hAnsi="Century" w:cs="Times New Roman"/>
+          <w:noProof/>
+          <w:szCs w:val="24"/>
+        </w:rPr>
+        <w:fldChar w:fldCharType="end"/>
+      </w:r>
+    </w:p>
+    <w:p>
+      <w:pPr>
+        <w:rPr>
+          <w:rFonts w:ascii="Century" w:hAnsi="Century" w:cs="Times New Roman"/>
+          <w:i/>
+          <w:szCs w:val="24"/>
+        </w:rPr>
+      </w:pPr>
+      <w:r>
+        <w:rPr>
+          <w:rFonts w:ascii="Century" w:hAnsi="Century" w:cs="Times New Roman"/>
+          <w:szCs w:val="24"/>
+        </w:rPr>
+        <w:t>&lt;</w:t>
+      </w:r>
+      <w:r>
+        <w:rPr>
+          <w:rFonts w:ascii="Century" w:hAnsi="Century" w:cs="Times New Roman"/>
+          <w:i/>
+          <w:iCs/>
+          <w:szCs w:val="24"/>
+        </w:rPr>
+        <w:t>For volunteers - Objective Information</w:t>
+      </w:r>
+      <w:r>
+        <w:rPr>
+          <w:rFonts w:ascii="Century" w:hAnsi="Century" w:cs="Times New Roman"/>
+          <w:szCs w:val="24"/>
+        </w:rPr>
+        <w:t>&gt;</w:t>
+      </w:r>
+    </w:p>
+    <w:p>
+      <w:pPr>
+        <w:rPr>
+          <w:rFonts w:ascii="Century" w:hAnsi="Century" w:cs="Times New Roman"/>
+          <w:szCs w:val="24"/>
+        </w:rPr>
+      </w:pPr>
+      <w:r>
+        <w:fldChar w:fldCharType="begin"/>
+      </w:r>
+      <w:r>
+        <w:instrText xml:space="preserve"> MERGEFIELD  casa_case.is_transitioning:else \* MERGEFORMAT </w:instrText>
+      </w:r>
+      <w:r>
+        <w:fldChar w:fldCharType="separate"/>
+      </w:r>
+      <w:r>
+        <w:rPr>
+          <w:rFonts w:ascii="Century" w:hAnsi="Century"/>
+          <w:noProof/>
+        </w:rPr>
+        <w:t>«casa_case.is_transitioning:else»</w:t>
+      </w:r>
+      <w:r>
+        <w:rPr>
+          <w:rFonts w:ascii="Century" w:hAnsi="Century"/>
+          <w:noProof/>
+        </w:rPr>
+        <w:fldChar w:fldCharType="end"/>
+      </w:r>
+    </w:p>
+    <w:p>
+      <w:pPr>
+        <w:rPr>
+          <w:rFonts w:ascii="Century" w:hAnsi="Century" w:cs="Times New Roman"/>
+          <w:color w:val="984806" w:themeColor="accent6" w:themeShade="80"/>
+          <w:szCs w:val="24"/>
+        </w:rPr>
+      </w:pPr>
+      <w:r>
+        <w:rPr>
+          <w:rFonts w:ascii="Century" w:hAnsi="Century" w:cs="Times New Roman"/>
+          <w:color w:val="984806" w:themeColor="accent6" w:themeShade="80"/>
+          <w:szCs w:val="24"/>
+        </w:rPr>
+        <w:t>&lt;</w:t>
+      </w:r>
+      <w:r>
+        <w:rPr>
+          <w:rFonts w:ascii="Century" w:hAnsi="Century" w:cs="Times New Roman"/>
+          <w:i/>
+          <w:iCs/>
+          <w:color w:val="984806" w:themeColor="accent6" w:themeShade="80"/>
+          <w:szCs w:val="24"/>
+        </w:rPr>
+        <w:t xml:space="preserve"> For volunteers - Objective Information</w:t>
+      </w:r>
+      <w:r>
+        <w:rPr>
+          <w:rFonts w:ascii="Century" w:hAnsi="Century" w:cs="Times New Roman"/>
+          <w:color w:val="984806" w:themeColor="accent6" w:themeShade="80"/>
+          <w:szCs w:val="24"/>
+        </w:rPr>
+        <w:t>&gt;</w:t>
+      </w:r>
+    </w:p>
+    <w:p>
+      <w:pPr>
+        <w:rPr>
+          <w:rFonts w:ascii="Century" w:hAnsi="Century"/>
+          <w:color w:val="984806" w:themeColor="accent6" w:themeShade="80"/>
+        </w:rPr>
+      </w:pPr>
+      <w:r>
+        <w:rPr>
+          <w:rFonts w:ascii="Century" w:hAnsi="Century"/>
+          <w:color w:val="984806" w:themeColor="accent6" w:themeShade="80"/>
+        </w:rPr>
+        <w:t xml:space="preserve">Is this child seeing parents, siblings, other relatives? If so, who is the child visiting, and </w:t>
+      </w:r>
+      <w:proofErr w:type="spellStart"/>
+      <w:r>
+        <w:rPr>
+          <w:rFonts w:ascii="Century" w:hAnsi="Century"/>
+          <w:color w:val="984806" w:themeColor="accent6" w:themeShade="80"/>
+        </w:rPr>
+        <w:t>howoften</w:t>
+      </w:r>
+      <w:proofErr w:type="spellEnd"/>
+      <w:r>
+        <w:rPr>
+          <w:rFonts w:ascii="Century" w:hAnsi="Century"/>
+          <w:color w:val="984806" w:themeColor="accent6" w:themeShade="80"/>
+        </w:rPr>
+        <w:t>?</w:t>
+      </w:r>
+    </w:p>
+    <w:p>
+      <w:pPr>
+        <w:rPr>
+          <w:rFonts w:ascii="Century" w:hAnsi="Century" w:cs="Times New Roman"/>
+          <w:color w:val="984806" w:themeColor="accent6" w:themeShade="80"/>
+          <w:szCs w:val="24"/>
+        </w:rPr>
+      </w:pPr>
+      <w:r>
+        <w:rPr>
+          <w:rFonts w:ascii="Century" w:hAnsi="Century"/>
+          <w:color w:val="984806" w:themeColor="accent6" w:themeShade="80"/>
+        </w:rPr>
+        <w:t>If there is no visitation, why is it not happening?</w:t>
+      </w:r>
+      <w:r>
+        <w:fldChar w:fldCharType="begin"/>
+      </w:r>
+      <w:r>
+        <w:instrText xml:space="preserve"> MERGEFIELD  casa_case.is_transitioning:endIf \* MERGEFORMAT </w:instrText>
+      </w:r>
+      <w:r>
+        <w:fldChar w:fldCharType="separate"/>
+      </w:r>
+      <w:r>
+        <w:rPr>
+          <w:rFonts w:ascii="Century" w:hAnsi="Century"/>
+          <w:noProof/>
+        </w:rPr>
+        <w:t>«</w:t>
+      </w:r>
+      <w:proofErr w:type="spellStart"/>
+      <w:r>
+        <w:rPr>
+          <w:rFonts w:ascii="Century" w:hAnsi="Century"/>
+          <w:noProof/>
+        </w:rPr>
+        <w:t>casa_case.is_transitioning:endIf</w:t>
+      </w:r>
+      <w:proofErr w:type="spellEnd"/>
+      <w:r>
+        <w:rPr>
+          <w:rFonts w:ascii="Century" w:hAnsi="Century"/>
+          <w:noProof/>
+        </w:rPr>
+        <w:t>»</w:t>
+      </w:r>
+      <w:r>
+        <w:rPr>
+          <w:rFonts w:ascii="Century" w:hAnsi="Century"/>
+          <w:noProof/>
+        </w:rPr>
+        <w:fldChar w:fldCharType="end"/>
+      </w:r>
+    </w:p>
+    <w:p>
+      <w:pPr>
+        <w:rPr>
+          <w:rFonts w:ascii="Century" w:hAnsi="Century" w:cs="Times New Roman"/>
+          <w:color w:val="984806" w:themeColor="accent6" w:themeShade="80"/>
+          <w:szCs w:val="24"/>
+        </w:rPr>
+      </w:pPr>
+    </w:p>
+    <w:p>
+      <w:pPr>
+        <w:rPr>
+          <w:rFonts w:ascii="Century" w:hAnsi="Century" w:cs="Times New Roman"/>
+          <w:b/>
+          <w:bCs/>
+          <w:szCs w:val="24"/>
+        </w:rPr>
+      </w:pPr>
+      <w:r>
+        <w:rPr>
+          <w:rFonts w:ascii="Century" w:hAnsi="Century" w:cs="Times New Roman"/>
+          <w:b/>
+          <w:i/>
+          <w:szCs w:val="24"/>
+        </w:rPr>
+        <w:lastRenderedPageBreak/>
+        <w:t>Permanency plan</w:t>
+      </w:r>
+    </w:p>
+    <w:p>
+      <w:pPr>
+        <w:rPr>
+          <w:rFonts w:ascii="Century" w:hAnsi="Century" w:cs="Times New Roman"/>
+          <w:i/>
+          <w:szCs w:val="24"/>
+        </w:rPr>
+      </w:pPr>
+      <w:r>
+        <w:fldChar w:fldCharType="begin"/>
+      </w:r>
+      <w:r>
+        <w:instrText xml:space="preserve"> MERGEFIELD  casa_case.is_transitioning:if \* MERGEFORMAT </w:instrText>
+      </w:r>
+      <w:r>
+        <w:fldChar w:fldCharType="separate"/>
+      </w:r>
+      <w:r>
+        <w:rPr>
+          <w:rFonts w:ascii="Century" w:hAnsi="Century"/>
+          <w:noProof/>
+        </w:rPr>
+        <w:t>«casa_case.is_transitioning:if»</w:t>
+      </w:r>
+      <w:r>
+        <w:rPr>
+          <w:rFonts w:ascii="Century" w:hAnsi="Century"/>
+          <w:noProof/>
+        </w:rPr>
+        <w:fldChar w:fldCharType="end"/>
+      </w:r>
+    </w:p>
+    <w:p>
+      <w:pPr>
+        <w:rPr>
+          <w:rFonts w:ascii="Century" w:hAnsi="Century" w:cs="Times New Roman"/>
+          <w:i/>
+          <w:szCs w:val="24"/>
+        </w:rPr>
+      </w:pPr>
+      <w:r>
+        <w:rPr>
+          <w:rFonts w:ascii="Century" w:hAnsi="Century" w:cs="Times New Roman"/>
+          <w:szCs w:val="24"/>
+        </w:rPr>
+        <w:t>&lt;</w:t>
+      </w:r>
+      <w:r>
+        <w:rPr>
+          <w:rFonts w:ascii="Century" w:hAnsi="Century" w:cs="Times New Roman"/>
+          <w:i/>
+          <w:iCs/>
+          <w:szCs w:val="24"/>
+        </w:rPr>
+        <w:t>For volunteers - Objective Information</w:t>
+      </w:r>
+      <w:r>
+        <w:rPr>
+          <w:rFonts w:ascii="Century" w:hAnsi="Century" w:cs="Times New Roman"/>
+          <w:szCs w:val="24"/>
+        </w:rPr>
+        <w:t>&gt;</w:t>
+      </w:r>
+    </w:p>
+    <w:p>
+      <w:pPr>
+        <w:rPr>
+          <w:rFonts w:ascii="Century" w:hAnsi="Century" w:cs="Times New Roman"/>
+          <w:szCs w:val="24"/>
+        </w:rPr>
+      </w:pPr>
+      <w:r>
+        <w:fldChar w:fldCharType="begin"/>
+      </w:r>
+      <w:r>
+        <w:instrText xml:space="preserve"> MERGEFIELD  casa_case.is_transitioning:else \* MERGEFORMAT </w:instrText>
+      </w:r>
+      <w:r>
+        <w:fldChar w:fldCharType="separate"/>
+      </w:r>
+      <w:r>
+        <w:rPr>
+          <w:rFonts w:ascii="Century" w:hAnsi="Century"/>
+          <w:noProof/>
+        </w:rPr>
+        <w:t>«casa_case.is_transitioning:else»</w:t>
+      </w:r>
+      <w:r>
+        <w:rPr>
+          <w:rFonts w:ascii="Century" w:hAnsi="Century"/>
+          <w:noProof/>
+        </w:rPr>
+        <w:fldChar w:fldCharType="end"/>
+      </w:r>
+    </w:p>
+    <w:p>
+      <w:pPr>
+        <w:rPr>
+          <w:rFonts w:ascii="Century" w:hAnsi="Century" w:cs="Times New Roman"/>
+          <w:color w:val="984806" w:themeColor="accent6" w:themeShade="80"/>
+          <w:szCs w:val="24"/>
+        </w:rPr>
+      </w:pPr>
+      <w:r>
+        <w:rPr>
+          <w:rFonts w:ascii="Century" w:hAnsi="Century" w:cs="Times New Roman"/>
+          <w:color w:val="984806" w:themeColor="accent6" w:themeShade="80"/>
+          <w:szCs w:val="24"/>
+        </w:rPr>
+        <w:t>&lt;</w:t>
+      </w:r>
+      <w:r>
+        <w:rPr>
+          <w:rFonts w:ascii="Century" w:hAnsi="Century" w:cs="Times New Roman"/>
+          <w:i/>
+          <w:iCs/>
+          <w:color w:val="984806" w:themeColor="accent6" w:themeShade="80"/>
+          <w:szCs w:val="24"/>
+        </w:rPr>
+        <w:t xml:space="preserve"> For volunteers - Objective Information</w:t>
+      </w:r>
+      <w:r>
+        <w:rPr>
+          <w:rFonts w:ascii="Century" w:hAnsi="Century" w:cs="Times New Roman"/>
+          <w:color w:val="984806" w:themeColor="accent6" w:themeShade="80"/>
+          <w:szCs w:val="24"/>
+        </w:rPr>
+        <w:t>&gt;</w:t>
+      </w:r>
+    </w:p>
+    <w:p>
+      <w:pPr>
+        <w:rPr>
+          <w:rFonts w:ascii="Century" w:hAnsi="Century"/>
+          <w:color w:val="984806" w:themeColor="accent6" w:themeShade="80"/>
+        </w:rPr>
+      </w:pPr>
+      <w:r>
+        <w:rPr>
+          <w:rFonts w:ascii="Century" w:hAnsi="Century"/>
+          <w:color w:val="984806" w:themeColor="accent6" w:themeShade="80"/>
+        </w:rPr>
+        <w:t>What is the child's permanency plan? Give a summary of the actions taken to achieve it.</w:t>
+      </w:r>
+    </w:p>
+    <w:p>
+      <w:pPr>
+        <w:rPr>
+          <w:rFonts w:ascii="Century" w:hAnsi="Century" w:cs="Times New Roman"/>
+          <w:color w:val="984806" w:themeColor="accent6" w:themeShade="80"/>
+          <w:szCs w:val="24"/>
+        </w:rPr>
+      </w:pPr>
+      <w:r>
+        <w:fldChar w:fldCharType="begin"/>
+      </w:r>
+      <w:r>
+        <w:instrText xml:space="preserve"> MERGEFIELD  casa_case.is_transitioning:endIf \* MERGEFORMAT </w:instrText>
+      </w:r>
+      <w:r>
+        <w:fldChar w:fldCharType="separate"/>
+      </w:r>
+      <w:r>
+        <w:rPr>
+          <w:rFonts w:ascii="Century" w:hAnsi="Century"/>
+          <w:noProof/>
+        </w:rPr>
+        <w:t>«casa_case.is_transitioning:endIf»</w:t>
+      </w:r>
+      <w:r>
+        <w:rPr>
+          <w:rFonts w:ascii="Century" w:hAnsi="Century"/>
+          <w:noProof/>
+        </w:rPr>
+        <w:fldChar w:fldCharType="end"/>
+      </w:r>
+    </w:p>
+    <w:p>
+      <w:pPr>
+        <w:rPr>
+          <w:rFonts w:ascii="Century" w:hAnsi="Century" w:cs="Times New Roman"/>
+          <w:color w:val="984806" w:themeColor="accent6" w:themeShade="80"/>
+          <w:szCs w:val="24"/>
+        </w:rPr>
+      </w:pPr>
+      <w:fldSimple w:instr=" MERGEFIELD  case_topics:endIf  \* MERGEFORMAT ">
+        <w:r>
+          <w:rPr>
+            <w:noProof/>
+          </w:rPr>
+          <w:t>«case_topics:endIf»</w:t>
+        </w:r>
+      </w:fldSimple>
+    </w:p>
+    <w:p>
+      <w:pPr>
+        <w:rPr>
+          <w:rFonts w:ascii="Century" w:hAnsi="Century" w:cs="Times New Roman"/>
+          <w:color w:val="984806" w:themeColor="accent6" w:themeShade="80"/>
+          <w:szCs w:val="24"/>
+        </w:rPr>
+      </w:pPr>
+    </w:p>
+    <w:p>
+      <w:pPr>
+        <w:rPr>
+          <w:rFonts w:ascii="Century" w:hAnsi="Century" w:cs="Times New Roman"/>
+          <w:b/>
+          <w:bCs/>
+          <w:i/>
+          <w:iCs/>
+          <w:szCs w:val="24"/>
+        </w:rPr>
+      </w:pPr>
+      <w:r>
+        <w:rPr>
+          <w:rFonts w:ascii="Century" w:hAnsi="Century" w:cs="Times New Roman"/>
+          <w:b/>
+          <w:bCs/>
+          <w:i/>
+          <w:iCs/>
+          <w:szCs w:val="24"/>
+        </w:rPr>
+        <w:t>Assessment</w:t>
+      </w:r>
+    </w:p>
+    <w:p>
+      <w:pPr>
+        <w:rPr>
+          <w:rFonts w:ascii="Century" w:hAnsi="Century" w:cs="Times New Roman"/>
+          <w:i/>
+          <w:szCs w:val="24"/>
         </w:rPr>
       </w:pPr>
       <w:fldSimple w:instr=" MERGEFIELD  casa_case.is_transitioning:if \* MERGEFORMAT ">
@@ -1184,6 +3029,7 @@
       <w:pPr>
         <w:rPr>
           <w:rFonts w:ascii="Century" w:hAnsi="Century" w:cs="Times New Roman"/>
+          <w:i/>
           <w:szCs w:val="24"/>
         </w:rPr>
       </w:pPr>
@@ -1234,96 +3080,249 @@
           <w:rFonts w:ascii="Century" w:hAnsi="Century" w:cs="Times New Roman"/>
           <w:color w:val="984806" w:themeColor="accent6" w:themeShade="80"/>
           <w:szCs w:val="24"/>
-          <w:lang w:val="vi-VN"/>
-        </w:rPr>
-      </w:pPr>
-      <w:r>
-        <w:rPr>
-          <w:rFonts w:ascii="Century" w:hAnsi="Century" w:cs="Times New Roman"/>
-          <w:color w:val="984806" w:themeColor="accent6" w:themeShade="80"/>
-          <w:szCs w:val="24"/>
-        </w:rPr>
-        <w:t>&lt;For volunteers - Objective Information&gt;</w:t>
-      </w:r>
-    </w:p>
-    <w:p>
-      <w:pPr>
-        <w:rPr>
-          <w:rFonts w:ascii="Century" w:hAnsi="Century"/>
-          <w:color w:val="984806" w:themeColor="accent6" w:themeShade="80"/>
-        </w:rPr>
-      </w:pPr>
-      <w:r>
-        <w:rPr>
-          <w:rFonts w:ascii="Century" w:hAnsi="Century"/>
-          <w:color w:val="984806" w:themeColor="accent6" w:themeShade="80"/>
-        </w:rPr>
-        <w:t>Where is the child placed?</w:t>
-      </w:r>
-    </w:p>
-    <w:p>
-      <w:pPr>
-        <w:rPr>
-          <w:rFonts w:ascii="Century" w:hAnsi="Century"/>
-          <w:color w:val="984806" w:themeColor="accent6" w:themeShade="80"/>
-        </w:rPr>
-      </w:pPr>
-      <w:r>
-        <w:rPr>
-          <w:rFonts w:ascii="Century" w:hAnsi="Century"/>
-          <w:color w:val="984806" w:themeColor="accent6" w:themeShade="80"/>
-        </w:rPr>
-        <w:t>How is the child adjusting to the placement?</w:t>
-      </w:r>
-    </w:p>
-    <w:p>
-      <w:pPr>
-        <w:rPr>
-          <w:rFonts w:ascii="Century" w:hAnsi="Century"/>
-          <w:color w:val="984806" w:themeColor="accent6" w:themeShade="80"/>
-        </w:rPr>
-      </w:pPr>
-      <w:r>
-        <w:rPr>
-          <w:rFonts w:ascii="Century" w:hAnsi="Century"/>
-          <w:color w:val="984806" w:themeColor="accent6" w:themeShade="80"/>
-        </w:rPr>
-        <w:t>Are there any issues or concerns at this point in time at the placement?</w:t>
-      </w:r>
-    </w:p>
-    <w:p>
-      <w:pPr>
-        <w:rPr>
-          <w:rFonts w:ascii="Century" w:hAnsi="Century" w:cs="Times New Roman"/>
-          <w:color w:val="984806" w:themeColor="accent6" w:themeShade="80"/>
-          <w:szCs w:val="24"/>
-        </w:rPr>
-      </w:pPr>
-      <w:r>
-        <w:rPr>
-          <w:rFonts w:ascii="Century" w:hAnsi="Century"/>
-          <w:color w:val="984806" w:themeColor="accent6" w:themeShade="80"/>
-        </w:rPr>
-        <w:t>If so, what are they and who is doing what to address those issues or concerns?</w:t>
-      </w:r>
-    </w:p>
-    <w:p>
-      <w:pPr>
-        <w:rPr>
-          <w:rFonts w:ascii="Century" w:hAnsi="Century" w:cs="Times New Roman"/>
-          <w:color w:val="984806" w:themeColor="accent6" w:themeShade="80"/>
-          <w:szCs w:val="24"/>
-        </w:rPr>
-      </w:pPr>
-      <w:r>
-        <w:fldChar w:fldCharType="begin"/>
-      </w:r>
-      <w:r>
-        <w:instrText xml:space="preserve"> MERGEFIELD =casa_case.dob \* MERGEFORMAT </w:instrText>
-      </w:r>
-      <w:r>
-        <w:fldChar w:fldCharType="end"/>
-      </w:r>
+        </w:rPr>
+      </w:pPr>
+      <w:r>
+        <w:rPr>
+          <w:rFonts w:ascii="Century" w:hAnsi="Century" w:cs="Times New Roman"/>
+          <w:color w:val="984806" w:themeColor="accent6" w:themeShade="80"/>
+          <w:szCs w:val="24"/>
+        </w:rPr>
+        <w:t>&lt;</w:t>
+      </w:r>
+      <w:r>
+        <w:rPr>
+          <w:rFonts w:ascii="Century" w:hAnsi="Century" w:cs="Times New Roman"/>
+          <w:i/>
+          <w:iCs/>
+          <w:color w:val="984806" w:themeColor="accent6" w:themeShade="80"/>
+          <w:szCs w:val="24"/>
+        </w:rPr>
+        <w:t xml:space="preserve"> For volunteers - Objective Information</w:t>
+      </w:r>
+      <w:r>
+        <w:rPr>
+          <w:rFonts w:ascii="Century" w:hAnsi="Century" w:cs="Times New Roman"/>
+          <w:color w:val="984806" w:themeColor="accent6" w:themeShade="80"/>
+          <w:szCs w:val="24"/>
+        </w:rPr>
+        <w:t>&gt;</w:t>
+      </w:r>
+    </w:p>
+    <w:p>
+      <w:pPr>
+        <w:rPr>
+          <w:rFonts w:ascii="Century" w:hAnsi="Century" w:cs="Times New Roman"/>
+          <w:color w:val="984806" w:themeColor="accent6" w:themeShade="80"/>
+          <w:szCs w:val="24"/>
+        </w:rPr>
+      </w:pPr>
+      <w:r>
+        <w:rPr>
+          <w:rFonts w:ascii="Century" w:hAnsi="Century" w:cs="Times New Roman"/>
+          <w:color w:val="984806" w:themeColor="accent6" w:themeShade="80"/>
+          <w:szCs w:val="24"/>
+        </w:rPr>
+        <w:t xml:space="preserve">This section should provide information that leads to your </w:t>
+      </w:r>
+      <w:proofErr w:type="gramStart"/>
+      <w:r>
+        <w:rPr>
+          <w:rFonts w:ascii="Century" w:hAnsi="Century" w:cs="Times New Roman"/>
+          <w:color w:val="984806" w:themeColor="accent6" w:themeShade="80"/>
+          <w:szCs w:val="24"/>
+        </w:rPr>
+        <w:t>recommendations, but</w:t>
+      </w:r>
+      <w:proofErr w:type="gramEnd"/>
+      <w:r>
+        <w:rPr>
+          <w:rFonts w:ascii="Century" w:hAnsi="Century" w:cs="Times New Roman"/>
+          <w:color w:val="984806" w:themeColor="accent6" w:themeShade="80"/>
+          <w:szCs w:val="24"/>
+        </w:rPr>
+        <w:t xml:space="preserve"> be based on the objective information included in the section above.</w:t>
+      </w:r>
+    </w:p>
+    <w:p>
+      <w:pPr>
+        <w:rPr>
+          <w:rFonts w:ascii="Century" w:hAnsi="Century" w:cs="Times New Roman"/>
+          <w:szCs w:val="24"/>
+        </w:rPr>
+      </w:pPr>
+    </w:p>
+    <w:p>
+      <w:pPr>
+        <w:rPr>
+          <w:rFonts w:ascii="Century" w:hAnsi="Century" w:cs="Times New Roman"/>
+          <w:color w:val="984806" w:themeColor="accent6" w:themeShade="80"/>
+          <w:szCs w:val="24"/>
+        </w:rPr>
+      </w:pPr>
+      <w:r>
+        <w:rPr>
+          <w:rFonts w:ascii="Century" w:hAnsi="Century" w:cs="Times New Roman"/>
+          <w:color w:val="984806" w:themeColor="accent6" w:themeShade="80"/>
+          <w:szCs w:val="24"/>
+        </w:rPr>
+        <w:t xml:space="preserve">Describe how the child is doing. Include a statement about the CASA’s role in the child’s life. Describe the relationship the CASA and the child currently have. </w:t>
+      </w:r>
+    </w:p>
+    <w:p>
+      <w:pPr>
+        <w:rPr>
+          <w:rFonts w:ascii="Century" w:hAnsi="Century" w:cs="Times New Roman"/>
+          <w:szCs w:val="24"/>
+        </w:rPr>
+      </w:pPr>
+    </w:p>
+    <w:p>
+      <w:pPr>
+        <w:rPr>
+          <w:rFonts w:ascii="Century" w:hAnsi="Century" w:cs="Times New Roman"/>
+          <w:color w:val="984806" w:themeColor="accent6" w:themeShade="80"/>
+          <w:szCs w:val="24"/>
+        </w:rPr>
+      </w:pPr>
+      <w:r>
+        <w:rPr>
+          <w:rFonts w:ascii="Century" w:hAnsi="Century" w:cs="Times New Roman"/>
+          <w:color w:val="984806" w:themeColor="accent6" w:themeShade="80"/>
+          <w:szCs w:val="24"/>
+        </w:rPr>
+        <w:t>What are the current concerns for the child? Is there a need that is not being met?</w:t>
+      </w:r>
+      <w:r>
+        <w:rPr>
+          <w:rFonts w:ascii="Century" w:hAnsi="Century" w:cs="Times New Roman"/>
+          <w:color w:val="984806" w:themeColor="accent6" w:themeShade="80"/>
+          <w:szCs w:val="24"/>
+        </w:rPr>
+        <w:br/>
+        <w:t xml:space="preserve">You are presenting your opinion about the case (using </w:t>
+      </w:r>
+      <w:proofErr w:type="gramStart"/>
+      <w:r>
+        <w:rPr>
+          <w:rFonts w:ascii="Century" w:hAnsi="Century" w:cs="Times New Roman"/>
+          <w:color w:val="984806" w:themeColor="accent6" w:themeShade="80"/>
+          <w:szCs w:val="24"/>
+        </w:rPr>
+        <w:t>factual information</w:t>
+      </w:r>
+      <w:proofErr w:type="gramEnd"/>
+      <w:r>
+        <w:rPr>
+          <w:rFonts w:ascii="Century" w:hAnsi="Century" w:cs="Times New Roman"/>
+          <w:color w:val="984806" w:themeColor="accent6" w:themeShade="80"/>
+          <w:szCs w:val="24"/>
+        </w:rPr>
+        <w:t>). For example: Family therapy is currently not in place. It is important that this service begins because...</w:t>
+      </w:r>
+    </w:p>
+    <w:p>
+      <w:pPr>
+        <w:rPr>
+          <w:rFonts w:ascii="Century" w:hAnsi="Century" w:cs="Times New Roman"/>
+          <w:szCs w:val="24"/>
+        </w:rPr>
+      </w:pPr>
+    </w:p>
+    <w:p>
+      <w:pPr>
+        <w:rPr>
+          <w:rFonts w:ascii="Century" w:hAnsi="Century" w:cs="Times New Roman"/>
+          <w:color w:val="984806" w:themeColor="accent6" w:themeShade="80"/>
+          <w:szCs w:val="24"/>
+        </w:rPr>
+      </w:pPr>
+      <w:r>
+        <w:rPr>
+          <w:rFonts w:ascii="Century" w:hAnsi="Century" w:cs="Times New Roman"/>
+          <w:color w:val="984806" w:themeColor="accent6" w:themeShade="80"/>
+          <w:szCs w:val="24"/>
+        </w:rPr>
+        <w:t>A paragraph should be dedicated to each concern.</w:t>
+      </w:r>
+      <w:r>
+        <w:rPr>
+          <w:rFonts w:ascii="Century" w:hAnsi="Century" w:cs="Times New Roman"/>
+          <w:color w:val="984806" w:themeColor="accent6" w:themeShade="80"/>
+          <w:szCs w:val="24"/>
+        </w:rPr>
+        <w:br/>
+        <w:t xml:space="preserve">What is your recommendation on a service or a plan to meet this need? </w:t>
+      </w:r>
+    </w:p>
+    <w:p>
+      <w:pPr>
+        <w:rPr>
+          <w:rFonts w:ascii="Century" w:hAnsi="Century" w:cs="Times New Roman"/>
+          <w:szCs w:val="24"/>
+        </w:rPr>
+      </w:pPr>
+    </w:p>
+    <w:p>
+      <w:pPr>
+        <w:rPr>
+          <w:rFonts w:ascii="Century" w:hAnsi="Century"/>
+          <w:color w:val="984806" w:themeColor="accent6" w:themeShade="80"/>
+        </w:rPr>
+      </w:pPr>
+      <w:r>
+        <w:rPr>
+          <w:rFonts w:ascii="Century" w:hAnsi="Century" w:cs="Times New Roman"/>
+          <w:color w:val="984806" w:themeColor="accent6" w:themeShade="80"/>
+          <w:szCs w:val="24"/>
+        </w:rPr>
+        <w:t>Restate the permanency plan.</w:t>
+      </w:r>
+      <w:r>
+        <w:rPr>
+          <w:rFonts w:ascii="Century" w:hAnsi="Century" w:cs="Times New Roman"/>
+          <w:color w:val="984806" w:themeColor="accent6" w:themeShade="80"/>
+          <w:szCs w:val="24"/>
+        </w:rPr>
+        <w:br/>
+        <w:t xml:space="preserve">Is this the most appropriate plan </w:t>
+      </w:r>
+      <w:proofErr w:type="gramStart"/>
+      <w:r>
+        <w:rPr>
+          <w:rFonts w:ascii="Century" w:hAnsi="Century" w:cs="Times New Roman"/>
+          <w:color w:val="984806" w:themeColor="accent6" w:themeShade="80"/>
+          <w:szCs w:val="24"/>
+        </w:rPr>
+        <w:t>at this time</w:t>
+      </w:r>
+      <w:proofErr w:type="gramEnd"/>
+      <w:r>
+        <w:rPr>
+          <w:rFonts w:ascii="Century" w:hAnsi="Century" w:cs="Times New Roman"/>
+          <w:color w:val="984806" w:themeColor="accent6" w:themeShade="80"/>
+          <w:szCs w:val="24"/>
+        </w:rPr>
+        <w:t>? Describe why or why not.</w:t>
+      </w:r>
+      <w:r>
+        <w:rPr>
+          <w:rFonts w:ascii="Century" w:hAnsi="Century" w:cs="Times New Roman"/>
+          <w:color w:val="984806" w:themeColor="accent6" w:themeShade="80"/>
+          <w:szCs w:val="24"/>
+        </w:rPr>
+        <w:br/>
+        <w:t>If there is another plan that may be better, offer a recommendation for that plan and describe why and how to achieve this plan.</w:t>
+      </w:r>
+    </w:p>
+    <w:p>
+      <w:pPr>
+        <w:rPr>
+          <w:rFonts w:ascii="Century" w:hAnsi="Century" w:cs="Times New Roman"/>
+          <w:color w:val="984806" w:themeColor="accent6" w:themeShade="80"/>
+          <w:szCs w:val="24"/>
+        </w:rPr>
+      </w:pPr>
       <w:fldSimple w:instr=" MERGEFIELD  casa_case.is_transitioning:endIf \* MERGEFORMAT ">
         <w:r>
           <w:rPr>
@@ -1338,888 +3337,16 @@
       <w:pPr>
         <w:rPr>
           <w:rFonts w:ascii="Century" w:hAnsi="Century" w:cs="Times New Roman"/>
-          <w:szCs w:val="24"/>
-          <w:lang w:val="en-US"/>
-        </w:rPr>
-      </w:pPr>
-    </w:p>
-    <w:p>
-      <w:pPr>
-        <w:rPr>
-          <w:rFonts w:ascii="Century" w:hAnsi="Century" w:cs="Times New Roman"/>
           <w:b/>
           <w:bCs/>
           <w:szCs w:val="24"/>
         </w:rPr>
       </w:pPr>
-      <w:r>
-        <w:rPr>
-          <w:rFonts w:ascii="Century" w:hAnsi="Century" w:cs="Times New Roman"/>
-          <w:b/>
-          <w:i/>
-          <w:lang w:val="en-US"/>
-        </w:rPr>
-        <w:t>Education/Vocation</w:t>
-      </w:r>
-    </w:p>
-    <w:p>
-      <w:pPr>
-        <w:rPr>
-          <w:rFonts w:ascii="Century" w:hAnsi="Century" w:cs="Times New Roman"/>
-          <w:i/>
-          <w:szCs w:val="24"/>
-        </w:rPr>
-      </w:pPr>
-      <w:fldSimple w:instr=" MERGEFIELD  casa_case.is_transitioning:if \* MERGEFORMAT ">
-        <w:r>
-          <w:rPr>
-            <w:rFonts w:ascii="Century" w:hAnsi="Century"/>
-            <w:noProof/>
-          </w:rPr>
-          <w:t>«casa_case.is_transitioning:if»</w:t>
-        </w:r>
-      </w:fldSimple>
-    </w:p>
-    <w:p>
-      <w:pPr>
-        <w:rPr>
-          <w:rFonts w:ascii="Century" w:hAnsi="Century" w:cs="Times New Roman"/>
-          <w:szCs w:val="24"/>
-        </w:rPr>
-      </w:pPr>
-      <w:r>
-        <w:rPr>
-          <w:rFonts w:ascii="Century" w:hAnsi="Century" w:cs="Times New Roman"/>
-          <w:szCs w:val="24"/>
-        </w:rPr>
-        <w:t>&lt;</w:t>
-      </w:r>
-      <w:r>
-        <w:rPr>
-          <w:rFonts w:ascii="Century" w:hAnsi="Century" w:cs="Times New Roman"/>
-          <w:i/>
-          <w:iCs/>
-          <w:szCs w:val="24"/>
-        </w:rPr>
-        <w:t>For volunteers - Objective Information</w:t>
-      </w:r>
-      <w:r>
-        <w:rPr>
-          <w:rFonts w:ascii="Century" w:hAnsi="Century" w:cs="Times New Roman"/>
-          <w:szCs w:val="24"/>
-        </w:rPr>
-        <w:t>&gt;</w:t>
-      </w:r>
-    </w:p>
-    <w:p>
-      <w:pPr>
-        <w:rPr>
-          <w:rFonts w:ascii="Century" w:hAnsi="Century" w:cs="Times New Roman"/>
-          <w:szCs w:val="24"/>
-        </w:rPr>
-      </w:pPr>
-      <w:fldSimple w:instr=" MERGEFIELD  casa_case.is_transitioning:else \* MERGEFORMAT ">
-        <w:r>
-          <w:rPr>
-            <w:rFonts w:ascii="Century" w:hAnsi="Century"/>
-            <w:noProof/>
-          </w:rPr>
-          <w:t>«casa_case.is_transitioning:else»</w:t>
-        </w:r>
-      </w:fldSimple>
-    </w:p>
-    <w:p>
-      <w:pPr>
-        <w:rPr>
-          <w:rFonts w:ascii="Century" w:hAnsi="Century" w:cs="Times New Roman"/>
-          <w:color w:val="984806" w:themeColor="accent6" w:themeShade="80"/>
-          <w:szCs w:val="24"/>
-        </w:rPr>
-      </w:pPr>
-      <w:r>
-        <w:rPr>
-          <w:rFonts w:ascii="Century" w:hAnsi="Century" w:cs="Times New Roman"/>
-          <w:color w:val="984806" w:themeColor="accent6" w:themeShade="80"/>
-          <w:szCs w:val="24"/>
-        </w:rPr>
-        <w:t>&lt; For volunteers - Objective Information&gt;</w:t>
-      </w:r>
-    </w:p>
-    <w:p>
-      <w:pPr>
-        <w:rPr>
-          <w:rFonts w:ascii="Century" w:hAnsi="Century" w:cs="Times New Roman"/>
-          <w:color w:val="984806" w:themeColor="accent6" w:themeShade="80"/>
-          <w:szCs w:val="24"/>
-        </w:rPr>
-      </w:pPr>
-      <w:r>
-        <w:rPr>
-          <w:rFonts w:ascii="Century" w:hAnsi="Century" w:cs="Times New Roman"/>
-          <w:color w:val="984806" w:themeColor="accent6" w:themeShade="80"/>
-          <w:szCs w:val="24"/>
-        </w:rPr>
-        <w:t>Where is the child placed for education (public school, non-public school, GED, JobCorps, etc)?</w:t>
-      </w:r>
-    </w:p>
-    <w:p>
-      <w:pPr>
-        <w:rPr>
-          <w:rFonts w:ascii="Century" w:hAnsi="Century" w:cs="Times New Roman"/>
-          <w:color w:val="984806" w:themeColor="accent6" w:themeShade="80"/>
-          <w:szCs w:val="24"/>
-        </w:rPr>
-      </w:pPr>
-      <w:r>
-        <w:rPr>
-          <w:rFonts w:ascii="Century" w:hAnsi="Century" w:cs="Times New Roman"/>
-          <w:color w:val="984806" w:themeColor="accent6" w:themeShade="80"/>
-          <w:szCs w:val="24"/>
-        </w:rPr>
-        <w:t>How is the child adjusting to the placement?</w:t>
-      </w:r>
-    </w:p>
-    <w:p>
-      <w:pPr>
-        <w:rPr>
-          <w:rFonts w:ascii="Century" w:hAnsi="Century" w:cs="Times New Roman"/>
-          <w:color w:val="984806" w:themeColor="accent6" w:themeShade="80"/>
-          <w:szCs w:val="24"/>
-        </w:rPr>
-      </w:pPr>
-      <w:r>
-        <w:rPr>
-          <w:rFonts w:ascii="Century" w:hAnsi="Century" w:cs="Times New Roman"/>
-          <w:color w:val="984806" w:themeColor="accent6" w:themeShade="80"/>
-          <w:szCs w:val="24"/>
-        </w:rPr>
-        <w:t xml:space="preserve">Are there any concerns at this point in time? </w:t>
-      </w:r>
-    </w:p>
-    <w:p>
-      <w:pPr>
-        <w:rPr>
-          <w:rFonts w:ascii="Century" w:hAnsi="Century" w:cs="Times New Roman"/>
-          <w:color w:val="984806" w:themeColor="accent6" w:themeShade="80"/>
-          <w:szCs w:val="24"/>
-        </w:rPr>
-      </w:pPr>
-      <w:r>
-        <w:rPr>
-          <w:rFonts w:ascii="Century" w:hAnsi="Century" w:cs="Times New Roman"/>
-          <w:color w:val="984806" w:themeColor="accent6" w:themeShade="80"/>
-          <w:szCs w:val="24"/>
-        </w:rPr>
-        <w:t xml:space="preserve">If so, what are they and who is doing what to address those concerns? </w:t>
-      </w:r>
-    </w:p>
-    <w:p>
-      <w:pPr>
-        <w:rPr>
-          <w:rFonts w:ascii="Century" w:hAnsi="Century" w:cs="Times New Roman"/>
-          <w:color w:val="984806" w:themeColor="accent6" w:themeShade="80"/>
-          <w:szCs w:val="24"/>
-        </w:rPr>
-      </w:pPr>
-      <w:r>
-        <w:rPr>
-          <w:rFonts w:ascii="Century" w:hAnsi="Century" w:cs="Times New Roman"/>
-          <w:color w:val="984806" w:themeColor="accent6" w:themeShade="80"/>
-          <w:szCs w:val="24"/>
-        </w:rPr>
-        <w:t>Does this child have any IEP? if not, is there a need for one?</w:t>
-      </w:r>
-    </w:p>
-    <w:p>
-      <w:pPr>
-        <w:rPr>
-          <w:rFonts w:ascii="Century" w:hAnsi="Century" w:cs="Times New Roman"/>
-          <w:color w:val="984806" w:themeColor="accent6" w:themeShade="80"/>
-          <w:szCs w:val="24"/>
-        </w:rPr>
-      </w:pPr>
-      <w:r>
-        <w:rPr>
-          <w:rFonts w:ascii="Century" w:hAnsi="Century" w:cs="Times New Roman"/>
-          <w:color w:val="984806" w:themeColor="accent6" w:themeShade="80"/>
-          <w:szCs w:val="24"/>
-        </w:rPr>
-        <w:t>Is the child employed? If so, where? If not, are they looking for a job?</w:t>
-      </w:r>
-    </w:p>
-    <w:p>
-      <w:pPr>
-        <w:rPr>
-          <w:rFonts w:ascii="Century" w:hAnsi="Century" w:cs="Times New Roman"/>
-          <w:color w:val="984806" w:themeColor="accent6" w:themeShade="80"/>
-          <w:szCs w:val="24"/>
-        </w:rPr>
-      </w:pPr>
-      <w:r>
-        <w:rPr>
-          <w:rFonts w:ascii="Century" w:hAnsi="Century" w:cs="Times New Roman"/>
-          <w:color w:val="984806" w:themeColor="accent6" w:themeShade="80"/>
-          <w:szCs w:val="24"/>
-        </w:rPr>
-        <w:t>Does the child have any vocational/life skills?</w:t>
-      </w:r>
-    </w:p>
-    <w:p>
-      <w:pPr>
-        <w:rPr>
-          <w:rFonts w:ascii="Century" w:hAnsi="Century" w:cs="Times New Roman"/>
-          <w:color w:val="984806" w:themeColor="accent6" w:themeShade="80"/>
-          <w:szCs w:val="24"/>
-        </w:rPr>
-      </w:pPr>
-      <w:r>
-        <w:rPr>
-          <w:rFonts w:ascii="Century" w:hAnsi="Century" w:cs="Times New Roman"/>
-          <w:color w:val="984806" w:themeColor="accent6" w:themeShade="80"/>
-          <w:szCs w:val="24"/>
-        </w:rPr>
-        <w:lastRenderedPageBreak/>
-        <w:t>Are they attending life skill classes?</w:t>
-      </w:r>
-    </w:p>
-    <w:p>
-      <w:pPr>
-        <w:rPr>
-          <w:rFonts w:ascii="Century" w:hAnsi="Century" w:cs="Times New Roman"/>
-          <w:color w:val="984806" w:themeColor="accent6" w:themeShade="80"/>
-          <w:szCs w:val="24"/>
-        </w:rPr>
-      </w:pPr>
-      <w:r>
-        <w:rPr>
-          <w:rFonts w:ascii="Century" w:hAnsi="Century" w:cs="Times New Roman"/>
-          <w:color w:val="984806" w:themeColor="accent6" w:themeShade="80"/>
-          <w:szCs w:val="24"/>
-        </w:rPr>
-        <w:t>Do they have any other life skills needs? (Driver’s education, state ID, transportation assistance, clothing voucher, etc. )</w:t>
-      </w:r>
-    </w:p>
-    <w:p>
-      <w:pPr>
-        <w:rPr>
-          <w:rFonts w:ascii="Century" w:hAnsi="Century" w:cs="Times New Roman"/>
-          <w:color w:val="984806" w:themeColor="accent6" w:themeShade="80"/>
-          <w:szCs w:val="24"/>
-        </w:rPr>
-      </w:pPr>
-      <w:fldSimple w:instr=" MERGEFIELD  casa_case.is_transitioning:endIf \* MERGEFORMAT ">
-        <w:r>
-          <w:rPr>
-            <w:rFonts w:ascii="Century" w:hAnsi="Century"/>
-            <w:noProof/>
-          </w:rPr>
-          <w:t>«casa_case.is_transitioning:endIf»</w:t>
-        </w:r>
-      </w:fldSimple>
-    </w:p>
-    <w:p>
-      <w:pPr>
-        <w:rPr>
-          <w:rFonts w:ascii="Century" w:hAnsi="Century" w:cs="Times New Roman"/>
-          <w:szCs w:val="24"/>
-        </w:rPr>
-      </w:pPr>
-    </w:p>
-    <w:p>
-      <w:pPr>
-        <w:rPr>
-          <w:rFonts w:ascii="Century" w:hAnsi="Century" w:cs="Times New Roman"/>
-          <w:b/>
-          <w:i/>
-          <w:lang w:val="en-US"/>
-        </w:rPr>
-      </w:pPr>
-      <w:r>
-        <w:rPr>
-          <w:rFonts w:ascii="Century" w:hAnsi="Century" w:cs="Times New Roman"/>
-          <w:b/>
-          <w:i/>
-        </w:rPr>
-        <w:t>Health</w:t>
-      </w:r>
-      <w:r>
-        <w:rPr>
-          <w:rFonts w:ascii="Century" w:hAnsi="Century" w:cs="Times New Roman"/>
-          <w:i/>
-        </w:rPr>
-        <w:t>/</w:t>
-      </w:r>
-      <w:r>
-        <w:rPr>
-          <w:rFonts w:ascii="Century" w:hAnsi="Century" w:cs="Times New Roman"/>
-          <w:b/>
-          <w:i/>
-          <w:lang w:val="en-US"/>
-        </w:rPr>
-        <w:t>Mental Healt</w:t>
-      </w:r>
-      <w:r>
-        <w:rPr>
-          <w:rFonts w:ascii="Century" w:hAnsi="Century" w:cs="Times New Roman"/>
-          <w:b/>
-          <w:i/>
-          <w:lang w:val="en-US"/>
-        </w:rPr>
-        <w:t>h</w:t>
-      </w:r>
-    </w:p>
-    <w:p>
-      <w:pPr>
-        <w:rPr>
-          <w:rFonts w:ascii="Century" w:hAnsi="Century" w:cs="Times New Roman"/>
-          <w:bCs/>
-          <w:szCs w:val="24"/>
-        </w:rPr>
-      </w:pPr>
-      <w:fldSimple w:instr=" MERGEFIELD casa_case.is_transitioning:if \* MERGEFORMAT ">
-        <w:r>
-          <w:rPr>
-            <w:rFonts w:ascii="Century" w:hAnsi="Century" w:cs="Times New Roman"/>
-            <w:bCs/>
-            <w:noProof/>
-            <w:szCs w:val="24"/>
-          </w:rPr>
-          <w:t>«casa_case.is_transitioning:if»</w:t>
-        </w:r>
-      </w:fldSimple>
-    </w:p>
-    <w:p>
-      <w:pPr>
-        <w:rPr>
-          <w:rFonts w:ascii="Century" w:hAnsi="Century" w:cs="Times New Roman"/>
-          <w:i/>
-          <w:szCs w:val="24"/>
-        </w:rPr>
-      </w:pPr>
-      <w:r>
-        <w:rPr>
-          <w:rFonts w:ascii="Century" w:hAnsi="Century" w:cs="Times New Roman"/>
-          <w:szCs w:val="24"/>
-        </w:rPr>
-        <w:t>&lt;</w:t>
-      </w:r>
-      <w:r>
-        <w:rPr>
-          <w:rFonts w:ascii="Century" w:hAnsi="Century" w:cs="Times New Roman"/>
-          <w:i/>
-          <w:iCs/>
-          <w:szCs w:val="24"/>
-        </w:rPr>
-        <w:t>For volunteers - Objective Information</w:t>
-      </w:r>
-      <w:r>
-        <w:rPr>
-          <w:rFonts w:ascii="Century" w:hAnsi="Century" w:cs="Times New Roman"/>
-          <w:szCs w:val="24"/>
-        </w:rPr>
-        <w:t>&gt;</w:t>
-      </w:r>
-    </w:p>
-    <w:p>
-      <w:pPr>
-        <w:rPr>
-          <w:rFonts w:ascii="Century" w:hAnsi="Century" w:cs="Times New Roman"/>
-          <w:szCs w:val="24"/>
-        </w:rPr>
-      </w:pPr>
-      <w:fldSimple w:instr=" MERGEFIELD  casa_case.is_transitioning:else \* MERGEFORMAT ">
-        <w:r>
-          <w:rPr>
-            <w:rFonts w:ascii="Century" w:hAnsi="Century"/>
-            <w:noProof/>
-          </w:rPr>
-          <w:t>«casa_case.is_transitioning:else»</w:t>
-        </w:r>
-      </w:fldSimple>
-    </w:p>
-    <w:p>
-      <w:pPr>
-        <w:rPr>
-          <w:rFonts w:ascii="Century" w:hAnsi="Century" w:cs="Times New Roman"/>
-          <w:color w:val="984806" w:themeColor="accent6" w:themeShade="80"/>
-          <w:szCs w:val="24"/>
-        </w:rPr>
-      </w:pPr>
-      <w:r>
-        <w:rPr>
-          <w:rFonts w:ascii="Century" w:hAnsi="Century" w:cs="Times New Roman"/>
-          <w:color w:val="984806" w:themeColor="accent6" w:themeShade="80"/>
-          <w:szCs w:val="24"/>
-        </w:rPr>
-        <w:t>&lt;</w:t>
-      </w:r>
-      <w:r>
-        <w:rPr>
-          <w:rFonts w:ascii="Century" w:hAnsi="Century" w:cs="Times New Roman"/>
-          <w:i/>
-          <w:iCs/>
-          <w:color w:val="984806" w:themeColor="accent6" w:themeShade="80"/>
-          <w:szCs w:val="24"/>
-        </w:rPr>
-        <w:t xml:space="preserve"> For volunteers - Objective Information</w:t>
-      </w:r>
-      <w:r>
-        <w:rPr>
-          <w:rFonts w:ascii="Century" w:hAnsi="Century" w:cs="Times New Roman"/>
-          <w:color w:val="984806" w:themeColor="accent6" w:themeShade="80"/>
-          <w:szCs w:val="24"/>
-        </w:rPr>
-        <w:t>&gt;</w:t>
-      </w:r>
-    </w:p>
-    <w:p>
-      <w:pPr>
-        <w:rPr>
-          <w:rFonts w:ascii="Century" w:hAnsi="Century"/>
-          <w:color w:val="984806" w:themeColor="accent6" w:themeShade="80"/>
-        </w:rPr>
-      </w:pPr>
-      <w:r>
-        <w:rPr>
-          <w:rFonts w:ascii="Century" w:hAnsi="Century"/>
-          <w:color w:val="984806" w:themeColor="accent6" w:themeShade="80"/>
-        </w:rPr>
-        <w:t>Is the child up to date with medical exams?</w:t>
-      </w:r>
-    </w:p>
-    <w:p>
-      <w:pPr>
-        <w:rPr>
-          <w:rFonts w:ascii="Century" w:hAnsi="Century"/>
-          <w:color w:val="984806" w:themeColor="accent6" w:themeShade="80"/>
-        </w:rPr>
-      </w:pPr>
-      <w:r>
-        <w:rPr>
-          <w:rFonts w:ascii="Century" w:hAnsi="Century"/>
-          <w:color w:val="984806" w:themeColor="accent6" w:themeShade="80"/>
-        </w:rPr>
-        <w:t>Are there any other medical concerns?</w:t>
-      </w:r>
-    </w:p>
-    <w:p>
-      <w:pPr>
-        <w:rPr>
-          <w:rFonts w:ascii="Century" w:hAnsi="Century"/>
-          <w:color w:val="984806" w:themeColor="accent6" w:themeShade="80"/>
-        </w:rPr>
-      </w:pPr>
-      <w:r>
-        <w:rPr>
-          <w:rFonts w:ascii="Century" w:hAnsi="Century"/>
-          <w:color w:val="984806" w:themeColor="accent6" w:themeShade="80"/>
-        </w:rPr>
-        <w:t>Is the child receiving therapy, medication monitoring, mentoring, other therapeutic services?</w:t>
-      </w:r>
-    </w:p>
-    <w:p>
-      <w:pPr>
-        <w:rPr>
-          <w:rFonts w:ascii="Century" w:hAnsi="Century"/>
-          <w:color w:val="984806" w:themeColor="accent6" w:themeShade="80"/>
-        </w:rPr>
-      </w:pPr>
-      <w:r>
-        <w:rPr>
-          <w:rFonts w:ascii="Century" w:hAnsi="Century"/>
-          <w:color w:val="984806" w:themeColor="accent6" w:themeShade="80"/>
-        </w:rPr>
-        <w:t>If so, with whom?</w:t>
-      </w:r>
-    </w:p>
-    <w:p>
-      <w:pPr>
-        <w:rPr>
-          <w:rFonts w:ascii="Century" w:hAnsi="Century" w:cs="Times New Roman"/>
-          <w:color w:val="984806" w:themeColor="accent6" w:themeShade="80"/>
-          <w:szCs w:val="24"/>
-        </w:rPr>
-      </w:pPr>
-      <w:r>
-        <w:rPr>
-          <w:rFonts w:ascii="Century" w:hAnsi="Century"/>
-          <w:color w:val="984806" w:themeColor="accent6" w:themeShade="80"/>
-        </w:rPr>
-        <w:t>What do the professionals (who are providing these services) say about the child's progress?</w:t>
-      </w:r>
-    </w:p>
-    <w:p>
-      <w:pPr>
-        <w:rPr>
-          <w:rFonts w:ascii="Century" w:hAnsi="Century" w:cs="Times New Roman"/>
-          <w:color w:val="984806" w:themeColor="accent6" w:themeShade="80"/>
-          <w:szCs w:val="24"/>
-        </w:rPr>
-      </w:pPr>
-      <w:fldSimple w:instr=" MERGEFIELD  casa_case.is_transitioning:endIf \* MERGEFORMAT ">
-        <w:r>
-          <w:rPr>
-            <w:rFonts w:ascii="Century" w:hAnsi="Century"/>
-            <w:noProof/>
-          </w:rPr>
-          <w:t>«casa_case.is_transitioning:endIf»</w:t>
-        </w:r>
-      </w:fldSimple>
-    </w:p>
-    <w:p>
-      <w:pPr>
-        <w:rPr>
-          <w:rFonts w:ascii="Century" w:hAnsi="Century" w:cs="Times New Roman"/>
-          <w:szCs w:val="24"/>
-          <w:lang w:val="en-AU"/>
-        </w:rPr>
-      </w:pPr>
-    </w:p>
-    <w:p>
-      <w:pPr>
-        <w:rPr>
-          <w:rFonts w:ascii="Century" w:hAnsi="Century" w:cs="Times New Roman"/>
-          <w:i/>
-          <w:szCs w:val="24"/>
-        </w:rPr>
-      </w:pPr>
-      <w:r>
-        <w:rPr>
-          <w:rFonts w:ascii="Century" w:hAnsi="Century" w:cs="Times New Roman"/>
-          <w:b/>
-          <w:i/>
-          <w:lang w:val="en-US"/>
-        </w:rPr>
-        <w:t>Family/Community Connections</w:t>
-      </w:r>
-    </w:p>
-    <w:p>
-      <w:pPr>
-        <w:rPr>
-          <w:rFonts w:ascii="Century" w:hAnsi="Century" w:cs="Times New Roman"/>
-          <w:szCs w:val="24"/>
-        </w:rPr>
-      </w:pPr>
-      <w:fldSimple w:instr=" MERGEFIELD casa_case.is_transitioning:if \* MERGEFORMAT ">
-        <w:r>
-          <w:rPr>
-            <w:rFonts w:ascii="Century" w:hAnsi="Century" w:cs="Times New Roman"/>
-            <w:noProof/>
-            <w:szCs w:val="24"/>
-          </w:rPr>
-          <w:t>«casa_case.is_transitioning:if»</w:t>
-        </w:r>
-      </w:fldSimple>
-    </w:p>
-    <w:p>
-      <w:pPr>
-        <w:rPr>
-          <w:rFonts w:ascii="Century" w:hAnsi="Century" w:cs="Times New Roman"/>
-          <w:i/>
-          <w:szCs w:val="24"/>
-        </w:rPr>
-      </w:pPr>
-      <w:r>
-        <w:rPr>
-          <w:rFonts w:ascii="Century" w:hAnsi="Century" w:cs="Times New Roman"/>
-          <w:szCs w:val="24"/>
-        </w:rPr>
-        <w:t>&lt;</w:t>
-      </w:r>
-      <w:r>
-        <w:rPr>
-          <w:rFonts w:ascii="Century" w:hAnsi="Century" w:cs="Times New Roman"/>
-          <w:i/>
-          <w:iCs/>
-          <w:szCs w:val="24"/>
-        </w:rPr>
-        <w:t>For volunteers - Objective Information</w:t>
-      </w:r>
-      <w:r>
-        <w:rPr>
-          <w:rFonts w:ascii="Century" w:hAnsi="Century" w:cs="Times New Roman"/>
-          <w:szCs w:val="24"/>
-        </w:rPr>
-        <w:t>&gt;</w:t>
-      </w:r>
-    </w:p>
-    <w:p>
-      <w:pPr>
-        <w:rPr>
-          <w:rFonts w:ascii="Century" w:hAnsi="Century" w:cs="Times New Roman"/>
-          <w:szCs w:val="24"/>
-        </w:rPr>
-      </w:pPr>
-      <w:fldSimple w:instr=" MERGEFIELD  casa_case.is_transitioning:else \* MERGEFORMAT ">
-        <w:r>
-          <w:rPr>
-            <w:rFonts w:ascii="Century" w:hAnsi="Century"/>
-            <w:noProof/>
-          </w:rPr>
-          <w:t>«casa_case.is_transitioning:else»</w:t>
-        </w:r>
-      </w:fldSimple>
-    </w:p>
-    <w:p>
-      <w:pPr>
-        <w:rPr>
-          <w:rFonts w:ascii="Century" w:hAnsi="Century" w:cs="Times New Roman"/>
-          <w:color w:val="984806" w:themeColor="accent6" w:themeShade="80"/>
-          <w:szCs w:val="24"/>
-        </w:rPr>
-      </w:pPr>
-      <w:r>
-        <w:rPr>
-          <w:rFonts w:ascii="Century" w:hAnsi="Century" w:cs="Times New Roman"/>
-          <w:color w:val="984806" w:themeColor="accent6" w:themeShade="80"/>
-          <w:szCs w:val="24"/>
-        </w:rPr>
-        <w:t>&lt;</w:t>
-      </w:r>
-      <w:r>
-        <w:rPr>
-          <w:rFonts w:ascii="Century" w:hAnsi="Century" w:cs="Times New Roman"/>
-          <w:i/>
-          <w:iCs/>
-          <w:color w:val="984806" w:themeColor="accent6" w:themeShade="80"/>
-          <w:szCs w:val="24"/>
-        </w:rPr>
-        <w:t xml:space="preserve"> For volunteers - Objective Information</w:t>
-      </w:r>
-      <w:r>
-        <w:rPr>
-          <w:rFonts w:ascii="Century" w:hAnsi="Century" w:cs="Times New Roman"/>
-          <w:color w:val="984806" w:themeColor="accent6" w:themeShade="80"/>
-          <w:szCs w:val="24"/>
-        </w:rPr>
-        <w:t>&gt;</w:t>
-      </w:r>
-    </w:p>
-    <w:p>
-      <w:pPr>
-        <w:rPr>
-          <w:rFonts w:ascii="Century" w:hAnsi="Century"/>
-          <w:color w:val="984806" w:themeColor="accent6" w:themeShade="80"/>
-        </w:rPr>
-      </w:pPr>
-      <w:r>
-        <w:rPr>
-          <w:rFonts w:ascii="Century" w:hAnsi="Century"/>
-          <w:color w:val="984806" w:themeColor="accent6" w:themeShade="80"/>
-        </w:rPr>
-        <w:t>Is this child seeing parents, siblings, other relatives? If so, who is the child visiting, and howoften?</w:t>
-      </w:r>
-    </w:p>
-    <w:p>
-      <w:pPr>
-        <w:rPr>
-          <w:rFonts w:ascii="Century" w:hAnsi="Century" w:cs="Times New Roman"/>
-          <w:color w:val="984806" w:themeColor="accent6" w:themeShade="80"/>
-          <w:szCs w:val="24"/>
-        </w:rPr>
-      </w:pPr>
-      <w:r>
-        <w:rPr>
-          <w:rFonts w:ascii="Century" w:hAnsi="Century"/>
-          <w:color w:val="984806" w:themeColor="accent6" w:themeShade="80"/>
-        </w:rPr>
-        <w:t>If there is no visitation, why is it not happening?</w:t>
-      </w:r>
-      <w:fldSimple w:instr=" MERGEFIELD  casa_case.is_transitioning:endIf \* MERGEFORMAT ">
-        <w:r>
-          <w:rPr>
-            <w:rFonts w:ascii="Century" w:hAnsi="Century"/>
-            <w:noProof/>
-          </w:rPr>
-          <w:t>«casa_case.is_transitioning:endIf»</w:t>
-        </w:r>
-      </w:fldSimple>
-    </w:p>
-    <w:p>
-      <w:pPr>
-        <w:rPr>
-          <w:rFonts w:ascii="Century" w:hAnsi="Century" w:cs="Times New Roman"/>
-          <w:color w:val="984806" w:themeColor="accent6" w:themeShade="80"/>
-          <w:szCs w:val="24"/>
-        </w:rPr>
-      </w:pPr>
-    </w:p>
-    <w:p>
-      <w:pPr>
-        <w:rPr>
-          <w:rFonts w:ascii="Century" w:hAnsi="Century" w:cs="Times New Roman"/>
-          <w:b/>
-          <w:bCs/>
-          <w:szCs w:val="24"/>
-        </w:rPr>
-      </w:pPr>
-      <w:r>
-        <w:rPr>
-          <w:rFonts w:ascii="Century" w:hAnsi="Century" w:cs="Times New Roman"/>
-          <w:b/>
-          <w:i/>
-          <w:szCs w:val="24"/>
-        </w:rPr>
-        <w:t>Permanency plan</w:t>
-      </w:r>
-    </w:p>
-    <w:p>
-      <w:pPr>
-        <w:rPr>
-          <w:rFonts w:ascii="Century" w:hAnsi="Century" w:cs="Times New Roman"/>
-          <w:i/>
-          <w:szCs w:val="24"/>
-        </w:rPr>
-      </w:pPr>
-      <w:fldSimple w:instr=" MERGEFIELD  casa_case.is_transitioning:if \* MERGEFORMAT ">
-        <w:r>
-          <w:rPr>
-            <w:rFonts w:ascii="Century" w:hAnsi="Century"/>
-            <w:noProof/>
-          </w:rPr>
-          <w:t>«casa_case.is_transitioning:if»</w:t>
-        </w:r>
-      </w:fldSimple>
-    </w:p>
-    <w:p>
-      <w:pPr>
-        <w:rPr>
-          <w:rFonts w:ascii="Century" w:hAnsi="Century" w:cs="Times New Roman"/>
-          <w:i/>
-          <w:szCs w:val="24"/>
-        </w:rPr>
-      </w:pPr>
-      <w:r>
-        <w:rPr>
-          <w:rFonts w:ascii="Century" w:hAnsi="Century" w:cs="Times New Roman"/>
-          <w:szCs w:val="24"/>
-        </w:rPr>
-        <w:t>&lt;</w:t>
-      </w:r>
-      <w:r>
-        <w:rPr>
-          <w:rFonts w:ascii="Century" w:hAnsi="Century" w:cs="Times New Roman"/>
-          <w:i/>
-          <w:iCs/>
-          <w:szCs w:val="24"/>
-        </w:rPr>
-        <w:t>For volunteers - Objective Information</w:t>
-      </w:r>
-      <w:r>
-        <w:rPr>
-          <w:rFonts w:ascii="Century" w:hAnsi="Century" w:cs="Times New Roman"/>
-          <w:szCs w:val="24"/>
-        </w:rPr>
-        <w:t>&gt;</w:t>
-      </w:r>
-    </w:p>
-    <w:p>
-      <w:pPr>
-        <w:rPr>
-          <w:rFonts w:ascii="Century" w:hAnsi="Century" w:cs="Times New Roman"/>
-          <w:szCs w:val="24"/>
-        </w:rPr>
-      </w:pPr>
-      <w:fldSimple w:instr=" MERGEFIELD  casa_case.is_transitioning:else \* MERGEFORMAT ">
-        <w:r>
-          <w:rPr>
-            <w:rFonts w:ascii="Century" w:hAnsi="Century"/>
-            <w:noProof/>
-          </w:rPr>
-          <w:t>«casa_case.is_transitioning:else»</w:t>
-        </w:r>
-      </w:fldSimple>
-    </w:p>
-    <w:p>
-      <w:pPr>
-        <w:rPr>
-          <w:rFonts w:ascii="Century" w:hAnsi="Century" w:cs="Times New Roman"/>
-          <w:color w:val="984806" w:themeColor="accent6" w:themeShade="80"/>
-          <w:szCs w:val="24"/>
-        </w:rPr>
-      </w:pPr>
-      <w:r>
-        <w:rPr>
-          <w:rFonts w:ascii="Century" w:hAnsi="Century" w:cs="Times New Roman"/>
-          <w:color w:val="984806" w:themeColor="accent6" w:themeShade="80"/>
-          <w:szCs w:val="24"/>
-        </w:rPr>
-        <w:t>&lt;</w:t>
-      </w:r>
-      <w:r>
-        <w:rPr>
-          <w:rFonts w:ascii="Century" w:hAnsi="Century" w:cs="Times New Roman"/>
-          <w:i/>
-          <w:iCs/>
-          <w:color w:val="984806" w:themeColor="accent6" w:themeShade="80"/>
-          <w:szCs w:val="24"/>
-        </w:rPr>
-        <w:t xml:space="preserve"> For volunteers - Objective Information</w:t>
-      </w:r>
-      <w:r>
-        <w:rPr>
-          <w:rFonts w:ascii="Century" w:hAnsi="Century" w:cs="Times New Roman"/>
-          <w:color w:val="984806" w:themeColor="accent6" w:themeShade="80"/>
-          <w:szCs w:val="24"/>
-        </w:rPr>
-        <w:t>&gt;</w:t>
-      </w:r>
-    </w:p>
-    <w:p>
-      <w:pPr>
-        <w:rPr>
-          <w:rFonts w:ascii="Century" w:hAnsi="Century"/>
-          <w:color w:val="984806" w:themeColor="accent6" w:themeShade="80"/>
-        </w:rPr>
-      </w:pPr>
-      <w:r>
-        <w:rPr>
-          <w:rFonts w:ascii="Century" w:hAnsi="Century"/>
-          <w:color w:val="984806" w:themeColor="accent6" w:themeShade="80"/>
-        </w:rPr>
-        <w:t xml:space="preserve">What is the child's permanency plan? Give a summary of </w:t>
-      </w:r>
-      <w:r>
-        <w:rPr>
-          <w:rFonts w:ascii="Century" w:hAnsi="Century"/>
-          <w:color w:val="984806" w:themeColor="accent6" w:themeShade="80"/>
-        </w:rPr>
-        <w:t>the actions taken to achieve it.</w:t>
-      </w:r>
-    </w:p>
-    <w:p>
-      <w:pPr>
-        <w:rPr>
-          <w:rFonts w:ascii="Century" w:hAnsi="Century" w:cs="Times New Roman"/>
-          <w:color w:val="984806" w:themeColor="accent6" w:themeShade="80"/>
-          <w:szCs w:val="24"/>
-        </w:rPr>
-      </w:pPr>
-      <w:fldSimple w:instr=" MERGEFIELD  casa_case.is_transitioning:endIf \* MERGEFORMAT ">
-        <w:r>
-          <w:rPr>
-            <w:rFonts w:ascii="Century" w:hAnsi="Century"/>
-            <w:noProof/>
-          </w:rPr>
-          <w:t>«casa_case.is_transitioning:endIf»</w:t>
-        </w:r>
-      </w:fldSimple>
-    </w:p>
-    <w:p>
-      <w:pPr>
-        <w:rPr>
-          <w:rFonts w:ascii="Century" w:hAnsi="Century" w:cs="Times New Roman"/>
-          <w:color w:val="984806" w:themeColor="accent6" w:themeShade="80"/>
-          <w:szCs w:val="24"/>
-        </w:rPr>
-      </w:pPr>
-    </w:p>
-    <w:p>
-      <w:pPr>
-        <w:rPr>
-          <w:rFonts w:ascii="Century" w:hAnsi="Century" w:cs="Times New Roman"/>
-          <w:b/>
-          <w:bCs/>
+    </w:p>
+    <w:p>
+      <w:pPr>
+        <w:rPr>
+          <w:rFonts w:ascii="Century" w:hAnsi="Century" w:cs="Times New Roman"/>
           <w:szCs w:val="24"/>
         </w:rPr>
       </w:pPr>
@@ -2232,335 +3359,16 @@
           <w:iCs/>
           <w:szCs w:val="24"/>
         </w:rPr>
-        <w:t>Assessment</w:t>
-      </w:r>
-    </w:p>
-    <w:p>
-      <w:pPr>
-        <w:rPr>
-          <w:rFonts w:ascii="Century" w:hAnsi="Century" w:cs="Times New Roman"/>
-          <w:i/>
-          <w:szCs w:val="24"/>
-        </w:rPr>
-      </w:pPr>
-      <w:fldSimple w:instr=" MERGEFIELD  casa_case.is_transitioning:if \* MERGEFORMAT ">
-        <w:r>
-          <w:rPr>
-            <w:rFonts w:ascii="Century" w:hAnsi="Century"/>
-            <w:noProof/>
-          </w:rPr>
-          <w:t>«casa_case.is_transitioning:if»</w:t>
-        </w:r>
-      </w:fldSimple>
-    </w:p>
-    <w:p>
-      <w:pPr>
-        <w:rPr>
-          <w:rFonts w:ascii="Century" w:hAnsi="Century" w:cs="Times New Roman"/>
-          <w:i/>
-          <w:szCs w:val="24"/>
-        </w:rPr>
-      </w:pPr>
-      <w:r>
-        <w:rPr>
-          <w:rFonts w:ascii="Century" w:hAnsi="Century" w:cs="Times New Roman"/>
-          <w:szCs w:val="24"/>
-        </w:rPr>
-        <w:lastRenderedPageBreak/>
-        <w:t>&lt;</w:t>
-      </w:r>
-      <w:r>
-        <w:rPr>
-          <w:rFonts w:ascii="Century" w:hAnsi="Century" w:cs="Times New Roman"/>
-          <w:i/>
-          <w:iCs/>
-          <w:szCs w:val="24"/>
-        </w:rPr>
-        <w:t>For volunteers - Objective Information</w:t>
-      </w:r>
-      <w:r>
-        <w:rPr>
-          <w:rFonts w:ascii="Century" w:hAnsi="Century" w:cs="Times New Roman"/>
-          <w:szCs w:val="24"/>
-        </w:rPr>
-        <w:t>&gt;</w:t>
-      </w:r>
-    </w:p>
-    <w:p>
-      <w:pPr>
-        <w:rPr>
-          <w:rFonts w:ascii="Century" w:hAnsi="Century" w:cs="Times New Roman"/>
-          <w:szCs w:val="24"/>
-        </w:rPr>
-      </w:pPr>
-      <w:fldSimple w:instr=" MERGEFIELD  casa_case.is_transitioning:else \* MERGEFORMAT ">
-        <w:r>
-          <w:rPr>
-            <w:rFonts w:ascii="Century" w:hAnsi="Century"/>
-            <w:noProof/>
-          </w:rPr>
-          <w:t>«casa_case.is_transitioning:else»</w:t>
-        </w:r>
-      </w:fldSimple>
-    </w:p>
-    <w:p>
-      <w:pPr>
-        <w:rPr>
-          <w:rFonts w:ascii="Century" w:hAnsi="Century" w:cs="Times New Roman"/>
-          <w:color w:val="984806" w:themeColor="accent6" w:themeShade="80"/>
-          <w:szCs w:val="24"/>
-        </w:rPr>
-      </w:pPr>
-      <w:r>
-        <w:rPr>
-          <w:rFonts w:ascii="Century" w:hAnsi="Century" w:cs="Times New Roman"/>
-          <w:color w:val="984806" w:themeColor="accent6" w:themeShade="80"/>
-          <w:szCs w:val="24"/>
-        </w:rPr>
-        <w:t>&lt;</w:t>
-      </w:r>
-      <w:r>
-        <w:rPr>
-          <w:rFonts w:ascii="Century" w:hAnsi="Century" w:cs="Times New Roman"/>
-          <w:i/>
-          <w:iCs/>
-          <w:color w:val="984806" w:themeColor="accent6" w:themeShade="80"/>
-          <w:szCs w:val="24"/>
-        </w:rPr>
-        <w:t xml:space="preserve"> For volunteers - Objective Information</w:t>
-      </w:r>
-      <w:r>
-        <w:rPr>
-          <w:rFonts w:ascii="Century" w:hAnsi="Century" w:cs="Times New Roman"/>
-          <w:color w:val="984806" w:themeColor="accent6" w:themeShade="80"/>
-          <w:szCs w:val="24"/>
-        </w:rPr>
-        <w:t>&gt;</w:t>
-      </w:r>
-    </w:p>
-    <w:p>
-      <w:pPr>
-        <w:rPr>
-          <w:rFonts w:ascii="Century" w:hAnsi="Century" w:cs="Times New Roman"/>
-          <w:color w:val="984806" w:themeColor="accent6" w:themeShade="80"/>
-          <w:szCs w:val="24"/>
-        </w:rPr>
-      </w:pPr>
-      <w:r>
-        <w:rPr>
-          <w:rFonts w:ascii="Century" w:hAnsi="Century" w:cs="Times New Roman"/>
-          <w:color w:val="984806" w:themeColor="accent6" w:themeShade="80"/>
-          <w:szCs w:val="24"/>
-        </w:rPr>
-        <w:t>This section should provide information that leads to your recommendations, but be based on the objective information included in the section above.</w:t>
-      </w:r>
-    </w:p>
-    <w:p>
-      <w:pPr>
-        <w:rPr>
-          <w:rFonts w:ascii="Century" w:hAnsi="Century" w:cs="Times New Roman"/>
-          <w:szCs w:val="24"/>
-        </w:rPr>
-      </w:pPr>
-    </w:p>
-    <w:p>
-      <w:pPr>
-        <w:rPr>
-          <w:rFonts w:ascii="Century" w:hAnsi="Century" w:cs="Times New Roman"/>
-          <w:color w:val="984806" w:themeColor="accent6" w:themeShade="80"/>
-          <w:szCs w:val="24"/>
-        </w:rPr>
-      </w:pPr>
-      <w:r>
-        <w:rPr>
-          <w:rFonts w:ascii="Century" w:hAnsi="Century" w:cs="Times New Roman"/>
-          <w:color w:val="984806" w:themeColor="accent6" w:themeShade="80"/>
-          <w:szCs w:val="24"/>
-        </w:rPr>
-        <w:t xml:space="preserve">Describe how the child is doing. Include a statement about the CASA’s role in the child’s life. Describe the relationship the CASA and the child currently have. </w:t>
-      </w:r>
-    </w:p>
-    <w:p>
-      <w:pPr>
-        <w:rPr>
-          <w:rFonts w:ascii="Century" w:hAnsi="Century" w:cs="Times New Roman"/>
-          <w:szCs w:val="24"/>
-        </w:rPr>
-      </w:pPr>
-    </w:p>
-    <w:p>
-      <w:pPr>
-        <w:rPr>
-          <w:rFonts w:ascii="Century" w:hAnsi="Century" w:cs="Times New Roman"/>
-          <w:color w:val="984806" w:themeColor="accent6" w:themeShade="80"/>
-          <w:szCs w:val="24"/>
-        </w:rPr>
-      </w:pPr>
-      <w:r>
-        <w:rPr>
-          <w:rFonts w:ascii="Century" w:hAnsi="Century" w:cs="Times New Roman"/>
-          <w:color w:val="984806" w:themeColor="accent6" w:themeShade="80"/>
-          <w:szCs w:val="24"/>
-        </w:rPr>
-        <w:t>What are the current concerns for the child? Is there a need that is not being met?</w:t>
-      </w:r>
-      <w:r>
-        <w:rPr>
-          <w:rFonts w:ascii="Century" w:hAnsi="Century" w:cs="Times New Roman"/>
-          <w:color w:val="984806" w:themeColor="accent6" w:themeShade="80"/>
-          <w:szCs w:val="24"/>
-        </w:rPr>
-        <w:br/>
-        <w:t>You are presenting your opinion about the case (using factual information). For example: Family therapy is currently not in place. It is important that this service begins because...</w:t>
-      </w:r>
-    </w:p>
-    <w:p>
-      <w:pPr>
-        <w:rPr>
-          <w:rFonts w:ascii="Century" w:hAnsi="Century" w:cs="Times New Roman"/>
-          <w:szCs w:val="24"/>
-        </w:rPr>
-      </w:pPr>
-    </w:p>
-    <w:p>
-      <w:pPr>
-        <w:rPr>
-          <w:rFonts w:ascii="Century" w:hAnsi="Century" w:cs="Times New Roman"/>
-          <w:color w:val="984806" w:themeColor="accent6" w:themeShade="80"/>
-          <w:szCs w:val="24"/>
-        </w:rPr>
-      </w:pPr>
-      <w:r>
-        <w:rPr>
-          <w:rFonts w:ascii="Century" w:hAnsi="Century" w:cs="Times New Roman"/>
-          <w:color w:val="984806" w:themeColor="accent6" w:themeShade="80"/>
-          <w:szCs w:val="24"/>
-        </w:rPr>
-        <w:t>A paragraph should be dedicated to each concern.</w:t>
-      </w:r>
-      <w:r>
-        <w:rPr>
-          <w:rFonts w:ascii="Century" w:hAnsi="Century" w:cs="Times New Roman"/>
-          <w:color w:val="984806" w:themeColor="accent6" w:themeShade="80"/>
-          <w:szCs w:val="24"/>
-        </w:rPr>
-        <w:br/>
-        <w:t xml:space="preserve">What is your recommendation on a service or a plan to meet this need? </w:t>
-      </w:r>
-    </w:p>
-    <w:p>
-      <w:pPr>
-        <w:rPr>
-          <w:rFonts w:ascii="Century" w:hAnsi="Century" w:cs="Times New Roman"/>
-          <w:szCs w:val="24"/>
-        </w:rPr>
-      </w:pPr>
-    </w:p>
-    <w:p>
-      <w:pPr>
-        <w:rPr>
-          <w:rFonts w:ascii="Century" w:hAnsi="Century"/>
-          <w:color w:val="984806" w:themeColor="accent6" w:themeShade="80"/>
-        </w:rPr>
-      </w:pPr>
-      <w:r>
-        <w:rPr>
-          <w:rFonts w:ascii="Century" w:hAnsi="Century" w:cs="Times New Roman"/>
-          <w:color w:val="984806" w:themeColor="accent6" w:themeShade="80"/>
-          <w:szCs w:val="24"/>
-        </w:rPr>
-        <w:t>Restate the permanency plan.</w:t>
-      </w:r>
-      <w:r>
-        <w:rPr>
-          <w:rFonts w:ascii="Century" w:hAnsi="Century" w:cs="Times New Roman"/>
-          <w:color w:val="984806" w:themeColor="accent6" w:themeShade="80"/>
-          <w:szCs w:val="24"/>
-        </w:rPr>
-        <w:br/>
-        <w:t>Is this the most appropriate plan at this time? Describe why or why not.</w:t>
-      </w:r>
-      <w:r>
-        <w:rPr>
-          <w:rFonts w:ascii="Century" w:hAnsi="Century" w:cs="Times New Roman"/>
-          <w:color w:val="984806" w:themeColor="accent6" w:themeShade="80"/>
-          <w:szCs w:val="24"/>
-        </w:rPr>
-        <w:br/>
-        <w:t>If there is another plan that may be better, offer a recommendation for that plan and describe why and how to achieve this plan.</w:t>
-      </w:r>
-    </w:p>
-    <w:p>
-      <w:pPr>
-        <w:rPr>
-          <w:rFonts w:ascii="Century" w:hAnsi="Century" w:cs="Times New Roman"/>
-          <w:color w:val="984806" w:themeColor="accent6" w:themeShade="80"/>
-          <w:szCs w:val="24"/>
-        </w:rPr>
-      </w:pPr>
-      <w:fldSimple w:instr=" MERGEFIELD  casa_case.is_transitioning:endIf \* MERGEFORMAT ">
-        <w:r>
-          <w:rPr>
-            <w:rFonts w:ascii="Century" w:hAnsi="Century"/>
-            <w:noProof/>
-          </w:rPr>
-          <w:t>«casa_case.is_transitioning:endIf»</w:t>
-        </w:r>
-      </w:fldSimple>
-    </w:p>
-    <w:p>
-      <w:pPr>
+        <w:t>Recommendations</w:t>
+      </w:r>
+      <w:r>
         <w:rPr>
           <w:rFonts w:ascii="Century" w:hAnsi="Century" w:cs="Times New Roman"/>
           <w:b/>
           <w:bCs/>
           <w:szCs w:val="24"/>
         </w:rPr>
-      </w:pPr>
-    </w:p>
-    <w:p>
-      <w:pPr>
-        <w:rPr>
-          <w:rFonts w:ascii="Century" w:hAnsi="Century" w:cs="Times New Roman"/>
-          <w:szCs w:val="24"/>
-        </w:rPr>
-      </w:pPr>
-      <w:r>
-        <w:rPr>
-          <w:rFonts w:ascii="Century" w:hAnsi="Century" w:cs="Times New Roman"/>
-          <w:b/>
-          <w:bCs/>
-          <w:i/>
-          <w:iCs/>
-          <w:szCs w:val="24"/>
-        </w:rPr>
-        <w:t>Recommendations</w:t>
-      </w:r>
-      <w:r>
-        <w:rPr>
-          <w:rFonts w:ascii="Century" w:hAnsi="Century" w:cs="Times New Roman"/>
-          <w:b/>
-          <w:bCs/>
-          <w:szCs w:val="24"/>
-        </w:rPr>
         <w:t>:</w:t>
-      </w:r>
-    </w:p>
-    <w:p>
-      <w:pPr>
-        <w:rPr>
-          <w:rFonts w:ascii="Century" w:hAnsi="Century" w:cs="Times New Roman"/>
-          <w:b/>
-          <w:bCs/>
-          <w:szCs w:val="24"/>
-        </w:rPr>
-      </w:pPr>
-      <w:r>
-        <w:rPr>
-          <w:rFonts w:ascii="Century" w:hAnsi="Century" w:cs="Times New Roman"/>
-          <w:szCs w:val="24"/>
-        </w:rPr>
-        <w:t>Therefore, CASA respectfully recommends that:</w:t>
       </w:r>
     </w:p>
     <w:p>
@@ -2602,8 +3410,17 @@
           <w:rFonts w:ascii="Century" w:hAnsi="Century" w:cs="Times New Roman"/>
           <w:szCs w:val="24"/>
         </w:rPr>
-        <w:t>Recommendation…;</w:t>
-      </w:r>
+        <w:t>Recommendation</w:t>
+      </w:r>
+      <w:proofErr w:type="gramStart"/>
+      <w:r>
+        <w:rPr>
+          <w:rFonts w:ascii="Century" w:hAnsi="Century" w:cs="Times New Roman"/>
+          <w:szCs w:val="24"/>
+        </w:rPr>
+        <w:t>…;</w:t>
+      </w:r>
+      <w:proofErr w:type="gramEnd"/>
     </w:p>
     <w:p>
       <w:pPr>
@@ -2627,8 +3444,17 @@
           <w:rFonts w:ascii="Century" w:hAnsi="Century" w:cs="Times New Roman"/>
           <w:szCs w:val="24"/>
         </w:rPr>
-        <w:t>Recommendation…;</w:t>
-      </w:r>
+        <w:t>Recommendation</w:t>
+      </w:r>
+      <w:proofErr w:type="gramStart"/>
+      <w:r>
+        <w:rPr>
+          <w:rFonts w:ascii="Century" w:hAnsi="Century" w:cs="Times New Roman"/>
+          <w:szCs w:val="24"/>
+        </w:rPr>
+        <w:t>…;</w:t>
+      </w:r>
+      <w:proofErr w:type="gramEnd"/>
     </w:p>
     <w:p>
       <w:pPr>
@@ -2652,8 +3478,18 @@
           <w:rFonts w:ascii="Century" w:hAnsi="Century" w:cs="Times New Roman"/>
           <w:szCs w:val="24"/>
         </w:rPr>
-        <w:t>Recommendation…;</w:t>
-      </w:r>
+        <w:lastRenderedPageBreak/>
+        <w:t>Recommendation</w:t>
+      </w:r>
+      <w:proofErr w:type="gramStart"/>
+      <w:r>
+        <w:rPr>
+          <w:rFonts w:ascii="Century" w:hAnsi="Century" w:cs="Times New Roman"/>
+          <w:szCs w:val="24"/>
+        </w:rPr>
+        <w:t>…;</w:t>
+      </w:r>
+      <w:proofErr w:type="gramEnd"/>
     </w:p>
     <w:p>
       <w:pPr>
@@ -2726,16 +3562,18 @@
           <w:color w:val="984806" w:themeColor="accent6" w:themeShade="80"/>
           <w:szCs w:val="24"/>
         </w:rPr>
-        <w:t>Recommendation…</w:t>
-      </w:r>
-      <w:r>
-        <w:rPr>
-          <w:rFonts w:ascii="Century" w:hAnsi="Century" w:cs="Times New Roman"/>
-          <w:color w:val="984806" w:themeColor="accent6" w:themeShade="80"/>
-          <w:szCs w:val="24"/>
-        </w:rPr>
-        <w:t>;</w:t>
-      </w:r>
+        <w:t>Recommendation</w:t>
+      </w:r>
+      <w:proofErr w:type="gramStart"/>
+      <w:r>
+        <w:rPr>
+          <w:rFonts w:ascii="Century" w:hAnsi="Century" w:cs="Times New Roman"/>
+          <w:color w:val="984806" w:themeColor="accent6" w:themeShade="80"/>
+          <w:szCs w:val="24"/>
+        </w:rPr>
+        <w:t>…;</w:t>
+      </w:r>
+      <w:proofErr w:type="gramEnd"/>
     </w:p>
     <w:p>
       <w:pPr>
@@ -2761,16 +3599,18 @@
           <w:color w:val="984806" w:themeColor="accent6" w:themeShade="80"/>
           <w:szCs w:val="24"/>
         </w:rPr>
-        <w:t>Recommendation…</w:t>
-      </w:r>
-      <w:r>
-        <w:rPr>
-          <w:rFonts w:ascii="Century" w:hAnsi="Century" w:cs="Times New Roman"/>
-          <w:color w:val="984806" w:themeColor="accent6" w:themeShade="80"/>
-          <w:szCs w:val="24"/>
-        </w:rPr>
-        <w:t>;</w:t>
-      </w:r>
+        <w:t>Recommendation</w:t>
+      </w:r>
+      <w:proofErr w:type="gramStart"/>
+      <w:r>
+        <w:rPr>
+          <w:rFonts w:ascii="Century" w:hAnsi="Century" w:cs="Times New Roman"/>
+          <w:color w:val="984806" w:themeColor="accent6" w:themeShade="80"/>
+          <w:szCs w:val="24"/>
+        </w:rPr>
+        <w:t>…;</w:t>
+      </w:r>
+      <w:proofErr w:type="gramEnd"/>
     </w:p>
     <w:p>
       <w:pPr>
@@ -2796,16 +3636,18 @@
           <w:color w:val="984806" w:themeColor="accent6" w:themeShade="80"/>
           <w:szCs w:val="24"/>
         </w:rPr>
-        <w:t>Recommendation…</w:t>
-      </w:r>
-      <w:r>
-        <w:rPr>
-          <w:rFonts w:ascii="Century" w:hAnsi="Century" w:cs="Times New Roman"/>
-          <w:color w:val="984806" w:themeColor="accent6" w:themeShade="80"/>
-          <w:szCs w:val="24"/>
-        </w:rPr>
-        <w:t>;</w:t>
-      </w:r>
+        <w:t>Recommendation</w:t>
+      </w:r>
+      <w:proofErr w:type="gramStart"/>
+      <w:r>
+        <w:rPr>
+          <w:rFonts w:ascii="Century" w:hAnsi="Century" w:cs="Times New Roman"/>
+          <w:color w:val="984806" w:themeColor="accent6" w:themeShade="80"/>
+          <w:szCs w:val="24"/>
+        </w:rPr>
+        <w:t>…;</w:t>
+      </w:r>
+      <w:proofErr w:type="gramEnd"/>
     </w:p>
     <w:p>
       <w:pPr>
@@ -2831,15 +3673,7 @@
           <w:color w:val="984806" w:themeColor="accent6" w:themeShade="80"/>
           <w:szCs w:val="24"/>
         </w:rPr>
-        <w:t>CASA is continued</w:t>
-      </w:r>
-      <w:r>
-        <w:rPr>
-          <w:rFonts w:ascii="Century" w:hAnsi="Century" w:cs="Times New Roman"/>
-          <w:color w:val="984806" w:themeColor="accent6" w:themeShade="80"/>
-          <w:szCs w:val="24"/>
-        </w:rPr>
-        <w:t>…</w:t>
+        <w:t>CASA is continued…</w:t>
       </w:r>
     </w:p>
     <w:p>
@@ -2926,7 +3760,7 @@
           <w:insideH w:val="none" w:sz="0" w:space="0" w:color="auto"/>
           <w:insideV w:val="none" w:sz="0" w:space="0" w:color="auto"/>
         </w:tblBorders>
-        <w:tblLook w:val="04A0"/>
+        <w:tblLook w:val="04A0" w:firstRow="1" w:lastRow="0" w:firstColumn="1" w:lastColumn="0" w:noHBand="0" w:noVBand="1"/>
       </w:tblPr>
       <w:tblGrid>
         <w:gridCol w:w="5666"/>
@@ -3116,11 +3950,7 @@
     </w:p>
     <w:sectPr>
       <w:headerReference w:type="even" r:id="rId8"/>
-      <w:headerReference w:type="default" r:id="rId9"/>
-      <w:footerReference w:type="even" r:id="rId10"/>
-      <w:footerReference w:type="default" r:id="rId11"/>
-      <w:headerReference w:type="first" r:id="rId12"/>
-      <w:footerReference w:type="first" r:id="rId13"/>
+      <w:headerReference w:type="first" r:id="rId9"/>
       <w:pgSz w:w="12240" w:h="15840"/>
       <w:pgMar w:top="1440" w:right="1440" w:bottom="1440" w:left="1440" w:header="708" w:footer="708" w:gutter="0"/>
       <w:cols w:space="708"/>
@@ -3132,8 +3962,8 @@
 </file>
 
 <file path=word/endnotes.xml><?xml version="1.0" encoding="utf-8"?>
-<w:endnotes xmlns:ve="http://schemas.openxmlformats.org/markup-compatibility/2006" xmlns:o="urn:schemas-microsoft-com:office:office" xmlns:r="http://schemas.openxmlformats.org/officeDocument/2006/relationships" xmlns:m="http://schemas.openxmlformats.org/officeDocument/2006/math" xmlns:v="urn:schemas-microsoft-com:vml" xmlns:wp="http://schemas.openxmlformats.org/drawingml/2006/wordprocessingDrawing" xmlns:w10="urn:schemas-microsoft-com:office:word" xmlns:w="http://schemas.openxmlformats.org/wordprocessingml/2006/main" xmlns:wne="http://schemas.microsoft.com/office/word/2006/wordml">
-  <w:endnote w:type="separator" w:id="0">
+<w:endnotes xmlns:wpc="http://schemas.microsoft.com/office/word/2010/wordprocessingCanvas" xmlns:cx="http://schemas.microsoft.com/office/drawing/2014/chartex" xmlns:cx1="http://schemas.microsoft.com/office/drawing/2015/9/8/chartex" xmlns:cx2="http://schemas.microsoft.com/office/drawing/2015/10/21/chartex" xmlns:cx3="http://schemas.microsoft.com/office/drawing/2016/5/9/chartex" xmlns:cx4="http://schemas.microsoft.com/office/drawing/2016/5/10/chartex" xmlns:cx5="http://schemas.microsoft.com/office/drawing/2016/5/11/chartex" xmlns:cx6="http://schemas.microsoft.com/office/drawing/2016/5/12/chartex" xmlns:cx7="http://schemas.microsoft.com/office/drawing/2016/5/13/chartex" xmlns:cx8="http://schemas.microsoft.com/office/drawing/2016/5/14/chartex" xmlns:mc="http://schemas.openxmlformats.org/markup-compatibility/2006" xmlns:aink="http://schemas.microsoft.com/office/drawing/2016/ink" xmlns:am3d="http://schemas.microsoft.com/office/drawing/2017/model3d" xmlns:o="urn:schemas-microsoft-com:office:office" xmlns:oel="http://schemas.microsoft.com/office/2019/extlst" xmlns:r="http://schemas.openxmlformats.org/officeDocument/2006/relationships" xmlns:m="http://schemas.openxmlformats.org/officeDocument/2006/math" xmlns:v="urn:schemas-microsoft-com:vml" xmlns:wp14="http://schemas.microsoft.com/office/word/2010/wordprocessingDrawing" xmlns:wp="http://schemas.openxmlformats.org/drawingml/2006/wordprocessingDrawing" xmlns:w10="urn:schemas-microsoft-com:office:word" xmlns:w="http://schemas.openxmlformats.org/wordprocessingml/2006/main" xmlns:w14="http://schemas.microsoft.com/office/word/2010/wordml" xmlns:w15="http://schemas.microsoft.com/office/word/2012/wordml" xmlns:w16cex="http://schemas.microsoft.com/office/word/2018/wordml/cex" xmlns:w16cid="http://schemas.microsoft.com/office/word/2016/wordml/cid" xmlns:w16="http://schemas.microsoft.com/office/word/2018/wordml" xmlns:w16du="http://schemas.microsoft.com/office/word/2023/wordml/word16du" xmlns:w16sdtdh="http://schemas.microsoft.com/office/word/2020/wordml/sdtdatahash" xmlns:w16se="http://schemas.microsoft.com/office/word/2015/wordml/symex" xmlns:wpg="http://schemas.microsoft.com/office/word/2010/wordprocessingGroup" xmlns:wpi="http://schemas.microsoft.com/office/word/2010/wordprocessingInk" xmlns:wne="http://schemas.microsoft.com/office/word/2006/wordml" xmlns:wps="http://schemas.microsoft.com/office/word/2010/wordprocessingShape" mc:Ignorable="w14 w15 w16se w16cid w16 w16cex w16sdtdh w16du wp14">
+  <w:endnote w:type="separator" w:id="-1">
     <w:p>
       <w:pPr>
         <w:spacing w:line="240" w:lineRule="auto"/>
@@ -3143,7 +3973,7 @@
       </w:r>
     </w:p>
   </w:endnote>
-  <w:endnote w:type="continuationSeparator" w:id="1">
+  <w:endnote w:type="continuationSeparator" w:id="0">
     <w:p>
       <w:pPr>
         <w:spacing w:line="240" w:lineRule="auto"/>
@@ -3156,39 +3986,9 @@
 </w:endnotes>
 </file>
 
-<file path=word/footer1.xml><?xml version="1.0" encoding="utf-8"?>
-<w:ftr xmlns:ve="http://schemas.openxmlformats.org/markup-compatibility/2006" xmlns:o="urn:schemas-microsoft-com:office:office" xmlns:r="http://schemas.openxmlformats.org/officeDocument/2006/relationships" xmlns:m="http://schemas.openxmlformats.org/officeDocument/2006/math" xmlns:v="urn:schemas-microsoft-com:vml" xmlns:wp="http://schemas.openxmlformats.org/drawingml/2006/wordprocessingDrawing" xmlns:w10="urn:schemas-microsoft-com:office:word" xmlns:w="http://schemas.openxmlformats.org/wordprocessingml/2006/main" xmlns:wne="http://schemas.microsoft.com/office/word/2006/wordml">
-  <w:p>
-    <w:pPr>
-      <w:pStyle w:val="Footer"/>
-    </w:pPr>
-  </w:p>
-</w:ftr>
-</file>
-
-<file path=word/footer2.xml><?xml version="1.0" encoding="utf-8"?>
-<w:ftr xmlns:ve="http://schemas.openxmlformats.org/markup-compatibility/2006" xmlns:o="urn:schemas-microsoft-com:office:office" xmlns:r="http://schemas.openxmlformats.org/officeDocument/2006/relationships" xmlns:m="http://schemas.openxmlformats.org/officeDocument/2006/math" xmlns:v="urn:schemas-microsoft-com:vml" xmlns:wp="http://schemas.openxmlformats.org/drawingml/2006/wordprocessingDrawing" xmlns:w10="urn:schemas-microsoft-com:office:word" xmlns:w="http://schemas.openxmlformats.org/wordprocessingml/2006/main" xmlns:wne="http://schemas.microsoft.com/office/word/2006/wordml">
-  <w:p>
-    <w:pPr>
-      <w:pStyle w:val="Footer"/>
-    </w:pPr>
-  </w:p>
-</w:ftr>
-</file>
-
-<file path=word/footer3.xml><?xml version="1.0" encoding="utf-8"?>
-<w:ftr xmlns:ve="http://schemas.openxmlformats.org/markup-compatibility/2006" xmlns:o="urn:schemas-microsoft-com:office:office" xmlns:r="http://schemas.openxmlformats.org/officeDocument/2006/relationships" xmlns:m="http://schemas.openxmlformats.org/officeDocument/2006/math" xmlns:v="urn:schemas-microsoft-com:vml" xmlns:wp="http://schemas.openxmlformats.org/drawingml/2006/wordprocessingDrawing" xmlns:w10="urn:schemas-microsoft-com:office:word" xmlns:w="http://schemas.openxmlformats.org/wordprocessingml/2006/main" xmlns:wne="http://schemas.microsoft.com/office/word/2006/wordml">
-  <w:p>
-    <w:pPr>
-      <w:pStyle w:val="Footer"/>
-    </w:pPr>
-  </w:p>
-</w:ftr>
-</file>
-
 <file path=word/footnotes.xml><?xml version="1.0" encoding="utf-8"?>
-<w:footnotes xmlns:ve="http://schemas.openxmlformats.org/markup-compatibility/2006" xmlns:o="urn:schemas-microsoft-com:office:office" xmlns:r="http://schemas.openxmlformats.org/officeDocument/2006/relationships" xmlns:m="http://schemas.openxmlformats.org/officeDocument/2006/math" xmlns:v="urn:schemas-microsoft-com:vml" xmlns:wp="http://schemas.openxmlformats.org/drawingml/2006/wordprocessingDrawing" xmlns:w10="urn:schemas-microsoft-com:office:word" xmlns:w="http://schemas.openxmlformats.org/wordprocessingml/2006/main" xmlns:wne="http://schemas.microsoft.com/office/word/2006/wordml">
-  <w:footnote w:type="separator" w:id="0">
+<w:footnotes xmlns:wpc="http://schemas.microsoft.com/office/word/2010/wordprocessingCanvas" xmlns:cx="http://schemas.microsoft.com/office/drawing/2014/chartex" xmlns:cx1="http://schemas.microsoft.com/office/drawing/2015/9/8/chartex" xmlns:cx2="http://schemas.microsoft.com/office/drawing/2015/10/21/chartex" xmlns:cx3="http://schemas.microsoft.com/office/drawing/2016/5/9/chartex" xmlns:cx4="http://schemas.microsoft.com/office/drawing/2016/5/10/chartex" xmlns:cx5="http://schemas.microsoft.com/office/drawing/2016/5/11/chartex" xmlns:cx6="http://schemas.microsoft.com/office/drawing/2016/5/12/chartex" xmlns:cx7="http://schemas.microsoft.com/office/drawing/2016/5/13/chartex" xmlns:cx8="http://schemas.microsoft.com/office/drawing/2016/5/14/chartex" xmlns:mc="http://schemas.openxmlformats.org/markup-compatibility/2006" xmlns:aink="http://schemas.microsoft.com/office/drawing/2016/ink" xmlns:am3d="http://schemas.microsoft.com/office/drawing/2017/model3d" xmlns:o="urn:schemas-microsoft-com:office:office" xmlns:oel="http://schemas.microsoft.com/office/2019/extlst" xmlns:r="http://schemas.openxmlformats.org/officeDocument/2006/relationships" xmlns:m="http://schemas.openxmlformats.org/officeDocument/2006/math" xmlns:v="urn:schemas-microsoft-com:vml" xmlns:wp14="http://schemas.microsoft.com/office/word/2010/wordprocessingDrawing" xmlns:wp="http://schemas.openxmlformats.org/drawingml/2006/wordprocessingDrawing" xmlns:w10="urn:schemas-microsoft-com:office:word" xmlns:w="http://schemas.openxmlformats.org/wordprocessingml/2006/main" xmlns:w14="http://schemas.microsoft.com/office/word/2010/wordml" xmlns:w15="http://schemas.microsoft.com/office/word/2012/wordml" xmlns:w16cex="http://schemas.microsoft.com/office/word/2018/wordml/cex" xmlns:w16cid="http://schemas.microsoft.com/office/word/2016/wordml/cid" xmlns:w16="http://schemas.microsoft.com/office/word/2018/wordml" xmlns:w16du="http://schemas.microsoft.com/office/word/2023/wordml/word16du" xmlns:w16sdtdh="http://schemas.microsoft.com/office/word/2020/wordml/sdtdatahash" xmlns:w16se="http://schemas.microsoft.com/office/word/2015/wordml/symex" xmlns:wpg="http://schemas.microsoft.com/office/word/2010/wordprocessingGroup" xmlns:wpi="http://schemas.microsoft.com/office/word/2010/wordprocessingInk" xmlns:wne="http://schemas.microsoft.com/office/word/2006/wordml" xmlns:wps="http://schemas.microsoft.com/office/word/2010/wordprocessingShape" mc:Ignorable="w14 w15 w16se w16cid w16 w16cex w16sdtdh w16du wp14">
+  <w:footnote w:type="separator" w:id="-1">
     <w:p>
       <w:pPr>
         <w:spacing w:line="240" w:lineRule="auto"/>
@@ -3198,7 +3998,7 @@
       </w:r>
     </w:p>
   </w:footnote>
-  <w:footnote w:type="continuationSeparator" w:id="1">
+  <w:footnote w:type="continuationSeparator" w:id="0">
     <w:p>
       <w:pPr>
         <w:spacing w:line="240" w:lineRule="auto"/>
@@ -3212,7 +4012,7 @@
 </file>
 
 <file path=word/header1.xml><?xml version="1.0" encoding="utf-8"?>
-<w:hdr xmlns:ve="http://schemas.openxmlformats.org/markup-compatibility/2006" xmlns:o="urn:schemas-microsoft-com:office:office" xmlns:r="http://schemas.openxmlformats.org/officeDocument/2006/relationships" xmlns:m="http://schemas.openxmlformats.org/officeDocument/2006/math" xmlns:v="urn:schemas-microsoft-com:vml" xmlns:wp="http://schemas.openxmlformats.org/drawingml/2006/wordprocessingDrawing" xmlns:w10="urn:schemas-microsoft-com:office:word" xmlns:w="http://schemas.openxmlformats.org/wordprocessingml/2006/main" xmlns:wne="http://schemas.microsoft.com/office/word/2006/wordml">
+<w:hdr xmlns:wpc="http://schemas.microsoft.com/office/word/2010/wordprocessingCanvas" xmlns:cx="http://schemas.microsoft.com/office/drawing/2014/chartex" xmlns:cx1="http://schemas.microsoft.com/office/drawing/2015/9/8/chartex" xmlns:cx2="http://schemas.microsoft.com/office/drawing/2015/10/21/chartex" xmlns:cx3="http://schemas.microsoft.com/office/drawing/2016/5/9/chartex" xmlns:cx4="http://schemas.microsoft.com/office/drawing/2016/5/10/chartex" xmlns:cx5="http://schemas.microsoft.com/office/drawing/2016/5/11/chartex" xmlns:cx6="http://schemas.microsoft.com/office/drawing/2016/5/12/chartex" xmlns:cx7="http://schemas.microsoft.com/office/drawing/2016/5/13/chartex" xmlns:cx8="http://schemas.microsoft.com/office/drawing/2016/5/14/chartex" xmlns:mc="http://schemas.openxmlformats.org/markup-compatibility/2006" xmlns:aink="http://schemas.microsoft.com/office/drawing/2016/ink" xmlns:am3d="http://schemas.microsoft.com/office/drawing/2017/model3d" xmlns:o="urn:schemas-microsoft-com:office:office" xmlns:oel="http://schemas.microsoft.com/office/2019/extlst" xmlns:r="http://schemas.openxmlformats.org/officeDocument/2006/relationships" xmlns:m="http://schemas.openxmlformats.org/officeDocument/2006/math" xmlns:v="urn:schemas-microsoft-com:vml" xmlns:wp14="http://schemas.microsoft.com/office/word/2010/wordprocessingDrawing" xmlns:wp="http://schemas.openxmlformats.org/drawingml/2006/wordprocessingDrawing" xmlns:w10="urn:schemas-microsoft-com:office:word" xmlns:w="http://schemas.openxmlformats.org/wordprocessingml/2006/main" xmlns:w14="http://schemas.microsoft.com/office/word/2010/wordml" xmlns:w15="http://schemas.microsoft.com/office/word/2012/wordml" xmlns:w16cex="http://schemas.microsoft.com/office/word/2018/wordml/cex" xmlns:w16cid="http://schemas.microsoft.com/office/word/2016/wordml/cid" xmlns:w16="http://schemas.microsoft.com/office/word/2018/wordml" xmlns:w16du="http://schemas.microsoft.com/office/word/2023/wordml/word16du" xmlns:w16sdtdh="http://schemas.microsoft.com/office/word/2020/wordml/sdtdatahash" xmlns:w16se="http://schemas.microsoft.com/office/word/2015/wordml/symex" xmlns:wpg="http://schemas.microsoft.com/office/word/2010/wordprocessingGroup" xmlns:wpi="http://schemas.microsoft.com/office/word/2010/wordprocessingInk" xmlns:wne="http://schemas.microsoft.com/office/word/2006/wordml" xmlns:wps="http://schemas.microsoft.com/office/word/2010/wordprocessingShape" mc:Ignorable="w14 w15 w16se w16cid w16 w16cex w16sdtdh w16du wp14">
   <w:p>
     <w:pPr>
       <w:pStyle w:val="Header"/>
@@ -3222,7 +4022,7 @@
         <w:noProof/>
         <w:lang w:eastAsia="en-CA"/>
       </w:rPr>
-      <w:pict>
+      <w:pict w14:anchorId="3F8A86A9">
         <v:shapetype id="_x0000_t75" coordsize="21600,21600" o:spt="75" o:preferrelative="t" path="m@4@5l@4@11@9@11@9@5xe" filled="f" stroked="f">
           <v:stroke joinstyle="miter"/>
           <v:formulas>
@@ -3253,17 +4053,7 @@
 </file>
 
 <file path=word/header2.xml><?xml version="1.0" encoding="utf-8"?>
-<w:hdr xmlns:ve="http://schemas.openxmlformats.org/markup-compatibility/2006" xmlns:o="urn:schemas-microsoft-com:office:office" xmlns:r="http://schemas.openxmlformats.org/officeDocument/2006/relationships" xmlns:m="http://schemas.openxmlformats.org/officeDocument/2006/math" xmlns:v="urn:schemas-microsoft-com:vml" xmlns:wp="http://schemas.openxmlformats.org/drawingml/2006/wordprocessingDrawing" xmlns:w10="urn:schemas-microsoft-com:office:word" xmlns:w="http://schemas.openxmlformats.org/wordprocessingml/2006/main" xmlns:wne="http://schemas.microsoft.com/office/word/2006/wordml">
-  <w:p>
-    <w:pPr>
-      <w:pStyle w:val="Header"/>
-    </w:pPr>
-  </w:p>
-</w:hdr>
-</file>
-
-<file path=word/header3.xml><?xml version="1.0" encoding="utf-8"?>
-<w:hdr xmlns:ve="http://schemas.openxmlformats.org/markup-compatibility/2006" xmlns:o="urn:schemas-microsoft-com:office:office" xmlns:r="http://schemas.openxmlformats.org/officeDocument/2006/relationships" xmlns:m="http://schemas.openxmlformats.org/officeDocument/2006/math" xmlns:v="urn:schemas-microsoft-com:vml" xmlns:wp="http://schemas.openxmlformats.org/drawingml/2006/wordprocessingDrawing" xmlns:w10="urn:schemas-microsoft-com:office:word" xmlns:w="http://schemas.openxmlformats.org/wordprocessingml/2006/main" xmlns:wne="http://schemas.microsoft.com/office/word/2006/wordml">
+<w:hdr xmlns:wpc="http://schemas.microsoft.com/office/word/2010/wordprocessingCanvas" xmlns:cx="http://schemas.microsoft.com/office/drawing/2014/chartex" xmlns:cx1="http://schemas.microsoft.com/office/drawing/2015/9/8/chartex" xmlns:cx2="http://schemas.microsoft.com/office/drawing/2015/10/21/chartex" xmlns:cx3="http://schemas.microsoft.com/office/drawing/2016/5/9/chartex" xmlns:cx4="http://schemas.microsoft.com/office/drawing/2016/5/10/chartex" xmlns:cx5="http://schemas.microsoft.com/office/drawing/2016/5/11/chartex" xmlns:cx6="http://schemas.microsoft.com/office/drawing/2016/5/12/chartex" xmlns:cx7="http://schemas.microsoft.com/office/drawing/2016/5/13/chartex" xmlns:cx8="http://schemas.microsoft.com/office/drawing/2016/5/14/chartex" xmlns:mc="http://schemas.openxmlformats.org/markup-compatibility/2006" xmlns:aink="http://schemas.microsoft.com/office/drawing/2016/ink" xmlns:am3d="http://schemas.microsoft.com/office/drawing/2017/model3d" xmlns:o="urn:schemas-microsoft-com:office:office" xmlns:oel="http://schemas.microsoft.com/office/2019/extlst" xmlns:r="http://schemas.openxmlformats.org/officeDocument/2006/relationships" xmlns:m="http://schemas.openxmlformats.org/officeDocument/2006/math" xmlns:v="urn:schemas-microsoft-com:vml" xmlns:wp14="http://schemas.microsoft.com/office/word/2010/wordprocessingDrawing" xmlns:wp="http://schemas.openxmlformats.org/drawingml/2006/wordprocessingDrawing" xmlns:w10="urn:schemas-microsoft-com:office:word" xmlns:w="http://schemas.openxmlformats.org/wordprocessingml/2006/main" xmlns:w14="http://schemas.microsoft.com/office/word/2010/wordml" xmlns:w15="http://schemas.microsoft.com/office/word/2012/wordml" xmlns:w16cex="http://schemas.microsoft.com/office/word/2018/wordml/cex" xmlns:w16cid="http://schemas.microsoft.com/office/word/2016/wordml/cid" xmlns:w16="http://schemas.microsoft.com/office/word/2018/wordml" xmlns:w16du="http://schemas.microsoft.com/office/word/2023/wordml/word16du" xmlns:w16sdtdh="http://schemas.microsoft.com/office/word/2020/wordml/sdtdatahash" xmlns:w16se="http://schemas.microsoft.com/office/word/2015/wordml/symex" xmlns:wpg="http://schemas.microsoft.com/office/word/2010/wordprocessingGroup" xmlns:wpi="http://schemas.microsoft.com/office/word/2010/wordprocessingInk" xmlns:wne="http://schemas.microsoft.com/office/word/2006/wordml" xmlns:wps="http://schemas.microsoft.com/office/word/2010/wordprocessingShape" mc:Ignorable="w14 w15 w16se w16cid w16 w16cex w16sdtdh w16du wp14">
   <w:p>
     <w:pPr>
       <w:pStyle w:val="Header"/>
@@ -3273,7 +4063,7 @@
         <w:noProof/>
         <w:lang w:val="en-US"/>
       </w:rPr>
-      <w:pict>
+      <w:pict w14:anchorId="405CCA73">
         <v:group id="Group 8" o:spid="_x0000_s1026" style="position:absolute;margin-left:169.8pt;margin-top:28.85pt;width:392.4pt;height:59.85pt;z-index:251656704" coordorigin="7082,1451" coordsize="4685,419" o:gfxdata="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">
           <v:shapetype id="_x0000_t202" coordsize="21600,21600" o:spt="202" path="m,l,21600r21600,l21600,xe">
             <v:stroke joinstyle="miter"/>
@@ -3363,7 +4153,18 @@
                       <w:sz w:val="18"/>
                       <w:szCs w:val="18"/>
                     </w:rPr>
-                    <w:t>YOUR CASA ORG’S NUMBER</w:t>
+                    <w:t xml:space="preserve">YOUR CASA ORG’S </w:t>
+                  </w:r>
+                  <w:proofErr w:type="spellStart"/>
+                  <w:proofErr w:type="gramStart"/>
+                  <w:r>
+                    <w:rPr>
+                      <w:rFonts w:ascii="Century" w:hAnsi="Century"/>
+                      <w:color w:val="1F497D" w:themeColor="text2"/>
+                      <w:sz w:val="18"/>
+                      <w:szCs w:val="18"/>
+                    </w:rPr>
+                    <w:t>NUMBER</w:t>
                   </w:r>
                   <w:r>
                     <w:rPr>
@@ -3388,7 +4189,17 @@
                       <w:color w:val="1F497D" w:themeColor="text2"/>
                       <w:sz w:val="18"/>
                     </w:rPr>
-                    <w:t>R CASA ORG’S WEBSITE</w:t>
+                    <w:t>R</w:t>
+                  </w:r>
+                  <w:proofErr w:type="spellEnd"/>
+                  <w:proofErr w:type="gramEnd"/>
+                  <w:r>
+                    <w:rPr>
+                      <w:rFonts w:ascii="Century" w:hAnsi="Century"/>
+                      <w:color w:val="1F497D" w:themeColor="text2"/>
+                      <w:sz w:val="18"/>
+                    </w:rPr>
+                    <w:t xml:space="preserve"> CASA ORG’S WEBSITE</w:t>
                   </w:r>
                 </w:p>
               </w:txbxContent>
@@ -3404,7 +4215,7 @@
         <w:lang w:val="en-US"/>
       </w:rPr>
       <w:drawing>
-        <wp:inline distT="0" distB="0" distL="0" distR="0">
+        <wp:inline distT="0" distB="0" distL="0" distR="0" wp14:anchorId="42CF7B70" wp14:editId="2CBF537A">
           <wp:extent cx="1977390" cy="939260"/>
           <wp:effectExtent l="19050" t="0" r="3810" b="0"/>
           <wp:docPr id="2" name="Picture 1" descr="default_logo.png"/>
@@ -3449,7 +4260,7 @@
         <w:noProof/>
         <w:lang w:val="en-US"/>
       </w:rPr>
-      <w:pict>
+      <w:pict w14:anchorId="42F2365A">
         <v:shapetype id="_x0000_t32" coordsize="21600,21600" o:spt="32" o:oned="t" path="m,l21600,21600e" filled="f">
           <v:path arrowok="t" fillok="f" o:connecttype="none"/>
           <o:lock v:ext="edit" shapetype="t"/>
@@ -3462,8 +4273,8 @@
 </file>
 
 <file path=word/numbering.xml><?xml version="1.0" encoding="utf-8"?>
-<w:numbering xmlns:ve="http://schemas.openxmlformats.org/markup-compatibility/2006" xmlns:o="urn:schemas-microsoft-com:office:office" xmlns:r="http://schemas.openxmlformats.org/officeDocument/2006/relationships" xmlns:m="http://schemas.openxmlformats.org/officeDocument/2006/math" xmlns:v="urn:schemas-microsoft-com:vml" xmlns:wp="http://schemas.openxmlformats.org/drawingml/2006/wordprocessingDrawing" xmlns:w10="urn:schemas-microsoft-com:office:word" xmlns:w="http://schemas.openxmlformats.org/wordprocessingml/2006/main" xmlns:wne="http://schemas.microsoft.com/office/word/2006/wordml">
-  <w:abstractNum w:abstractNumId="0">
+<w:numbering xmlns:wpc="http://schemas.microsoft.com/office/word/2010/wordprocessingCanvas" xmlns:cx="http://schemas.microsoft.com/office/drawing/2014/chartex" xmlns:cx1="http://schemas.microsoft.com/office/drawing/2015/9/8/chartex" xmlns:cx2="http://schemas.microsoft.com/office/drawing/2015/10/21/chartex" xmlns:cx3="http://schemas.microsoft.com/office/drawing/2016/5/9/chartex" xmlns:cx4="http://schemas.microsoft.com/office/drawing/2016/5/10/chartex" xmlns:cx5="http://schemas.microsoft.com/office/drawing/2016/5/11/chartex" xmlns:cx6="http://schemas.microsoft.com/office/drawing/2016/5/12/chartex" xmlns:cx7="http://schemas.microsoft.com/office/drawing/2016/5/13/chartex" xmlns:cx8="http://schemas.microsoft.com/office/drawing/2016/5/14/chartex" xmlns:mc="http://schemas.openxmlformats.org/markup-compatibility/2006" xmlns:aink="http://schemas.microsoft.com/office/drawing/2016/ink" xmlns:am3d="http://schemas.microsoft.com/office/drawing/2017/model3d" xmlns:o="urn:schemas-microsoft-com:office:office" xmlns:oel="http://schemas.microsoft.com/office/2019/extlst" xmlns:r="http://schemas.openxmlformats.org/officeDocument/2006/relationships" xmlns:m="http://schemas.openxmlformats.org/officeDocument/2006/math" xmlns:v="urn:schemas-microsoft-com:vml" xmlns:wp14="http://schemas.microsoft.com/office/word/2010/wordprocessingDrawing" xmlns:wp="http://schemas.openxmlformats.org/drawingml/2006/wordprocessingDrawing" xmlns:w10="urn:schemas-microsoft-com:office:word" xmlns:w="http://schemas.openxmlformats.org/wordprocessingml/2006/main" xmlns:w14="http://schemas.microsoft.com/office/word/2010/wordml" xmlns:w15="http://schemas.microsoft.com/office/word/2012/wordml" xmlns:w16cex="http://schemas.microsoft.com/office/word/2018/wordml/cex" xmlns:w16cid="http://schemas.microsoft.com/office/word/2016/wordml/cid" xmlns:w16="http://schemas.microsoft.com/office/word/2018/wordml" xmlns:w16du="http://schemas.microsoft.com/office/word/2023/wordml/word16du" xmlns:w16sdtdh="http://schemas.microsoft.com/office/word/2020/wordml/sdtdatahash" xmlns:w16se="http://schemas.microsoft.com/office/word/2015/wordml/symex" xmlns:wpg="http://schemas.microsoft.com/office/word/2010/wordprocessingGroup" xmlns:wpi="http://schemas.microsoft.com/office/word/2010/wordprocessingInk" xmlns:wne="http://schemas.microsoft.com/office/word/2006/wordml" xmlns:wps="http://schemas.microsoft.com/office/word/2010/wordprocessingShape" mc:Ignorable="w14 w15 w16se w16cid w16 w16cex w16sdtdh w16du wp14">
+  <w:abstractNum w:abstractNumId="0" w15:restartNumberingAfterBreak="0">
     <w:nsid w:val="132A5854"/>
     <w:multiLevelType w:val="hybridMultilevel"/>
     <w:tmpl w:val="D878F0EA"/>
@@ -3579,7 +4390,7 @@
       </w:pPr>
     </w:lvl>
   </w:abstractNum>
-  <w:abstractNum w:abstractNumId="1">
+  <w:abstractNum w:abstractNumId="1" w15:restartNumberingAfterBreak="0">
     <w:nsid w:val="38E27921"/>
     <w:multiLevelType w:val="hybridMultilevel"/>
     <w:tmpl w:val="598A5E00"/>
@@ -3692,7 +4503,232 @@
       </w:rPr>
     </w:lvl>
   </w:abstractNum>
-  <w:abstractNum w:abstractNumId="2">
+  <w:abstractNum w:abstractNumId="2" w15:restartNumberingAfterBreak="0">
+    <w:nsid w:val="463C1C24"/>
+    <w:multiLevelType w:val="hybridMultilevel"/>
+    <w:tmpl w:val="544C802C"/>
+    <w:lvl w:ilvl="0" w:tplc="63121DC4">
+      <w:numFmt w:val="bullet"/>
+      <w:lvlText w:val="-"/>
+      <w:lvlJc w:val="left"/>
+      <w:pPr>
+        <w:ind w:left="720" w:hanging="360"/>
+      </w:pPr>
+      <w:rPr>
+        <w:rFonts w:ascii="Times New Roman" w:eastAsiaTheme="minorHAnsi" w:hAnsi="Times New Roman" w:cs="Times New Roman" w:hint="default"/>
+      </w:rPr>
+    </w:lvl>
+    <w:lvl w:ilvl="1" w:tplc="04090003" w:tentative="1">
+      <w:start w:val="1"/>
+      <w:numFmt w:val="bullet"/>
+      <w:lvlText w:val="o"/>
+      <w:lvlJc w:val="left"/>
+      <w:pPr>
+        <w:ind w:left="1440" w:hanging="360"/>
+      </w:pPr>
+      <w:rPr>
+        <w:rFonts w:ascii="Courier New" w:hAnsi="Courier New" w:cs="Courier New" w:hint="default"/>
+      </w:rPr>
+    </w:lvl>
+    <w:lvl w:ilvl="2" w:tplc="04090005" w:tentative="1">
+      <w:start w:val="1"/>
+      <w:numFmt w:val="bullet"/>
+      <w:lvlText w:val=""/>
+      <w:lvlJc w:val="left"/>
+      <w:pPr>
+        <w:ind w:left="2160" w:hanging="360"/>
+      </w:pPr>
+      <w:rPr>
+        <w:rFonts w:ascii="Wingdings" w:hAnsi="Wingdings" w:hint="default"/>
+      </w:rPr>
+    </w:lvl>
+    <w:lvl w:ilvl="3" w:tplc="04090001" w:tentative="1">
+      <w:start w:val="1"/>
+      <w:numFmt w:val="bullet"/>
+      <w:lvlText w:val=""/>
+      <w:lvlJc w:val="left"/>
+      <w:pPr>
+        <w:ind w:left="2880" w:hanging="360"/>
+      </w:pPr>
+      <w:rPr>
+        <w:rFonts w:ascii="Symbol" w:hAnsi="Symbol" w:hint="default"/>
+      </w:rPr>
+    </w:lvl>
+    <w:lvl w:ilvl="4" w:tplc="04090003" w:tentative="1">
+      <w:start w:val="1"/>
+      <w:numFmt w:val="bullet"/>
+      <w:lvlText w:val="o"/>
+      <w:lvlJc w:val="left"/>
+      <w:pPr>
+        <w:ind w:left="3600" w:hanging="360"/>
+      </w:pPr>
+      <w:rPr>
+        <w:rFonts w:ascii="Courier New" w:hAnsi="Courier New" w:cs="Courier New" w:hint="default"/>
+      </w:rPr>
+    </w:lvl>
+    <w:lvl w:ilvl="5" w:tplc="04090005" w:tentative="1">
+      <w:start w:val="1"/>
+      <w:numFmt w:val="bullet"/>
+      <w:lvlText w:val=""/>
+      <w:lvlJc w:val="left"/>
+      <w:pPr>
+        <w:ind w:left="4320" w:hanging="360"/>
+      </w:pPr>
+      <w:rPr>
+        <w:rFonts w:ascii="Wingdings" w:hAnsi="Wingdings" w:hint="default"/>
+      </w:rPr>
+    </w:lvl>
+    <w:lvl w:ilvl="6" w:tplc="04090001" w:tentative="1">
+      <w:start w:val="1"/>
+      <w:numFmt w:val="bullet"/>
+      <w:lvlText w:val=""/>
+      <w:lvlJc w:val="left"/>
+      <w:pPr>
+        <w:ind w:left="5040" w:hanging="360"/>
+      </w:pPr>
+      <w:rPr>
+        <w:rFonts w:ascii="Symbol" w:hAnsi="Symbol" w:hint="default"/>
+      </w:rPr>
+    </w:lvl>
+    <w:lvl w:ilvl="7" w:tplc="04090003" w:tentative="1">
+      <w:start w:val="1"/>
+      <w:numFmt w:val="bullet"/>
+      <w:lvlText w:val="o"/>
+      <w:lvlJc w:val="left"/>
+      <w:pPr>
+        <w:ind w:left="5760" w:hanging="360"/>
+      </w:pPr>
+      <w:rPr>
+        <w:rFonts w:ascii="Courier New" w:hAnsi="Courier New" w:cs="Courier New" w:hint="default"/>
+      </w:rPr>
+    </w:lvl>
+    <w:lvl w:ilvl="8" w:tplc="04090005" w:tentative="1">
+      <w:start w:val="1"/>
+      <w:numFmt w:val="bullet"/>
+      <w:lvlText w:val=""/>
+      <w:lvlJc w:val="left"/>
+      <w:pPr>
+        <w:ind w:left="6480" w:hanging="360"/>
+      </w:pPr>
+      <w:rPr>
+        <w:rFonts w:ascii="Wingdings" w:hAnsi="Wingdings" w:hint="default"/>
+      </w:rPr>
+    </w:lvl>
+  </w:abstractNum>
+  <w:abstractNum w:abstractNumId="3" w15:restartNumberingAfterBreak="0">
+    <w:nsid w:val="5D183D43"/>
+    <w:multiLevelType w:val="hybridMultilevel"/>
+    <w:tmpl w:val="451E0A9A"/>
+    <w:lvl w:ilvl="0" w:tplc="04090001">
+      <w:start w:val="1"/>
+      <w:numFmt w:val="bullet"/>
+      <w:lvlText w:val=""/>
+      <w:lvlJc w:val="left"/>
+      <w:pPr>
+        <w:ind w:left="720" w:hanging="360"/>
+      </w:pPr>
+      <w:rPr>
+        <w:rFonts w:ascii="Symbol" w:hAnsi="Symbol" w:hint="default"/>
+      </w:rPr>
+    </w:lvl>
+    <w:lvl w:ilvl="1" w:tplc="FFFFFFFF" w:tentative="1">
+      <w:start w:val="1"/>
+      <w:numFmt w:val="bullet"/>
+      <w:lvlText w:val="o"/>
+      <w:lvlJc w:val="left"/>
+      <w:pPr>
+        <w:ind w:left="1440" w:hanging="360"/>
+      </w:pPr>
+      <w:rPr>
+        <w:rFonts w:ascii="Courier New" w:hAnsi="Courier New" w:cs="Courier New" w:hint="default"/>
+      </w:rPr>
+    </w:lvl>
+    <w:lvl w:ilvl="2" w:tplc="FFFFFFFF" w:tentative="1">
+      <w:start w:val="1"/>
+      <w:numFmt w:val="bullet"/>
+      <w:lvlText w:val=""/>
+      <w:lvlJc w:val="left"/>
+      <w:pPr>
+        <w:ind w:left="2160" w:hanging="360"/>
+      </w:pPr>
+      <w:rPr>
+        <w:rFonts w:ascii="Wingdings" w:hAnsi="Wingdings" w:hint="default"/>
+      </w:rPr>
+    </w:lvl>
+    <w:lvl w:ilvl="3" w:tplc="FFFFFFFF" w:tentative="1">
+      <w:start w:val="1"/>
+      <w:numFmt w:val="bullet"/>
+      <w:lvlText w:val=""/>
+      <w:lvlJc w:val="left"/>
+      <w:pPr>
+        <w:ind w:left="2880" w:hanging="360"/>
+      </w:pPr>
+      <w:rPr>
+        <w:rFonts w:ascii="Symbol" w:hAnsi="Symbol" w:hint="default"/>
+      </w:rPr>
+    </w:lvl>
+    <w:lvl w:ilvl="4" w:tplc="FFFFFFFF" w:tentative="1">
+      <w:start w:val="1"/>
+      <w:numFmt w:val="bullet"/>
+      <w:lvlText w:val="o"/>
+      <w:lvlJc w:val="left"/>
+      <w:pPr>
+        <w:ind w:left="3600" w:hanging="360"/>
+      </w:pPr>
+      <w:rPr>
+        <w:rFonts w:ascii="Courier New" w:hAnsi="Courier New" w:cs="Courier New" w:hint="default"/>
+      </w:rPr>
+    </w:lvl>
+    <w:lvl w:ilvl="5" w:tplc="FFFFFFFF" w:tentative="1">
+      <w:start w:val="1"/>
+      <w:numFmt w:val="bullet"/>
+      <w:lvlText w:val=""/>
+      <w:lvlJc w:val="left"/>
+      <w:pPr>
+        <w:ind w:left="4320" w:hanging="360"/>
+      </w:pPr>
+      <w:rPr>
+        <w:rFonts w:ascii="Wingdings" w:hAnsi="Wingdings" w:hint="default"/>
+      </w:rPr>
+    </w:lvl>
+    <w:lvl w:ilvl="6" w:tplc="FFFFFFFF" w:tentative="1">
+      <w:start w:val="1"/>
+      <w:numFmt w:val="bullet"/>
+      <w:lvlText w:val=""/>
+      <w:lvlJc w:val="left"/>
+      <w:pPr>
+        <w:ind w:left="5040" w:hanging="360"/>
+      </w:pPr>
+      <w:rPr>
+        <w:rFonts w:ascii="Symbol" w:hAnsi="Symbol" w:hint="default"/>
+      </w:rPr>
+    </w:lvl>
+    <w:lvl w:ilvl="7" w:tplc="FFFFFFFF" w:tentative="1">
+      <w:start w:val="1"/>
+      <w:numFmt w:val="bullet"/>
+      <w:lvlText w:val="o"/>
+      <w:lvlJc w:val="left"/>
+      <w:pPr>
+        <w:ind w:left="5760" w:hanging="360"/>
+      </w:pPr>
+      <w:rPr>
+        <w:rFonts w:ascii="Courier New" w:hAnsi="Courier New" w:cs="Courier New" w:hint="default"/>
+      </w:rPr>
+    </w:lvl>
+    <w:lvl w:ilvl="8" w:tplc="FFFFFFFF" w:tentative="1">
+      <w:start w:val="1"/>
+      <w:numFmt w:val="bullet"/>
+      <w:lvlText w:val=""/>
+      <w:lvlJc w:val="left"/>
+      <w:pPr>
+        <w:ind w:left="6480" w:hanging="360"/>
+      </w:pPr>
+      <w:rPr>
+        <w:rFonts w:ascii="Wingdings" w:hAnsi="Wingdings" w:hint="default"/>
+      </w:rPr>
+    </w:lvl>
+  </w:abstractNum>
+  <w:abstractNum w:abstractNumId="4" w15:restartNumberingAfterBreak="0">
     <w:nsid w:val="5D5F3EA0"/>
     <w:multiLevelType w:val="hybridMultilevel"/>
     <w:tmpl w:val="76C85BA8"/>
@@ -3805,7 +4841,232 @@
       </w:rPr>
     </w:lvl>
   </w:abstractNum>
-  <w:abstractNum w:abstractNumId="3">
+  <w:abstractNum w:abstractNumId="5" w15:restartNumberingAfterBreak="0">
+    <w:nsid w:val="762009F7"/>
+    <w:multiLevelType w:val="hybridMultilevel"/>
+    <w:tmpl w:val="FDE4B818"/>
+    <w:lvl w:ilvl="0" w:tplc="04090001">
+      <w:start w:val="1"/>
+      <w:numFmt w:val="bullet"/>
+      <w:lvlText w:val=""/>
+      <w:lvlJc w:val="left"/>
+      <w:pPr>
+        <w:ind w:left="720" w:hanging="360"/>
+      </w:pPr>
+      <w:rPr>
+        <w:rFonts w:ascii="Symbol" w:hAnsi="Symbol" w:hint="default"/>
+      </w:rPr>
+    </w:lvl>
+    <w:lvl w:ilvl="1" w:tplc="04090003" w:tentative="1">
+      <w:start w:val="1"/>
+      <w:numFmt w:val="bullet"/>
+      <w:lvlText w:val="o"/>
+      <w:lvlJc w:val="left"/>
+      <w:pPr>
+        <w:ind w:left="1440" w:hanging="360"/>
+      </w:pPr>
+      <w:rPr>
+        <w:rFonts w:ascii="Courier New" w:hAnsi="Courier New" w:cs="Courier New" w:hint="default"/>
+      </w:rPr>
+    </w:lvl>
+    <w:lvl w:ilvl="2" w:tplc="04090005" w:tentative="1">
+      <w:start w:val="1"/>
+      <w:numFmt w:val="bullet"/>
+      <w:lvlText w:val=""/>
+      <w:lvlJc w:val="left"/>
+      <w:pPr>
+        <w:ind w:left="2160" w:hanging="360"/>
+      </w:pPr>
+      <w:rPr>
+        <w:rFonts w:ascii="Wingdings" w:hAnsi="Wingdings" w:hint="default"/>
+      </w:rPr>
+    </w:lvl>
+    <w:lvl w:ilvl="3" w:tplc="04090001" w:tentative="1">
+      <w:start w:val="1"/>
+      <w:numFmt w:val="bullet"/>
+      <w:lvlText w:val=""/>
+      <w:lvlJc w:val="left"/>
+      <w:pPr>
+        <w:ind w:left="2880" w:hanging="360"/>
+      </w:pPr>
+      <w:rPr>
+        <w:rFonts w:ascii="Symbol" w:hAnsi="Symbol" w:hint="default"/>
+      </w:rPr>
+    </w:lvl>
+    <w:lvl w:ilvl="4" w:tplc="04090003" w:tentative="1">
+      <w:start w:val="1"/>
+      <w:numFmt w:val="bullet"/>
+      <w:lvlText w:val="o"/>
+      <w:lvlJc w:val="left"/>
+      <w:pPr>
+        <w:ind w:left="3600" w:hanging="360"/>
+      </w:pPr>
+      <w:rPr>
+        <w:rFonts w:ascii="Courier New" w:hAnsi="Courier New" w:cs="Courier New" w:hint="default"/>
+      </w:rPr>
+    </w:lvl>
+    <w:lvl w:ilvl="5" w:tplc="04090005" w:tentative="1">
+      <w:start w:val="1"/>
+      <w:numFmt w:val="bullet"/>
+      <w:lvlText w:val=""/>
+      <w:lvlJc w:val="left"/>
+      <w:pPr>
+        <w:ind w:left="4320" w:hanging="360"/>
+      </w:pPr>
+      <w:rPr>
+        <w:rFonts w:ascii="Wingdings" w:hAnsi="Wingdings" w:hint="default"/>
+      </w:rPr>
+    </w:lvl>
+    <w:lvl w:ilvl="6" w:tplc="04090001" w:tentative="1">
+      <w:start w:val="1"/>
+      <w:numFmt w:val="bullet"/>
+      <w:lvlText w:val=""/>
+      <w:lvlJc w:val="left"/>
+      <w:pPr>
+        <w:ind w:left="5040" w:hanging="360"/>
+      </w:pPr>
+      <w:rPr>
+        <w:rFonts w:ascii="Symbol" w:hAnsi="Symbol" w:hint="default"/>
+      </w:rPr>
+    </w:lvl>
+    <w:lvl w:ilvl="7" w:tplc="04090003" w:tentative="1">
+      <w:start w:val="1"/>
+      <w:numFmt w:val="bullet"/>
+      <w:lvlText w:val="o"/>
+      <w:lvlJc w:val="left"/>
+      <w:pPr>
+        <w:ind w:left="5760" w:hanging="360"/>
+      </w:pPr>
+      <w:rPr>
+        <w:rFonts w:ascii="Courier New" w:hAnsi="Courier New" w:cs="Courier New" w:hint="default"/>
+      </w:rPr>
+    </w:lvl>
+    <w:lvl w:ilvl="8" w:tplc="04090005" w:tentative="1">
+      <w:start w:val="1"/>
+      <w:numFmt w:val="bullet"/>
+      <w:lvlText w:val=""/>
+      <w:lvlJc w:val="left"/>
+      <w:pPr>
+        <w:ind w:left="6480" w:hanging="360"/>
+      </w:pPr>
+      <w:rPr>
+        <w:rFonts w:ascii="Wingdings" w:hAnsi="Wingdings" w:hint="default"/>
+      </w:rPr>
+    </w:lvl>
+  </w:abstractNum>
+  <w:abstractNum w:abstractNumId="6" w15:restartNumberingAfterBreak="0">
+    <w:nsid w:val="76DA6237"/>
+    <w:multiLevelType w:val="hybridMultilevel"/>
+    <w:tmpl w:val="27007AFA"/>
+    <w:lvl w:ilvl="0" w:tplc="63121DC4">
+      <w:numFmt w:val="bullet"/>
+      <w:lvlText w:val="-"/>
+      <w:lvlJc w:val="left"/>
+      <w:pPr>
+        <w:ind w:left="720" w:hanging="360"/>
+      </w:pPr>
+      <w:rPr>
+        <w:rFonts w:ascii="Times New Roman" w:eastAsiaTheme="minorHAnsi" w:hAnsi="Times New Roman" w:cs="Times New Roman" w:hint="default"/>
+      </w:rPr>
+    </w:lvl>
+    <w:lvl w:ilvl="1" w:tplc="04090003" w:tentative="1">
+      <w:start w:val="1"/>
+      <w:numFmt w:val="bullet"/>
+      <w:lvlText w:val="o"/>
+      <w:lvlJc w:val="left"/>
+      <w:pPr>
+        <w:ind w:left="1440" w:hanging="360"/>
+      </w:pPr>
+      <w:rPr>
+        <w:rFonts w:ascii="Courier New" w:hAnsi="Courier New" w:cs="Courier New" w:hint="default"/>
+      </w:rPr>
+    </w:lvl>
+    <w:lvl w:ilvl="2" w:tplc="04090005" w:tentative="1">
+      <w:start w:val="1"/>
+      <w:numFmt w:val="bullet"/>
+      <w:lvlText w:val=""/>
+      <w:lvlJc w:val="left"/>
+      <w:pPr>
+        <w:ind w:left="2160" w:hanging="360"/>
+      </w:pPr>
+      <w:rPr>
+        <w:rFonts w:ascii="Wingdings" w:hAnsi="Wingdings" w:hint="default"/>
+      </w:rPr>
+    </w:lvl>
+    <w:lvl w:ilvl="3" w:tplc="04090001" w:tentative="1">
+      <w:start w:val="1"/>
+      <w:numFmt w:val="bullet"/>
+      <w:lvlText w:val=""/>
+      <w:lvlJc w:val="left"/>
+      <w:pPr>
+        <w:ind w:left="2880" w:hanging="360"/>
+      </w:pPr>
+      <w:rPr>
+        <w:rFonts w:ascii="Symbol" w:hAnsi="Symbol" w:hint="default"/>
+      </w:rPr>
+    </w:lvl>
+    <w:lvl w:ilvl="4" w:tplc="04090003" w:tentative="1">
+      <w:start w:val="1"/>
+      <w:numFmt w:val="bullet"/>
+      <w:lvlText w:val="o"/>
+      <w:lvlJc w:val="left"/>
+      <w:pPr>
+        <w:ind w:left="3600" w:hanging="360"/>
+      </w:pPr>
+      <w:rPr>
+        <w:rFonts w:ascii="Courier New" w:hAnsi="Courier New" w:cs="Courier New" w:hint="default"/>
+      </w:rPr>
+    </w:lvl>
+    <w:lvl w:ilvl="5" w:tplc="04090005" w:tentative="1">
+      <w:start w:val="1"/>
+      <w:numFmt w:val="bullet"/>
+      <w:lvlText w:val=""/>
+      <w:lvlJc w:val="left"/>
+      <w:pPr>
+        <w:ind w:left="4320" w:hanging="360"/>
+      </w:pPr>
+      <w:rPr>
+        <w:rFonts w:ascii="Wingdings" w:hAnsi="Wingdings" w:hint="default"/>
+      </w:rPr>
+    </w:lvl>
+    <w:lvl w:ilvl="6" w:tplc="04090001" w:tentative="1">
+      <w:start w:val="1"/>
+      <w:numFmt w:val="bullet"/>
+      <w:lvlText w:val=""/>
+      <w:lvlJc w:val="left"/>
+      <w:pPr>
+        <w:ind w:left="5040" w:hanging="360"/>
+      </w:pPr>
+      <w:rPr>
+        <w:rFonts w:ascii="Symbol" w:hAnsi="Symbol" w:hint="default"/>
+      </w:rPr>
+    </w:lvl>
+    <w:lvl w:ilvl="7" w:tplc="04090003" w:tentative="1">
+      <w:start w:val="1"/>
+      <w:numFmt w:val="bullet"/>
+      <w:lvlText w:val="o"/>
+      <w:lvlJc w:val="left"/>
+      <w:pPr>
+        <w:ind w:left="5760" w:hanging="360"/>
+      </w:pPr>
+      <w:rPr>
+        <w:rFonts w:ascii="Courier New" w:hAnsi="Courier New" w:cs="Courier New" w:hint="default"/>
+      </w:rPr>
+    </w:lvl>
+    <w:lvl w:ilvl="8" w:tplc="04090005" w:tentative="1">
+      <w:start w:val="1"/>
+      <w:numFmt w:val="bullet"/>
+      <w:lvlText w:val=""/>
+      <w:lvlJc w:val="left"/>
+      <w:pPr>
+        <w:ind w:left="6480" w:hanging="360"/>
+      </w:pPr>
+      <w:rPr>
+        <w:rFonts w:ascii="Wingdings" w:hAnsi="Wingdings" w:hint="default"/>
+      </w:rPr>
+    </w:lvl>
+  </w:abstractNum>
+  <w:abstractNum w:abstractNumId="7" w15:restartNumberingAfterBreak="0">
     <w:nsid w:val="7AF96306"/>
     <w:multiLevelType w:val="hybridMultilevel"/>
     <w:tmpl w:val="D878F0EA"/>
@@ -3921,23 +5182,35 @@
       </w:pPr>
     </w:lvl>
   </w:abstractNum>
-  <w:num w:numId="1">
+  <w:num w:numId="1" w16cid:durableId="1082608051">
+    <w:abstractNumId w:val="4"/>
+  </w:num>
+  <w:num w:numId="2" w16cid:durableId="1365710051">
+    <w:abstractNumId w:val="7"/>
+  </w:num>
+  <w:num w:numId="3" w16cid:durableId="1052658881">
+    <w:abstractNumId w:val="1"/>
+  </w:num>
+  <w:num w:numId="4" w16cid:durableId="796139403">
+    <w:abstractNumId w:val="0"/>
+  </w:num>
+  <w:num w:numId="5" w16cid:durableId="1474981619">
     <w:abstractNumId w:val="2"/>
   </w:num>
-  <w:num w:numId="2">
+  <w:num w:numId="6" w16cid:durableId="1734693322">
+    <w:abstractNumId w:val="6"/>
+  </w:num>
+  <w:num w:numId="7" w16cid:durableId="2097437235">
     <w:abstractNumId w:val="3"/>
   </w:num>
-  <w:num w:numId="3">
-    <w:abstractNumId w:val="1"/>
-  </w:num>
-  <w:num w:numId="4">
-    <w:abstractNumId w:val="0"/>
+  <w:num w:numId="8" w16cid:durableId="604578800">
+    <w:abstractNumId w:val="5"/>
   </w:num>
 </w:numbering>
 </file>
 
 <file path=word/styles.xml><?xml version="1.0" encoding="utf-8"?>
-<w:styles xmlns:r="http://schemas.openxmlformats.org/officeDocument/2006/relationships" xmlns:w="http://schemas.openxmlformats.org/wordprocessingml/2006/main">
+<w:styles xmlns:mc="http://schemas.openxmlformats.org/markup-compatibility/2006" xmlns:r="http://schemas.openxmlformats.org/officeDocument/2006/relationships" xmlns:w="http://schemas.openxmlformats.org/wordprocessingml/2006/main" xmlns:w14="http://schemas.microsoft.com/office/word/2010/wordml" xmlns:w15="http://schemas.microsoft.com/office/word/2012/wordml" xmlns:w16cex="http://schemas.microsoft.com/office/word/2018/wordml/cex" xmlns:w16cid="http://schemas.microsoft.com/office/word/2016/wordml/cid" xmlns:w16="http://schemas.microsoft.com/office/word/2018/wordml" xmlns:w16du="http://schemas.microsoft.com/office/word/2023/wordml/word16du" xmlns:w16sdtdh="http://schemas.microsoft.com/office/word/2020/wordml/sdtdatahash" xmlns:w16se="http://schemas.microsoft.com/office/word/2015/wordml/symex" mc:Ignorable="w14 w15 w16se w16cid w16 w16cex w16sdtdh w16du">
   <w:docDefaults>
     <w:rPrDefault>
       <w:rPr>
@@ -3954,144 +5227,383 @@
       </w:pPr>
     </w:pPrDefault>
   </w:docDefaults>
-  <w:latentStyles w:defLockedState="0" w:defUIPriority="99" w:defSemiHidden="1" w:defUnhideWhenUsed="1" w:defQFormat="0" w:count="267">
-    <w:lsdException w:name="Normal" w:semiHidden="0" w:uiPriority="0" w:unhideWhenUsed="0" w:qFormat="1"/>
-    <w:lsdException w:name="heading 1" w:semiHidden="0" w:uiPriority="9" w:unhideWhenUsed="0" w:qFormat="1"/>
-    <w:lsdException w:name="heading 2" w:uiPriority="9" w:qFormat="1"/>
-    <w:lsdException w:name="heading 3" w:uiPriority="9" w:qFormat="1"/>
-    <w:lsdException w:name="heading 4" w:uiPriority="9" w:qFormat="1"/>
-    <w:lsdException w:name="heading 5" w:uiPriority="9" w:qFormat="1"/>
-    <w:lsdException w:name="heading 6" w:uiPriority="9" w:qFormat="1"/>
-    <w:lsdException w:name="heading 7" w:uiPriority="9" w:qFormat="1"/>
-    <w:lsdException w:name="heading 8" w:uiPriority="9" w:qFormat="1"/>
-    <w:lsdException w:name="heading 9" w:uiPriority="9" w:qFormat="1"/>
-    <w:lsdException w:name="toc 1" w:uiPriority="39"/>
-    <w:lsdException w:name="toc 2" w:uiPriority="39"/>
-    <w:lsdException w:name="toc 3" w:uiPriority="39"/>
-    <w:lsdException w:name="toc 4" w:uiPriority="39"/>
-    <w:lsdException w:name="toc 5" w:uiPriority="39"/>
-    <w:lsdException w:name="toc 6" w:uiPriority="39"/>
-    <w:lsdException w:name="toc 7" w:uiPriority="39"/>
-    <w:lsdException w:name="toc 8" w:uiPriority="39"/>
-    <w:lsdException w:name="toc 9" w:uiPriority="39"/>
-    <w:lsdException w:name="caption" w:uiPriority="35" w:qFormat="1"/>
-    <w:lsdException w:name="Title" w:semiHidden="0" w:uiPriority="10" w:unhideWhenUsed="0" w:qFormat="1"/>
-    <w:lsdException w:name="Default Paragraph Font" w:uiPriority="1"/>
-    <w:lsdException w:name="Subtitle" w:semiHidden="0" w:uiPriority="11" w:unhideWhenUsed="0" w:qFormat="1"/>
-    <w:lsdException w:name="Strong" w:semiHidden="0" w:uiPriority="22" w:unhideWhenUsed="0" w:qFormat="1"/>
-    <w:lsdException w:name="Emphasis" w:semiHidden="0" w:uiPriority="20" w:unhideWhenUsed="0" w:qFormat="1"/>
-    <w:lsdException w:name="Table Grid" w:semiHidden="0" w:uiPriority="59" w:unhideWhenUsed="0"/>
-    <w:lsdException w:name="Placeholder Text" w:unhideWhenUsed="0"/>
-    <w:lsdException w:name="No Spacing" w:semiHidden="0" w:uiPriority="1" w:unhideWhenUsed="0" w:qFormat="1"/>
-    <w:lsdException w:name="Light Shading" w:semiHidden="0" w:uiPriority="60" w:unhideWhenUsed="0"/>
-    <w:lsdException w:name="Light List" w:semiHidden="0" w:uiPriority="61" w:unhideWhenUsed="0"/>
-    <w:lsdException w:name="Light Grid" w:semiHidden="0" w:uiPriority="62" w:unhideWhenUsed="0"/>
-    <w:lsdException w:name="Medium Shading 1" w:semiHidden="0" w:uiPriority="63" w:unhideWhenUsed="0"/>
-    <w:lsdException w:name="Medium Shading 2" w:semiHidden="0" w:uiPriority="64" w:unhideWhenUsed="0"/>
-    <w:lsdException w:name="Medium List 1" w:semiHidden="0" w:uiPriority="65" w:unhideWhenUsed="0"/>
-    <w:lsdException w:name="Medium List 2" w:semiHidden="0" w:uiPriority="66" w:unhideWhenUsed="0"/>
-    <w:lsdException w:name="Medium Grid 1" w:semiHidden="0" w:uiPriority="67" w:unhideWhenUsed="0"/>
-    <w:lsdException w:name="Medium Grid 2" w:semiHidden="0" w:uiPriority="68" w:unhideWhenUsed="0"/>
-    <w:lsdException w:name="Medium Grid 3" w:semiHidden="0" w:uiPriority="69" w:unhideWhenUsed="0"/>
-    <w:lsdException w:name="Dark List" w:semiHidden="0" w:uiPriority="70" w:unhideWhenUsed="0"/>
-    <w:lsdException w:name="Colorful Shading" w:semiHidden="0" w:uiPriority="71" w:unhideWhenUsed="0"/>
-    <w:lsdException w:name="Colorful List" w:semiHidden="0" w:uiPriority="72" w:unhideWhenUsed="0"/>
-    <w:lsdException w:name="Colorful Grid" w:semiHidden="0" w:uiPriority="73" w:unhideWhenUsed="0"/>
-    <w:lsdException w:name="Light Shading Accent 1" w:semiHidden="0" w:uiPriority="60" w:unhideWhenUsed="0"/>
-    <w:lsdException w:name="Light List Accent 1" w:semiHidden="0" w:uiPriority="61" w:unhideWhenUsed="0"/>
-    <w:lsdException w:name="Light Grid Accent 1" w:semiHidden="0" w:uiPriority="62" w:unhideWhenUsed="0"/>
-    <w:lsdException w:name="Medium Shading 1 Accent 1" w:semiHidden="0" w:uiPriority="63" w:unhideWhenUsed="0"/>
-    <w:lsdException w:name="Medium Shading 2 Accent 1" w:semiHidden="0" w:uiPriority="64" w:unhideWhenUsed="0"/>
-    <w:lsdException w:name="Medium List 1 Accent 1" w:semiHidden="0" w:uiPriority="65" w:unhideWhenUsed="0"/>
-    <w:lsdException w:name="Revision" w:unhideWhenUsed="0"/>
-    <w:lsdException w:name="List Paragraph" w:semiHidden="0" w:uiPriority="34" w:unhideWhenUsed="0" w:qFormat="1"/>
-    <w:lsdException w:name="Quote" w:semiHidden="0" w:uiPriority="29" w:unhideWhenUsed="0" w:qFormat="1"/>
-    <w:lsdException w:name="Intense Quote" w:semiHidden="0" w:uiPriority="30" w:unhideWhenUsed="0" w:qFormat="1"/>
-    <w:lsdException w:name="Medium List 2 Accent 1" w:semiHidden="0" w:uiPriority="66" w:unhideWhenUsed="0"/>
-    <w:lsdException w:name="Medium Grid 1 Accent 1" w:semiHidden="0" w:uiPriority="67" w:unhideWhenUsed="0"/>
-    <w:lsdException w:name="Medium Grid 2 Accent 1" w:semiHidden="0" w:uiPriority="68" w:unhideWhenUsed="0"/>
-    <w:lsdException w:name="Medium Grid 3 Accent 1" w:semiHidden="0" w:uiPriority="69" w:unhideWhenUsed="0"/>
-    <w:lsdException w:name="Dark List Accent 1" w:semiHidden="0" w:uiPriority="70" w:unhideWhenUsed="0"/>
-    <w:lsdException w:name="Colorful Shading Accent 1" w:semiHidden="0" w:uiPriority="71" w:unhideWhenUsed="0"/>
-    <w:lsdException w:name="Colorful List Accent 1" w:semiHidden="0" w:uiPriority="72" w:unhideWhenUsed="0"/>
-    <w:lsdException w:name="Colorful Grid Accent 1" w:semiHidden="0" w:uiPriority="73" w:unhideWhenUsed="0"/>
-    <w:lsdException w:name="Light Shading Accent 2" w:semiHidden="0" w:uiPriority="60" w:unhideWhenUsed="0"/>
-    <w:lsdException w:name="Light List Accent 2" w:semiHidden="0" w:uiPriority="61" w:unhideWhenUsed="0"/>
-    <w:lsdException w:name="Light Grid Accent 2" w:semiHidden="0" w:uiPriority="62" w:unhideWhenUsed="0"/>
-    <w:lsdException w:name="Medium Shading 1 Accent 2" w:semiHidden="0" w:uiPriority="63" w:unhideWhenUsed="0"/>
-    <w:lsdException w:name="Medium Shading 2 Accent 2" w:semiHidden="0" w:uiPriority="64" w:unhideWhenUsed="0"/>
-    <w:lsdException w:name="Medium List 1 Accent 2" w:semiHidden="0" w:uiPriority="65" w:unhideWhenUsed="0"/>
-    <w:lsdException w:name="Medium List 2 Accent 2" w:semiHidden="0" w:uiPriority="66" w:unhideWhenUsed="0"/>
-    <w:lsdException w:name="Medium Grid 1 Accent 2" w:semiHidden="0" w:uiPriority="67" w:unhideWhenUsed="0"/>
-    <w:lsdException w:name="Medium Grid 2 Accent 2" w:semiHidden="0" w:uiPriority="68" w:unhideWhenUsed="0"/>
-    <w:lsdException w:name="Medium Grid 3 Accent 2" w:semiHidden="0" w:uiPriority="69" w:unhideWhenUsed="0"/>
-    <w:lsdException w:name="Dark List Accent 2" w:semiHidden="0" w:uiPriority="70" w:unhideWhenUsed="0"/>
-    <w:lsdException w:name="Colorful Shading Accent 2" w:semiHidden="0" w:uiPriority="71" w:unhideWhenUsed="0"/>
-    <w:lsdException w:name="Colorful List Accent 2" w:semiHidden="0" w:uiPriority="72" w:unhideWhenUsed="0"/>
-    <w:lsdException w:name="Colorful Grid Accent 2" w:semiHidden="0" w:uiPriority="73" w:unhideWhenUsed="0"/>
-    <w:lsdException w:name="Light Shading Accent 3" w:semiHidden="0" w:uiPriority="60" w:unhideWhenUsed="0"/>
-    <w:lsdException w:name="Light List Accent 3" w:semiHidden="0" w:uiPriority="61" w:unhideWhenUsed="0"/>
-    <w:lsdException w:name="Light Grid Accent 3" w:semiHidden="0" w:uiPriority="62" w:unhideWhenUsed="0"/>
-    <w:lsdException w:name="Medium Shading 1 Accent 3" w:semiHidden="0" w:uiPriority="63" w:unhideWhenUsed="0"/>
-    <w:lsdException w:name="Medium Shading 2 Accent 3" w:semiHidden="0" w:uiPriority="64" w:unhideWhenUsed="0"/>
-    <w:lsdException w:name="Medium List 1 Accent 3" w:semiHidden="0" w:uiPriority="65" w:unhideWhenUsed="0"/>
-    <w:lsdException w:name="Medium List 2 Accent 3" w:semiHidden="0" w:uiPriority="66" w:unhideWhenUsed="0"/>
-    <w:lsdException w:name="Medium Grid 1 Accent 3" w:semiHidden="0" w:uiPriority="67" w:unhideWhenUsed="0"/>
-    <w:lsdException w:name="Medium Grid 2 Accent 3" w:semiHidden="0" w:uiPriority="68" w:unhideWhenUsed="0"/>
-    <w:lsdException w:name="Medium Grid 3 Accent 3" w:semiHidden="0" w:uiPriority="69" w:unhideWhenUsed="0"/>
-    <w:lsdException w:name="Dark List Accent 3" w:semiHidden="0" w:uiPriority="70" w:unhideWhenUsed="0"/>
-    <w:lsdException w:name="Colorful Shading Accent 3" w:semiHidden="0" w:uiPriority="71" w:unhideWhenUsed="0"/>
-    <w:lsdException w:name="Colorful List Accent 3" w:semiHidden="0" w:uiPriority="72" w:unhideWhenUsed="0"/>
-    <w:lsdException w:name="Colorful Grid Accent 3" w:semiHidden="0" w:uiPriority="73" w:unhideWhenUsed="0"/>
-    <w:lsdException w:name="Light Shading Accent 4" w:semiHidden="0" w:uiPriority="60" w:unhideWhenUsed="0"/>
-    <w:lsdException w:name="Light List Accent 4" w:semiHidden="0" w:uiPriority="61" w:unhideWhenUsed="0"/>
-    <w:lsdException w:name="Light Grid Accent 4" w:semiHidden="0" w:uiPriority="62" w:unhideWhenUsed="0"/>
-    <w:lsdException w:name="Medium Shading 1 Accent 4" w:semiHidden="0" w:uiPriority="63" w:unhideWhenUsed="0"/>
-    <w:lsdException w:name="Medium Shading 2 Accent 4" w:semiHidden="0" w:uiPriority="64" w:unhideWhenUsed="0"/>
-    <w:lsdException w:name="Medium List 1 Accent 4" w:semiHidden="0" w:uiPriority="65" w:unhideWhenUsed="0"/>
-    <w:lsdException w:name="Medium List 2 Accent 4" w:semiHidden="0" w:uiPriority="66" w:unhideWhenUsed="0"/>
-    <w:lsdException w:name="Medium Grid 1 Accent 4" w:semiHidden="0" w:uiPriority="67" w:unhideWhenUsed="0"/>
-    <w:lsdException w:name="Medium Grid 2 Accent 4" w:semiHidden="0" w:uiPriority="68" w:unhideWhenUsed="0"/>
-    <w:lsdException w:name="Medium Grid 3 Accent 4" w:semiHidden="0" w:uiPriority="69" w:unhideWhenUsed="0"/>
-    <w:lsdException w:name="Dark List Accent 4" w:semiHidden="0" w:uiPriority="70" w:unhideWhenUsed="0"/>
-    <w:lsdException w:name="Colorful Shading Accent 4" w:semiHidden="0" w:uiPriority="71" w:unhideWhenUsed="0"/>
-    <w:lsdException w:name="Colorful List Accent 4" w:semiHidden="0" w:uiPriority="72" w:unhideWhenUsed="0"/>
-    <w:lsdException w:name="Colorful Grid Accent 4" w:semiHidden="0" w:uiPriority="73" w:unhideWhenUsed="0"/>
-    <w:lsdException w:name="Light Shading Accent 5" w:semiHidden="0" w:uiPriority="60" w:unhideWhenUsed="0"/>
-    <w:lsdException w:name="Light List Accent 5" w:semiHidden="0" w:uiPriority="61" w:unhideWhenUsed="0"/>
-    <w:lsdException w:name="Light Grid Accent 5" w:semiHidden="0" w:uiPriority="62" w:unhideWhenUsed="0"/>
-    <w:lsdException w:name="Medium Shading 1 Accent 5" w:semiHidden="0" w:uiPriority="63" w:unhideWhenUsed="0"/>
-    <w:lsdException w:name="Medium Shading 2 Accent 5" w:semiHidden="0" w:uiPriority="64" w:unhideWhenUsed="0"/>
-    <w:lsdException w:name="Medium List 1 Accent 5" w:semiHidden="0" w:uiPriority="65" w:unhideWhenUsed="0"/>
-    <w:lsdException w:name="Medium List 2 Accent 5" w:semiHidden="0" w:uiPriority="66" w:unhideWhenUsed="0"/>
-    <w:lsdException w:name="Medium Grid 1 Accent 5" w:semiHidden="0" w:uiPriority="67" w:unhideWhenUsed="0"/>
-    <w:lsdException w:name="Medium Grid 2 Accent 5" w:semiHidden="0" w:uiPriority="68" w:unhideWhenUsed="0"/>
-    <w:lsdException w:name="Medium Grid 3 Accent 5" w:semiHidden="0" w:uiPriority="69" w:unhideWhenUsed="0"/>
-    <w:lsdException w:name="Dark List Accent 5" w:semiHidden="0" w:uiPriority="70" w:unhideWhenUsed="0"/>
-    <w:lsdException w:name="Colorful Shading Accent 5" w:semiHidden="0" w:uiPriority="71" w:unhideWhenUsed="0"/>
-    <w:lsdException w:name="Colorful List Accent 5" w:semiHidden="0" w:uiPriority="72" w:unhideWhenUsed="0"/>
-    <w:lsdException w:name="Colorful Grid Accent 5" w:semiHidden="0" w:uiPriority="73" w:unhideWhenUsed="0"/>
-    <w:lsdException w:name="Light Shading Accent 6" w:semiHidden="0" w:uiPriority="60" w:unhideWhenUsed="0"/>
-    <w:lsdException w:name="Light List Accent 6" w:semiHidden="0" w:uiPriority="61" w:unhideWhenUsed="0"/>
-    <w:lsdException w:name="Light Grid Accent 6" w:semiHidden="0" w:uiPriority="62" w:unhideWhenUsed="0"/>
-    <w:lsdException w:name="Medium Shading 1 Accent 6" w:semiHidden="0" w:uiPriority="63" w:unhideWhenUsed="0"/>
-    <w:lsdException w:name="Medium Shading 2 Accent 6" w:semiHidden="0" w:uiPriority="64" w:unhideWhenUsed="0"/>
-    <w:lsdException w:name="Medium List 1 Accent 6" w:semiHidden="0" w:uiPriority="65" w:unhideWhenUsed="0"/>
-    <w:lsdException w:name="Medium List 2 Accent 6" w:semiHidden="0" w:uiPriority="66" w:unhideWhenUsed="0"/>
-    <w:lsdException w:name="Medium Grid 1 Accent 6" w:semiHidden="0" w:uiPriority="67" w:unhideWhenUsed="0"/>
-    <w:lsdException w:name="Medium Grid 2 Accent 6" w:semiHidden="0" w:uiPriority="68" w:unhideWhenUsed="0"/>
-    <w:lsdException w:name="Medium Grid 3 Accent 6" w:semiHidden="0" w:uiPriority="69" w:unhideWhenUsed="0"/>
-    <w:lsdException w:name="Dark List Accent 6" w:semiHidden="0" w:uiPriority="70" w:unhideWhenUsed="0"/>
-    <w:lsdException w:name="Colorful Shading Accent 6" w:semiHidden="0" w:uiPriority="71" w:unhideWhenUsed="0"/>
-    <w:lsdException w:name="Colorful List Accent 6" w:semiHidden="0" w:uiPriority="72" w:unhideWhenUsed="0"/>
-    <w:lsdException w:name="Colorful Grid Accent 6" w:semiHidden="0" w:uiPriority="73" w:unhideWhenUsed="0"/>
-    <w:lsdException w:name="Subtle Emphasis" w:semiHidden="0" w:uiPriority="19" w:unhideWhenUsed="0" w:qFormat="1"/>
-    <w:lsdException w:name="Intense Emphasis" w:semiHidden="0" w:uiPriority="21" w:unhideWhenUsed="0" w:qFormat="1"/>
-    <w:lsdException w:name="Subtle Reference" w:semiHidden="0" w:uiPriority="31" w:unhideWhenUsed="0" w:qFormat="1"/>
-    <w:lsdException w:name="Intense Reference" w:semiHidden="0" w:uiPriority="32" w:unhideWhenUsed="0" w:qFormat="1"/>
-    <w:lsdException w:name="Book Title" w:semiHidden="0" w:uiPriority="33" w:unhideWhenUsed="0" w:qFormat="1"/>
-    <w:lsdException w:name="Bibliography" w:uiPriority="37"/>
-    <w:lsdException w:name="TOC Heading" w:uiPriority="39" w:qFormat="1"/>
+  <w:latentStyles w:defLockedState="0" w:defUIPriority="99" w:defSemiHidden="0" w:defUnhideWhenUsed="0" w:defQFormat="0" w:count="376">
+    <w:lsdException w:name="Normal" w:uiPriority="0" w:qFormat="1"/>
+    <w:lsdException w:name="heading 1" w:uiPriority="9" w:qFormat="1"/>
+    <w:lsdException w:name="heading 2" w:semiHidden="1" w:uiPriority="9" w:unhideWhenUsed="1" w:qFormat="1"/>
+    <w:lsdException w:name="heading 3" w:semiHidden="1" w:uiPriority="9" w:unhideWhenUsed="1" w:qFormat="1"/>
+    <w:lsdException w:name="heading 4" w:semiHidden="1" w:uiPriority="9" w:unhideWhenUsed="1" w:qFormat="1"/>
+    <w:lsdException w:name="heading 5" w:semiHidden="1" w:uiPriority="9" w:unhideWhenUsed="1" w:qFormat="1"/>
+    <w:lsdException w:name="heading 6" w:semiHidden="1" w:uiPriority="9" w:unhideWhenUsed="1" w:qFormat="1"/>
+    <w:lsdException w:name="heading 7" w:semiHidden="1" w:uiPriority="9" w:unhideWhenUsed="1" w:qFormat="1"/>
+    <w:lsdException w:name="heading 8" w:semiHidden="1" w:uiPriority="9" w:unhideWhenUsed="1" w:qFormat="1"/>
+    <w:lsdException w:name="heading 9" w:semiHidden="1" w:uiPriority="9" w:unhideWhenUsed="1" w:qFormat="1"/>
+    <w:lsdException w:name="index 1" w:semiHidden="1" w:unhideWhenUsed="1"/>
+    <w:lsdException w:name="index 2" w:semiHidden="1" w:unhideWhenUsed="1"/>
+    <w:lsdException w:name="index 3" w:semiHidden="1" w:unhideWhenUsed="1"/>
+    <w:lsdException w:name="index 4" w:semiHidden="1" w:unhideWhenUsed="1"/>
+    <w:lsdException w:name="index 5" w:semiHidden="1" w:unhideWhenUsed="1"/>
+    <w:lsdException w:name="index 6" w:semiHidden="1" w:unhideWhenUsed="1"/>
+    <w:lsdException w:name="index 7" w:semiHidden="1" w:unhideWhenUsed="1"/>
+    <w:lsdException w:name="index 8" w:semiHidden="1" w:unhideWhenUsed="1"/>
+    <w:lsdException w:name="index 9" w:semiHidden="1" w:unhideWhenUsed="1"/>
+    <w:lsdException w:name="toc 1" w:semiHidden="1" w:uiPriority="39" w:unhideWhenUsed="1"/>
+    <w:lsdException w:name="toc 2" w:semiHidden="1" w:uiPriority="39" w:unhideWhenUsed="1"/>
+    <w:lsdException w:name="toc 3" w:semiHidden="1" w:uiPriority="39" w:unhideWhenUsed="1"/>
+    <w:lsdException w:name="toc 4" w:semiHidden="1" w:uiPriority="39" w:unhideWhenUsed="1"/>
+    <w:lsdException w:name="toc 5" w:semiHidden="1" w:uiPriority="39" w:unhideWhenUsed="1"/>
+    <w:lsdException w:name="toc 6" w:semiHidden="1" w:uiPriority="39" w:unhideWhenUsed="1"/>
+    <w:lsdException w:name="toc 7" w:semiHidden="1" w:uiPriority="39" w:unhideWhenUsed="1"/>
+    <w:lsdException w:name="toc 8" w:semiHidden="1" w:uiPriority="39" w:unhideWhenUsed="1"/>
+    <w:lsdException w:name="toc 9" w:semiHidden="1" w:uiPriority="39" w:unhideWhenUsed="1"/>
+    <w:lsdException w:name="Normal Indent" w:semiHidden="1" w:unhideWhenUsed="1"/>
+    <w:lsdException w:name="footnote text" w:semiHidden="1" w:unhideWhenUsed="1"/>
+    <w:lsdException w:name="annotation text" w:semiHidden="1" w:unhideWhenUsed="1"/>
+    <w:lsdException w:name="header" w:semiHidden="1" w:unhideWhenUsed="1"/>
+    <w:lsdException w:name="footer" w:semiHidden="1" w:unhideWhenUsed="1"/>
+    <w:lsdException w:name="index heading" w:semiHidden="1" w:unhideWhenUsed="1"/>
+    <w:lsdException w:name="caption" w:semiHidden="1" w:uiPriority="35" w:unhideWhenUsed="1" w:qFormat="1"/>
+    <w:lsdException w:name="table of figures" w:semiHidden="1" w:unhideWhenUsed="1"/>
+    <w:lsdException w:name="envelope address" w:semiHidden="1" w:unhideWhenUsed="1"/>
+    <w:lsdException w:name="envelope return" w:semiHidden="1" w:unhideWhenUsed="1"/>
+    <w:lsdException w:name="footnote reference" w:semiHidden="1" w:unhideWhenUsed="1"/>
+    <w:lsdException w:name="annotation reference" w:semiHidden="1" w:unhideWhenUsed="1"/>
+    <w:lsdException w:name="line number" w:semiHidden="1" w:unhideWhenUsed="1"/>
+    <w:lsdException w:name="page number" w:semiHidden="1" w:unhideWhenUsed="1"/>
+    <w:lsdException w:name="endnote reference" w:semiHidden="1" w:unhideWhenUsed="1"/>
+    <w:lsdException w:name="endnote text" w:semiHidden="1" w:unhideWhenUsed="1"/>
+    <w:lsdException w:name="table of authorities" w:semiHidden="1" w:unhideWhenUsed="1"/>
+    <w:lsdException w:name="macro" w:semiHidden="1" w:unhideWhenUsed="1"/>
+    <w:lsdException w:name="toa heading" w:semiHidden="1" w:unhideWhenUsed="1"/>
+    <w:lsdException w:name="List" w:semiHidden="1" w:unhideWhenUsed="1"/>
+    <w:lsdException w:name="List Bullet" w:semiHidden="1" w:unhideWhenUsed="1"/>
+    <w:lsdException w:name="List Number" w:semiHidden="1" w:unhideWhenUsed="1"/>
+    <w:lsdException w:name="List 2" w:semiHidden="1" w:unhideWhenUsed="1"/>
+    <w:lsdException w:name="List 3" w:semiHidden="1" w:unhideWhenUsed="1"/>
+    <w:lsdException w:name="List 4" w:semiHidden="1" w:unhideWhenUsed="1"/>
+    <w:lsdException w:name="List 5" w:semiHidden="1" w:unhideWhenUsed="1"/>
+    <w:lsdException w:name="List Bullet 2" w:semiHidden="1" w:unhideWhenUsed="1"/>
+    <w:lsdException w:name="List Bullet 3" w:semiHidden="1" w:unhideWhenUsed="1"/>
+    <w:lsdException w:name="List Bullet 4" w:semiHidden="1" w:unhideWhenUsed="1"/>
+    <w:lsdException w:name="List Bullet 5" w:semiHidden="1" w:unhideWhenUsed="1"/>
+    <w:lsdException w:name="List Number 2" w:semiHidden="1" w:unhideWhenUsed="1"/>
+    <w:lsdException w:name="List Number 3" w:semiHidden="1" w:unhideWhenUsed="1"/>
+    <w:lsdException w:name="List Number 4" w:semiHidden="1" w:unhideWhenUsed="1"/>
+    <w:lsdException w:name="List Number 5" w:semiHidden="1" w:unhideWhenUsed="1"/>
+    <w:lsdException w:name="Title" w:uiPriority="10" w:qFormat="1"/>
+    <w:lsdException w:name="Closing" w:semiHidden="1" w:unhideWhenUsed="1"/>
+    <w:lsdException w:name="Signature" w:semiHidden="1" w:unhideWhenUsed="1"/>
+    <w:lsdException w:name="Default Paragraph Font" w:semiHidden="1" w:uiPriority="1" w:unhideWhenUsed="1"/>
+    <w:lsdException w:name="Body Text" w:semiHidden="1" w:unhideWhenUsed="1"/>
+    <w:lsdException w:name="Body Text Indent" w:semiHidden="1" w:unhideWhenUsed="1"/>
+    <w:lsdException w:name="List Continue" w:semiHidden="1" w:unhideWhenUsed="1"/>
+    <w:lsdException w:name="List Continue 2" w:semiHidden="1" w:unhideWhenUsed="1"/>
+    <w:lsdException w:name="List Continue 3" w:semiHidden="1" w:unhideWhenUsed="1"/>
+    <w:lsdException w:name="List Continue 4" w:semiHidden="1" w:unhideWhenUsed="1"/>
+    <w:lsdException w:name="List Continue 5" w:semiHidden="1" w:unhideWhenUsed="1"/>
+    <w:lsdException w:name="Message Header" w:semiHidden="1" w:unhideWhenUsed="1"/>
+    <w:lsdException w:name="Subtitle" w:uiPriority="11" w:qFormat="1"/>
+    <w:lsdException w:name="Salutation" w:semiHidden="1" w:unhideWhenUsed="1"/>
+    <w:lsdException w:name="Date" w:semiHidden="1" w:unhideWhenUsed="1"/>
+    <w:lsdException w:name="Body Text First Indent" w:semiHidden="1" w:unhideWhenUsed="1"/>
+    <w:lsdException w:name="Body Text First Indent 2" w:semiHidden="1" w:unhideWhenUsed="1"/>
+    <w:lsdException w:name="Note Heading" w:semiHidden="1" w:unhideWhenUsed="1"/>
+    <w:lsdException w:name="Body Text 2" w:semiHidden="1" w:unhideWhenUsed="1"/>
+    <w:lsdException w:name="Body Text 3" w:semiHidden="1" w:unhideWhenUsed="1"/>
+    <w:lsdException w:name="Body Text Indent 2" w:semiHidden="1" w:unhideWhenUsed="1"/>
+    <w:lsdException w:name="Body Text Indent 3" w:semiHidden="1" w:unhideWhenUsed="1"/>
+    <w:lsdException w:name="Block Text" w:semiHidden="1" w:unhideWhenUsed="1"/>
+    <w:lsdException w:name="Hyperlink" w:semiHidden="1" w:unhideWhenUsed="1"/>
+    <w:lsdException w:name="FollowedHyperlink" w:semiHidden="1" w:unhideWhenUsed="1"/>
+    <w:lsdException w:name="Strong" w:uiPriority="22" w:qFormat="1"/>
+    <w:lsdException w:name="Emphasis" w:uiPriority="20" w:qFormat="1"/>
+    <w:lsdException w:name="Document Map" w:semiHidden="1" w:unhideWhenUsed="1"/>
+    <w:lsdException w:name="Plain Text" w:semiHidden="1" w:unhideWhenUsed="1"/>
+    <w:lsdException w:name="E-mail Signature" w:semiHidden="1" w:unhideWhenUsed="1"/>
+    <w:lsdException w:name="HTML Top of Form" w:semiHidden="1" w:unhideWhenUsed="1"/>
+    <w:lsdException w:name="HTML Bottom of Form" w:semiHidden="1" w:unhideWhenUsed="1"/>
+    <w:lsdException w:name="Normal (Web)" w:semiHidden="1" w:unhideWhenUsed="1"/>
+    <w:lsdException w:name="HTML Acronym" w:semiHidden="1" w:unhideWhenUsed="1"/>
+    <w:lsdException w:name="HTML Address" w:semiHidden="1" w:unhideWhenUsed="1"/>
+    <w:lsdException w:name="HTML Cite" w:semiHidden="1" w:unhideWhenUsed="1"/>
+    <w:lsdException w:name="HTML Code" w:semiHidden="1" w:unhideWhenUsed="1"/>
+    <w:lsdException w:name="HTML Definition" w:semiHidden="1" w:unhideWhenUsed="1"/>
+    <w:lsdException w:name="HTML Keyboard" w:semiHidden="1" w:unhideWhenUsed="1"/>
+    <w:lsdException w:name="HTML Preformatted" w:semiHidden="1" w:unhideWhenUsed="1"/>
+    <w:lsdException w:name="HTML Sample" w:semiHidden="1" w:unhideWhenUsed="1"/>
+    <w:lsdException w:name="HTML Typewriter" w:semiHidden="1" w:unhideWhenUsed="1"/>
+    <w:lsdException w:name="HTML Variable" w:semiHidden="1" w:unhideWhenUsed="1"/>
+    <w:lsdException w:name="Normal Table" w:semiHidden="1" w:unhideWhenUsed="1"/>
+    <w:lsdException w:name="annotation subject" w:semiHidden="1" w:unhideWhenUsed="1"/>
+    <w:lsdException w:name="No List" w:semiHidden="1" w:unhideWhenUsed="1"/>
+    <w:lsdException w:name="Outline List 1" w:semiHidden="1" w:unhideWhenUsed="1"/>
+    <w:lsdException w:name="Outline List 2" w:semiHidden="1" w:unhideWhenUsed="1"/>
+    <w:lsdException w:name="Outline List 3" w:semiHidden="1" w:unhideWhenUsed="1"/>
+    <w:lsdException w:name="Table Simple 1" w:semiHidden="1" w:unhideWhenUsed="1"/>
+    <w:lsdException w:name="Table Simple 2" w:semiHidden="1" w:unhideWhenUsed="1"/>
+    <w:lsdException w:name="Table Simple 3" w:semiHidden="1" w:unhideWhenUsed="1"/>
+    <w:lsdException w:name="Table Classic 1" w:semiHidden="1" w:unhideWhenUsed="1"/>
+    <w:lsdException w:name="Table Classic 2" w:semiHidden="1" w:unhideWhenUsed="1"/>
+    <w:lsdException w:name="Table Classic 3" w:semiHidden="1" w:unhideWhenUsed="1"/>
+    <w:lsdException w:name="Table Classic 4" w:semiHidden="1" w:unhideWhenUsed="1"/>
+    <w:lsdException w:name="Table Colorful 1" w:semiHidden="1" w:unhideWhenUsed="1"/>
+    <w:lsdException w:name="Table Colorful 2" w:semiHidden="1" w:unhideWhenUsed="1"/>
+    <w:lsdException w:name="Table Colorful 3" w:semiHidden="1" w:unhideWhenUsed="1"/>
+    <w:lsdException w:name="Table Columns 1" w:semiHidden="1" w:unhideWhenUsed="1"/>
+    <w:lsdException w:name="Table Columns 2" w:semiHidden="1" w:unhideWhenUsed="1"/>
+    <w:lsdException w:name="Table Columns 3" w:semiHidden="1" w:unhideWhenUsed="1"/>
+    <w:lsdException w:name="Table Columns 4" w:semiHidden="1" w:unhideWhenUsed="1"/>
+    <w:lsdException w:name="Table Columns 5" w:semiHidden="1" w:unhideWhenUsed="1"/>
+    <w:lsdException w:name="Table Grid 1" w:semiHidden="1" w:unhideWhenUsed="1"/>
+    <w:lsdException w:name="Table Grid 2" w:semiHidden="1" w:unhideWhenUsed="1"/>
+    <w:lsdException w:name="Table Grid 3" w:semiHidden="1" w:unhideWhenUsed="1"/>
+    <w:lsdException w:name="Table Grid 4" w:semiHidden="1" w:unhideWhenUsed="1"/>
+    <w:lsdException w:name="Table Grid 5" w:semiHidden="1" w:unhideWhenUsed="1"/>
+    <w:lsdException w:name="Table Grid 6" w:semiHidden="1" w:unhideWhenUsed="1"/>
+    <w:lsdException w:name="Table Grid 7" w:semiHidden="1" w:unhideWhenUsed="1"/>
+    <w:lsdException w:name="Table Grid 8" w:semiHidden="1" w:unhideWhenUsed="1"/>
+    <w:lsdException w:name="Table List 1" w:semiHidden="1" w:unhideWhenUsed="1"/>
+    <w:lsdException w:name="Table List 2" w:semiHidden="1" w:unhideWhenUsed="1"/>
+    <w:lsdException w:name="Table List 3" w:semiHidden="1" w:unhideWhenUsed="1"/>
+    <w:lsdException w:name="Table List 4" w:semiHidden="1" w:unhideWhenUsed="1"/>
+    <w:lsdException w:name="Table List 5" w:semiHidden="1" w:unhideWhenUsed="1"/>
+    <w:lsdException w:name="Table List 6" w:semiHidden="1" w:unhideWhenUsed="1"/>
+    <w:lsdException w:name="Table List 7" w:semiHidden="1" w:unhideWhenUsed="1"/>
+    <w:lsdException w:name="Table List 8" w:semiHidden="1" w:unhideWhenUsed="1"/>
+    <w:lsdException w:name="Table 3D effects 1" w:semiHidden="1" w:unhideWhenUsed="1"/>
+    <w:lsdException w:name="Table 3D effects 2" w:semiHidden="1" w:unhideWhenUsed="1"/>
+    <w:lsdException w:name="Table 3D effects 3" w:semiHidden="1" w:unhideWhenUsed="1"/>
+    <w:lsdException w:name="Table Contemporary" w:semiHidden="1" w:unhideWhenUsed="1"/>
+    <w:lsdException w:name="Table Elegant" w:semiHidden="1" w:unhideWhenUsed="1"/>
+    <w:lsdException w:name="Table Professional" w:semiHidden="1" w:unhideWhenUsed="1"/>
+    <w:lsdException w:name="Table Subtle 1" w:semiHidden="1" w:unhideWhenUsed="1"/>
+    <w:lsdException w:name="Table Subtle 2" w:semiHidden="1" w:unhideWhenUsed="1"/>
+    <w:lsdException w:name="Table Web 1" w:semiHidden="1" w:unhideWhenUsed="1"/>
+    <w:lsdException w:name="Table Web 2" w:semiHidden="1" w:unhideWhenUsed="1"/>
+    <w:lsdException w:name="Table Web 3" w:semiHidden="1" w:unhideWhenUsed="1"/>
+    <w:lsdException w:name="Balloon Text" w:semiHidden="1" w:unhideWhenUsed="1"/>
+    <w:lsdException w:name="Table Grid" w:uiPriority="59"/>
+    <w:lsdException w:name="Table Theme" w:semiHidden="1" w:unhideWhenUsed="1"/>
+    <w:lsdException w:name="Placeholder Text" w:semiHidden="1"/>
+    <w:lsdException w:name="No Spacing" w:uiPriority="1" w:qFormat="1"/>
+    <w:lsdException w:name="Light Shading" w:uiPriority="60"/>
+    <w:lsdException w:name="Light List" w:uiPriority="61"/>
+    <w:lsdException w:name="Light Grid" w:uiPriority="62"/>
+    <w:lsdException w:name="Medium Shading 1" w:uiPriority="63"/>
+    <w:lsdException w:name="Medium Shading 2" w:uiPriority="64"/>
+    <w:lsdException w:name="Medium List 1" w:uiPriority="65"/>
+    <w:lsdException w:name="Medium List 2" w:uiPriority="66"/>
+    <w:lsdException w:name="Medium Grid 1" w:uiPriority="67"/>
+    <w:lsdException w:name="Medium Grid 2" w:uiPriority="68"/>
+    <w:lsdException w:name="Medium Grid 3" w:uiPriority="69"/>
+    <w:lsdException w:name="Dark List" w:uiPriority="70"/>
+    <w:lsdException w:name="Colorful Shading" w:uiPriority="71"/>
+    <w:lsdException w:name="Colorful List" w:uiPriority="72"/>
+    <w:lsdException w:name="Colorful Grid" w:uiPriority="73"/>
+    <w:lsdException w:name="Light Shading Accent 1" w:uiPriority="60"/>
+    <w:lsdException w:name="Light List Accent 1" w:uiPriority="61"/>
+    <w:lsdException w:name="Light Grid Accent 1" w:uiPriority="62"/>
+    <w:lsdException w:name="Medium Shading 1 Accent 1" w:uiPriority="63"/>
+    <w:lsdException w:name="Medium Shading 2 Accent 1" w:uiPriority="64"/>
+    <w:lsdException w:name="Medium List 1 Accent 1" w:uiPriority="65"/>
+    <w:lsdException w:name="Revision" w:semiHidden="1"/>
+    <w:lsdException w:name="List Paragraph" w:uiPriority="34" w:qFormat="1"/>
+    <w:lsdException w:name="Quote" w:uiPriority="29" w:qFormat="1"/>
+    <w:lsdException w:name="Intense Quote" w:uiPriority="30" w:qFormat="1"/>
+    <w:lsdException w:name="Medium List 2 Accent 1" w:uiPriority="66"/>
+    <w:lsdException w:name="Medium Grid 1 Accent 1" w:uiPriority="67"/>
+    <w:lsdException w:name="Medium Grid 2 Accent 1" w:uiPriority="68"/>
+    <w:lsdException w:name="Medium Grid 3 Accent 1" w:uiPriority="69"/>
+    <w:lsdException w:name="Dark List Accent 1" w:uiPriority="70"/>
+    <w:lsdException w:name="Colorful Shading Accent 1" w:uiPriority="71"/>
+    <w:lsdException w:name="Colorful List Accent 1" w:uiPriority="72"/>
+    <w:lsdException w:name="Colorful Grid Accent 1" w:uiPriority="73"/>
+    <w:lsdException w:name="Light Shading Accent 2" w:uiPriority="60"/>
+    <w:lsdException w:name="Light List Accent 2" w:uiPriority="61"/>
+    <w:lsdException w:name="Light Grid Accent 2" w:uiPriority="62"/>
+    <w:lsdException w:name="Medium Shading 1 Accent 2" w:uiPriority="63"/>
+    <w:lsdException w:name="Medium Shading 2 Accent 2" w:uiPriority="64"/>
+    <w:lsdException w:name="Medium List 1 Accent 2" w:uiPriority="65"/>
+    <w:lsdException w:name="Medium List 2 Accent 2" w:uiPriority="66"/>
+    <w:lsdException w:name="Medium Grid 1 Accent 2" w:uiPriority="67"/>
+    <w:lsdException w:name="Medium Grid 2 Accent 2" w:uiPriority="68"/>
+    <w:lsdException w:name="Medium Grid 3 Accent 2" w:uiPriority="69"/>
+    <w:lsdException w:name="Dark List Accent 2" w:uiPriority="70"/>
+    <w:lsdException w:name="Colorful Shading Accent 2" w:uiPriority="71"/>
+    <w:lsdException w:name="Colorful List Accent 2" w:uiPriority="72"/>
+    <w:lsdException w:name="Colorful Grid Accent 2" w:uiPriority="73"/>
+    <w:lsdException w:name="Light Shading Accent 3" w:uiPriority="60"/>
+    <w:lsdException w:name="Light List Accent 3" w:uiPriority="61"/>
+    <w:lsdException w:name="Light Grid Accent 3" w:uiPriority="62"/>
+    <w:lsdException w:name="Medium Shading 1 Accent 3" w:uiPriority="63"/>
+    <w:lsdException w:name="Medium Shading 2 Accent 3" w:uiPriority="64"/>
+    <w:lsdException w:name="Medium List 1 Accent 3" w:uiPriority="65"/>
+    <w:lsdException w:name="Medium List 2 Accent 3" w:uiPriority="66"/>
+    <w:lsdException w:name="Medium Grid 1 Accent 3" w:uiPriority="67"/>
+    <w:lsdException w:name="Medium Grid 2 Accent 3" w:uiPriority="68"/>
+    <w:lsdException w:name="Medium Grid 3 Accent 3" w:uiPriority="69"/>
+    <w:lsdException w:name="Dark List Accent 3" w:uiPriority="70"/>
+    <w:lsdException w:name="Colorful Shading Accent 3" w:uiPriority="71"/>
+    <w:lsdException w:name="Colorful List Accent 3" w:uiPriority="72"/>
+    <w:lsdException w:name="Colorful Grid Accent 3" w:uiPriority="73"/>
+    <w:lsdException w:name="Light Shading Accent 4" w:uiPriority="60"/>
+    <w:lsdException w:name="Light List Accent 4" w:uiPriority="61"/>
+    <w:lsdException w:name="Light Grid Accent 4" w:uiPriority="62"/>
+    <w:lsdException w:name="Medium Shading 1 Accent 4" w:uiPriority="63"/>
+    <w:lsdException w:name="Medium Shading 2 Accent 4" w:uiPriority="64"/>
+    <w:lsdException w:name="Medium List 1 Accent 4" w:uiPriority="65"/>
+    <w:lsdException w:name="Medium List 2 Accent 4" w:uiPriority="66"/>
+    <w:lsdException w:name="Medium Grid 1 Accent 4" w:uiPriority="67"/>
+    <w:lsdException w:name="Medium Grid 2 Accent 4" w:uiPriority="68"/>
+    <w:lsdException w:name="Medium Grid 3 Accent 4" w:uiPriority="69"/>
+    <w:lsdException w:name="Dark List Accent 4" w:uiPriority="70"/>
+    <w:lsdException w:name="Colorful Shading Accent 4" w:uiPriority="71"/>
+    <w:lsdException w:name="Colorful List Accent 4" w:uiPriority="72"/>
+    <w:lsdException w:name="Colorful Grid Accent 4" w:uiPriority="73"/>
+    <w:lsdException w:name="Light Shading Accent 5" w:uiPriority="60"/>
+    <w:lsdException w:name="Light List Accent 5" w:uiPriority="61"/>
+    <w:lsdException w:name="Light Grid Accent 5" w:uiPriority="62"/>
+    <w:lsdException w:name="Medium Shading 1 Accent 5" w:uiPriority="63"/>
+    <w:lsdException w:name="Medium Shading 2 Accent 5" w:uiPriority="64"/>
+    <w:lsdException w:name="Medium List 1 Accent 5" w:uiPriority="65"/>
+    <w:lsdException w:name="Medium List 2 Accent 5" w:uiPriority="66"/>
+    <w:lsdException w:name="Medium Grid 1 Accent 5" w:uiPriority="67"/>
+    <w:lsdException w:name="Medium Grid 2 Accent 5" w:uiPriority="68"/>
+    <w:lsdException w:name="Medium Grid 3 Accent 5" w:uiPriority="69"/>
+    <w:lsdException w:name="Dark List Accent 5" w:uiPriority="70"/>
+    <w:lsdException w:name="Colorful Shading Accent 5" w:uiPriority="71"/>
+    <w:lsdException w:name="Colorful List Accent 5" w:uiPriority="72"/>
+    <w:lsdException w:name="Colorful Grid Accent 5" w:uiPriority="73"/>
+    <w:lsdException w:name="Light Shading Accent 6" w:uiPriority="60"/>
+    <w:lsdException w:name="Light List Accent 6" w:uiPriority="61"/>
+    <w:lsdException w:name="Light Grid Accent 6" w:uiPriority="62"/>
+    <w:lsdException w:name="Medium Shading 1 Accent 6" w:uiPriority="63"/>
+    <w:lsdException w:name="Medium Shading 2 Accent 6" w:uiPriority="64"/>
+    <w:lsdException w:name="Medium List 1 Accent 6" w:uiPriority="65"/>
+    <w:lsdException w:name="Medium List 2 Accent 6" w:uiPriority="66"/>
+    <w:lsdException w:name="Medium Grid 1 Accent 6" w:uiPriority="67"/>
+    <w:lsdException w:name="Medium Grid 2 Accent 6" w:uiPriority="68"/>
+    <w:lsdException w:name="Medium Grid 3 Accent 6" w:uiPriority="69"/>
+    <w:lsdException w:name="Dark List Accent 6" w:uiPriority="70"/>
+    <w:lsdException w:name="Colorful Shading Accent 6" w:uiPriority="71"/>
+    <w:lsdException w:name="Colorful List Accent 6" w:uiPriority="72"/>
+    <w:lsdException w:name="Colorful Grid Accent 6" w:uiPriority="73"/>
+    <w:lsdException w:name="Subtle Emphasis" w:uiPriority="19" w:qFormat="1"/>
+    <w:lsdException w:name="Intense Emphasis" w:uiPriority="21" w:qFormat="1"/>
+    <w:lsdException w:name="Subtle Reference" w:uiPriority="31" w:qFormat="1"/>
+    <w:lsdException w:name="Intense Reference" w:uiPriority="32" w:qFormat="1"/>
+    <w:lsdException w:name="Book Title" w:uiPriority="33" w:qFormat="1"/>
+    <w:lsdException w:name="Bibliography" w:semiHidden="1" w:uiPriority="37" w:unhideWhenUsed="1"/>
+    <w:lsdException w:name="TOC Heading" w:semiHidden="1" w:uiPriority="39" w:unhideWhenUsed="1" w:qFormat="1"/>
+    <w:lsdException w:name="Plain Table 1" w:uiPriority="41"/>
+    <w:lsdException w:name="Plain Table 2" w:uiPriority="42"/>
+    <w:lsdException w:name="Plain Table 3" w:uiPriority="43"/>
+    <w:lsdException w:name="Plain Table 4" w:uiPriority="44"/>
+    <w:lsdException w:name="Plain Table 5" w:uiPriority="45"/>
+    <w:lsdException w:name="Grid Table Light" w:uiPriority="40"/>
+    <w:lsdException w:name="Grid Table 1 Light" w:uiPriority="46"/>
+    <w:lsdException w:name="Grid Table 2" w:uiPriority="47"/>
+    <w:lsdException w:name="Grid Table 3" w:uiPriority="48"/>
+    <w:lsdException w:name="Grid Table 4" w:uiPriority="49"/>
+    <w:lsdException w:name="Grid Table 5 Dark" w:uiPriority="50"/>
+    <w:lsdException w:name="Grid Table 6 Colorful" w:uiPriority="51"/>
+    <w:lsdException w:name="Grid Table 7 Colorful" w:uiPriority="52"/>
+    <w:lsdException w:name="Grid Table 1 Light Accent 1" w:uiPriority="46"/>
+    <w:lsdException w:name="Grid Table 2 Accent 1" w:uiPriority="47"/>
+    <w:lsdException w:name="Grid Table 3 Accent 1" w:uiPriority="48"/>
+    <w:lsdException w:name="Grid Table 4 Accent 1" w:uiPriority="49"/>
+    <w:lsdException w:name="Grid Table 5 Dark Accent 1" w:uiPriority="50"/>
+    <w:lsdException w:name="Grid Table 6 Colorful Accent 1" w:uiPriority="51"/>
+    <w:lsdException w:name="Grid Table 7 Colorful Accent 1" w:uiPriority="52"/>
+    <w:lsdException w:name="Grid Table 1 Light Accent 2" w:uiPriority="46"/>
+    <w:lsdException w:name="Grid Table 2 Accent 2" w:uiPriority="47"/>
+    <w:lsdException w:name="Grid Table 3 Accent 2" w:uiPriority="48"/>
+    <w:lsdException w:name="Grid Table 4 Accent 2" w:uiPriority="49"/>
+    <w:lsdException w:name="Grid Table 5 Dark Accent 2" w:uiPriority="50"/>
+    <w:lsdException w:name="Grid Table 6 Colorful Accent 2" w:uiPriority="51"/>
+    <w:lsdException w:name="Grid Table 7 Colorful Accent 2" w:uiPriority="52"/>
+    <w:lsdException w:name="Grid Table 1 Light Accent 3" w:uiPriority="46"/>
+    <w:lsdException w:name="Grid Table 2 Accent 3" w:uiPriority="47"/>
+    <w:lsdException w:name="Grid Table 3 Accent 3" w:uiPriority="48"/>
+    <w:lsdException w:name="Grid Table 4 Accent 3" w:uiPriority="49"/>
+    <w:lsdException w:name="Grid Table 5 Dark Accent 3" w:uiPriority="50"/>
+    <w:lsdException w:name="Grid Table 6 Colorful Accent 3" w:uiPriority="51"/>
+    <w:lsdException w:name="Grid Table 7 Colorful Accent 3" w:uiPriority="52"/>
+    <w:lsdException w:name="Grid Table 1 Light Accent 4" w:uiPriority="46"/>
+    <w:lsdException w:name="Grid Table 2 Accent 4" w:uiPriority="47"/>
+    <w:lsdException w:name="Grid Table 3 Accent 4" w:uiPriority="48"/>
+    <w:lsdException w:name="Grid Table 4 Accent 4" w:uiPriority="49"/>
+    <w:lsdException w:name="Grid Table 5 Dark Accent 4" w:uiPriority="50"/>
+    <w:lsdException w:name="Grid Table 6 Colorful Accent 4" w:uiPriority="51"/>
+    <w:lsdException w:name="Grid Table 7 Colorful Accent 4" w:uiPriority="52"/>
+    <w:lsdException w:name="Grid Table 1 Light Accent 5" w:uiPriority="46"/>
+    <w:lsdException w:name="Grid Table 2 Accent 5" w:uiPriority="47"/>
+    <w:lsdException w:name="Grid Table 3 Accent 5" w:uiPriority="48"/>
+    <w:lsdException w:name="Grid Table 4 Accent 5" w:uiPriority="49"/>
+    <w:lsdException w:name="Grid Table 5 Dark Accent 5" w:uiPriority="50"/>
+    <w:lsdException w:name="Grid Table 6 Colorful Accent 5" w:uiPriority="51"/>
+    <w:lsdException w:name="Grid Table 7 Colorful Accent 5" w:uiPriority="52"/>
+    <w:lsdException w:name="Grid Table 1 Light Accent 6" w:uiPriority="46"/>
+    <w:lsdException w:name="Grid Table 2 Accent 6" w:uiPriority="47"/>
+    <w:lsdException w:name="Grid Table 3 Accent 6" w:uiPriority="48"/>
+    <w:lsdException w:name="Grid Table 4 Accent 6" w:uiPriority="49"/>
+    <w:lsdException w:name="Grid Table 5 Dark Accent 6" w:uiPriority="50"/>
+    <w:lsdException w:name="Grid Table 6 Colorful Accent 6" w:uiPriority="51"/>
+    <w:lsdException w:name="Grid Table 7 Colorful Accent 6" w:uiPriority="52"/>
+    <w:lsdException w:name="List Table 1 Light" w:uiPriority="46"/>
+    <w:lsdException w:name="List Table 2" w:uiPriority="47"/>
+    <w:lsdException w:name="List Table 3" w:uiPriority="48"/>
+    <w:lsdException w:name="List Table 4" w:uiPriority="49"/>
+    <w:lsdException w:name="List Table 5 Dark" w:uiPriority="50"/>
+    <w:lsdException w:name="List Table 6 Colorful" w:uiPriority="51"/>
+    <w:lsdException w:name="List Table 7 Colorful" w:uiPriority="52"/>
+    <w:lsdException w:name="List Table 1 Light Accent 1" w:uiPriority="46"/>
+    <w:lsdException w:name="List Table 2 Accent 1" w:uiPriority="47"/>
+    <w:lsdException w:name="List Table 3 Accent 1" w:uiPriority="48"/>
+    <w:lsdException w:name="List Table 4 Accent 1" w:uiPriority="49"/>
+    <w:lsdException w:name="List Table 5 Dark Accent 1" w:uiPriority="50"/>
+    <w:lsdException w:name="List Table 6 Colorful Accent 1" w:uiPriority="51"/>
+    <w:lsdException w:name="List Table 7 Colorful Accent 1" w:uiPriority="52"/>
+    <w:lsdException w:name="List Table 1 Light Accent 2" w:uiPriority="46"/>
+    <w:lsdException w:name="List Table 2 Accent 2" w:uiPriority="47"/>
+    <w:lsdException w:name="List Table 3 Accent 2" w:uiPriority="48"/>
+    <w:lsdException w:name="List Table 4 Accent 2" w:uiPriority="49"/>
+    <w:lsdException w:name="List Table 5 Dark Accent 2" w:uiPriority="50"/>
+    <w:lsdException w:name="List Table 6 Colorful Accent 2" w:uiPriority="51"/>
+    <w:lsdException w:name="List Table 7 Colorful Accent 2" w:uiPriority="52"/>
+    <w:lsdException w:name="List Table 1 Light Accent 3" w:uiPriority="46"/>
+    <w:lsdException w:name="List Table 2 Accent 3" w:uiPriority="47"/>
+    <w:lsdException w:name="List Table 3 Accent 3" w:uiPriority="48"/>
+    <w:lsdException w:name="List Table 4 Accent 3" w:uiPriority="49"/>
+    <w:lsdException w:name="List Table 5 Dark Accent 3" w:uiPriority="50"/>
+    <w:lsdException w:name="List Table 6 Colorful Accent 3" w:uiPriority="51"/>
+    <w:lsdException w:name="List Table 7 Colorful Accent 3" w:uiPriority="52"/>
+    <w:lsdException w:name="List Table 1 Light Accent 4" w:uiPriority="46"/>
+    <w:lsdException w:name="List Table 2 Accent 4" w:uiPriority="47"/>
+    <w:lsdException w:name="List Table 3 Accent 4" w:uiPriority="48"/>
+    <w:lsdException w:name="List Table 4 Accent 4" w:uiPriority="49"/>
+    <w:lsdException w:name="List Table 5 Dark Accent 4" w:uiPriority="50"/>
+    <w:lsdException w:name="List Table 6 Colorful Accent 4" w:uiPriority="51"/>
+    <w:lsdException w:name="List Table 7 Colorful Accent 4" w:uiPriority="52"/>
+    <w:lsdException w:name="List Table 1 Light Accent 5" w:uiPriority="46"/>
+    <w:lsdException w:name="List Table 2 Accent 5" w:uiPriority="47"/>
+    <w:lsdException w:name="List Table 3 Accent 5" w:uiPriority="48"/>
+    <w:lsdException w:name="List Table 4 Accent 5" w:uiPriority="49"/>
+    <w:lsdException w:name="List Table 5 Dark Accent 5" w:uiPriority="50"/>
+    <w:lsdException w:name="List Table 6 Colorful Accent 5" w:uiPriority="51"/>
+    <w:lsdException w:name="List Table 7 Colorful Accent 5" w:uiPriority="52"/>
+    <w:lsdException w:name="List Table 1 Light Accent 6" w:uiPriority="46"/>
+    <w:lsdException w:name="List Table 2 Accent 6" w:uiPriority="47"/>
+    <w:lsdException w:name="List Table 3 Accent 6" w:uiPriority="48"/>
+    <w:lsdException w:name="List Table 4 Accent 6" w:uiPriority="49"/>
+    <w:lsdException w:name="List Table 5 Dark Accent 6" w:uiPriority="50"/>
+    <w:lsdException w:name="List Table 6 Colorful Accent 6" w:uiPriority="51"/>
+    <w:lsdException w:name="List Table 7 Colorful Accent 6" w:uiPriority="52"/>
+    <w:lsdException w:name="Mention" w:semiHidden="1" w:unhideWhenUsed="1"/>
+    <w:lsdException w:name="Smart Hyperlink" w:semiHidden="1" w:unhideWhenUsed="1"/>
+    <w:lsdException w:name="Hashtag" w:semiHidden="1" w:unhideWhenUsed="1"/>
+    <w:lsdException w:name="Unresolved Mention" w:semiHidden="1" w:unhideWhenUsed="1"/>
+    <w:lsdException w:name="Smart Link" w:semiHidden="1" w:unhideWhenUsed="1"/>
   </w:latentStyles>
   <w:style w:type="paragraph" w:default="1" w:styleId="Normal">
     <w:name w:val="Normal"/>
@@ -4117,7 +5629,6 @@
     <w:uiPriority w:val="99"/>
     <w:semiHidden/>
     <w:unhideWhenUsed/>
-    <w:qFormat/>
     <w:tblPr>
       <w:tblInd w:w="0" w:type="dxa"/>
       <w:tblCellMar>
@@ -4312,7 +5823,6 @@
       <w:spacing w:line="240" w:lineRule="auto"/>
     </w:pPr>
     <w:tblPr>
-      <w:tblInd w:w="0" w:type="dxa"/>
       <w:tblBorders>
         <w:top w:val="single" w:sz="4" w:space="0" w:color="auto"/>
         <w:left w:val="single" w:sz="4" w:space="0" w:color="auto"/>
@@ -4321,12 +5831,6 @@
         <w:insideH w:val="single" w:sz="4" w:space="0" w:color="auto"/>
         <w:insideV w:val="single" w:sz="4" w:space="0" w:color="auto"/>
       </w:tblBorders>
-      <w:tblCellMar>
-        <w:top w:w="0" w:type="dxa"/>
-        <w:left w:w="108" w:type="dxa"/>
-        <w:bottom w:w="0" w:type="dxa"/>
-        <w:right w:w="108" w:type="dxa"/>
-      </w:tblCellMar>
     </w:tblPr>
   </w:style>
   <w:style w:type="paragraph" w:styleId="NormalWeb">
@@ -4342,6 +5846,30 @@
       <w:rFonts w:eastAsia="Times New Roman" w:cs="Times New Roman"/>
       <w:szCs w:val="24"/>
       <w:lang w:val="en-AU" w:eastAsia="en-GB"/>
+    </w:rPr>
+  </w:style>
+  <w:style w:type="paragraph" w:customStyle="1" w:styleId="pstyle">
+    <w:name w:val="p style"/>
+    <w:basedOn w:val="Normal"/>
+    <w:link w:val="pstyleChar"/>
+    <w:qFormat/>
+    <w:rsid w:val="00FB707A"/>
+    <w:rPr>
+      <w:rFonts w:ascii="Century" w:hAnsi="Century" w:cs="Times New Roman"/>
+      <w:color w:val="984806" w:themeColor="accent6" w:themeShade="80"/>
+      <w:szCs w:val="24"/>
+    </w:rPr>
+  </w:style>
+  <w:style w:type="character" w:customStyle="1" w:styleId="pstyleChar">
+    <w:name w:val="p style Char"/>
+    <w:basedOn w:val="DefaultParagraphFont"/>
+    <w:link w:val="pstyle"/>
+    <w:rsid w:val="00FB707A"/>
+    <w:rPr>
+      <w:rFonts w:ascii="Century" w:hAnsi="Century" w:cs="Times New Roman"/>
+      <w:color w:val="984806" w:themeColor="accent6" w:themeShade="80"/>
+      <w:sz w:val="24"/>
+      <w:szCs w:val="24"/>
     </w:rPr>
   </w:style>
 </w:styles>

</xml_diff>